<commit_message>
Added John Maksuta's images of the pi, added more to the introduction. Removed some sections from the template. Updated John Maksuta's author information at the top of the report.
</commit_message>
<xml_diff>
--- a/Reports/John Maksuta, Ali Fayed, Matthew Boin - CS370-801 - D2.docx
+++ b/Reports/John Maksuta, Ali Fayed, Matthew Boin - CS370-801 - D2.docx
@@ -1,6 +1,6 @@
 
 <file path=word/document.xml><?xml version="1.0" encoding="utf-8"?>
-<w:document xmlns:cx="http://schemas.microsoft.com/office/drawing/2014/chartex" xmlns:cx1="http://schemas.microsoft.com/office/drawing/2015/9/8/chartex" xmlns:cx2="http://schemas.microsoft.com/office/drawing/2015/10/21/chartex" xmlns:cx3="http://schemas.microsoft.com/office/drawing/2016/5/9/chartex" xmlns:cx4="http://schemas.microsoft.com/office/drawing/2016/5/10/chartex" xmlns:cx5="http://schemas.microsoft.com/office/drawing/2016/5/11/chartex" xmlns:cx6="http://schemas.microsoft.com/office/drawing/2016/5/12/chartex" xmlns:cx7="http://schemas.microsoft.com/office/drawing/2016/5/13/chartex" xmlns:cx8="http://schemas.microsoft.com/office/drawing/2016/5/14/chartex" xmlns:mc="http://schemas.openxmlformats.org/markup-compatibility/2006" xmlns:aink="http://schemas.microsoft.com/office/drawing/2016/ink" xmlns:am3d="http://schemas.microsoft.com/office/drawing/2017/model3d" xmlns:o="urn:schemas-microsoft-com:office:office" xmlns:oel="http://schemas.microsoft.com/office/2019/extlst" xmlns:r="http://purl.oclc.org/ooxml/officeDocument/relationships" xmlns:m="http://purl.oclc.org/ooxml/officeDocument/math" xmlns:v="urn:schemas-microsoft-com:vml" xmlns:wp14="http://schemas.microsoft.com/office/word/2010/wordprocessingDrawing" xmlns:wp="http://purl.oclc.org/ooxml/drawingml/wordprocessingDrawing" xmlns:w10="urn:schemas-microsoft-com:office:word" xmlns:w="http://purl.oclc.org/ooxml/wordprocessingml/main" xmlns:w14="http://schemas.microsoft.com/office/word/2010/wordml" xmlns:w15="http://schemas.microsoft.com/office/word/2012/wordml" xmlns:w16cex="http://schemas.microsoft.com/office/word/2018/wordml/cex" xmlns:w16cid="http://schemas.microsoft.com/office/word/2016/wordml/cid" xmlns:w16="http://schemas.microsoft.com/office/word/2018/wordml" xmlns:w16du="http://schemas.microsoft.com/office/word/2023/wordml/word16du" xmlns:w16sdtdh="http://schemas.microsoft.com/office/word/2020/wordml/sdtdatahash" xmlns:w16se="http://schemas.microsoft.com/office/word/2015/wordml/symex" xmlns:wpi="http://schemas.microsoft.com/office/word/2010/wordprocessingInk" xmlns:wne="http://schemas.microsoft.com/office/word/2006/wordml" mc:Ignorable="w14 w15 w16se w16cid w16 w16cex w16sdtdh w16du wne wp14" w:conformance="strict">
+<w:document xmlns:cx="http://schemas.microsoft.com/office/drawing/2014/chartex" xmlns:cx1="http://schemas.microsoft.com/office/drawing/2015/9/8/chartex" xmlns:cx2="http://schemas.microsoft.com/office/drawing/2015/10/21/chartex" xmlns:cx3="http://schemas.microsoft.com/office/drawing/2016/5/9/chartex" xmlns:cx4="http://schemas.microsoft.com/office/drawing/2016/5/10/chartex" xmlns:cx5="http://schemas.microsoft.com/office/drawing/2016/5/11/chartex" xmlns:cx6="http://schemas.microsoft.com/office/drawing/2016/5/12/chartex" xmlns:cx7="http://schemas.microsoft.com/office/drawing/2016/5/13/chartex" xmlns:cx8="http://schemas.microsoft.com/office/drawing/2016/5/14/chartex" xmlns:mc="http://schemas.openxmlformats.org/markup-compatibility/2006" xmlns:aink="http://schemas.microsoft.com/office/drawing/2016/ink" xmlns:am3d="http://schemas.microsoft.com/office/drawing/2017/model3d" xmlns:o="urn:schemas-microsoft-com:office:office" xmlns:oel="http://schemas.microsoft.com/office/2019/extlst" xmlns:r="http://purl.oclc.org/ooxml/officeDocument/relationships" xmlns:m="http://purl.oclc.org/ooxml/officeDocument/math" xmlns:v="urn:schemas-microsoft-com:vml" xmlns:wp14="http://schemas.microsoft.com/office/word/2010/wordprocessingDrawing" xmlns:wp="http://purl.oclc.org/ooxml/drawingml/wordprocessingDrawing" xmlns:w10="urn:schemas-microsoft-com:office:word" xmlns:w="http://purl.oclc.org/ooxml/wordprocessingml/main" xmlns:w14="http://schemas.microsoft.com/office/word/2010/wordml" xmlns:w15="http://schemas.microsoft.com/office/word/2012/wordml" xmlns:w16cex="http://schemas.microsoft.com/office/word/2018/wordml/cex" xmlns:w16cid="http://schemas.microsoft.com/office/word/2016/wordml/cid" xmlns:w16="http://schemas.microsoft.com/office/word/2018/wordml" xmlns:w16sdtdh="http://schemas.microsoft.com/office/word/2020/wordml/sdtdatahash" xmlns:w16se="http://schemas.microsoft.com/office/word/2015/wordml/symex" xmlns:wpi="http://schemas.microsoft.com/office/word/2010/wordprocessingInk" xmlns:wne="http://schemas.microsoft.com/office/word/2006/wordml" mc:Ignorable="w14 w15 w16se w16cid w16 w16cex w16sdtdh wne wp14" w:conformance="strict">
   <w:body>
     <w:p>
       <w:pPr>
@@ -91,7 +91,91 @@
           <w:szCs w:val="18"/>
         </w:rPr>
         <w:br/>
-        <w:t>line 2:</w:t>
+      </w:r>
+      <w:r>
+        <w:rPr>
+          <w:sz w:val="18"/>
+          <w:szCs w:val="18"/>
+        </w:rPr>
+        <w:t>Computer Science Department</w:t>
+      </w:r>
+      <w:r>
+        <w:rPr>
+          <w:sz w:val="18"/>
+          <w:szCs w:val="18"/>
+        </w:rPr>
+        <w:br/>
+      </w:r>
+      <w:r>
+        <w:rPr>
+          <w:sz w:val="18"/>
+          <w:szCs w:val="18"/>
+        </w:rPr>
+        <w:t>CS 370-801</w:t>
+      </w:r>
+      <w:r>
+        <w:rPr>
+          <w:sz w:val="18"/>
+          <w:szCs w:val="18"/>
+        </w:rPr>
+        <w:br/>
+      </w:r>
+      <w:r>
+        <w:rPr>
+          <w:sz w:val="18"/>
+          <w:szCs w:val="18"/>
+        </w:rPr>
+        <w:t>Colorado State University</w:t>
+      </w:r>
+      <w:r>
+        <w:rPr>
+          <w:i/>
+          <w:sz w:val="18"/>
+          <w:szCs w:val="18"/>
+        </w:rPr>
+        <w:br/>
+      </w:r>
+      <w:r>
+        <w:rPr>
+          <w:sz w:val="18"/>
+          <w:szCs w:val="18"/>
+        </w:rPr>
+        <w:t>Fort Collins, CO</w:t>
+      </w:r>
+      <w:r>
+        <w:rPr>
+          <w:sz w:val="18"/>
+          <w:szCs w:val="18"/>
+        </w:rPr>
+        <w:br/>
+      </w:r>
+      <w:r>
+        <w:rPr>
+          <w:sz w:val="18"/>
+          <w:szCs w:val="18"/>
+        </w:rPr>
+        <w:t>jmaksuta@colostate.edu</w:t>
+      </w:r>
+      <w:r>
+        <w:rPr>
+          <w:sz w:val="18"/>
+          <w:szCs w:val="18"/>
+        </w:rPr>
+        <w:br/>
+      </w:r>
+      <w:r>
+        <w:rPr>
+          <w:sz w:val="18"/>
+          <w:szCs w:val="18"/>
+        </w:rPr>
+        <w:br/>
+      </w:r>
+      <w:r>
+        <w:rPr>
+          <w:sz w:val="18"/>
+          <w:szCs w:val="18"/>
+        </w:rPr>
+        <w:t>Ali</w:t>
       </w:r>
       <w:r>
         <w:rPr>
@@ -102,19 +186,26 @@
       </w:r>
       <w:r>
         <w:rPr>
+          <w:sz w:val="18"/>
+          <w:szCs w:val="18"/>
+        </w:rPr>
+        <w:t>Fayed</w:t>
+      </w:r>
+      <w:r>
+        <w:rPr>
+          <w:sz w:val="18"/>
+          <w:szCs w:val="18"/>
+        </w:rPr>
+        <w:br/>
+        <w:t xml:space="preserve">line 2: </w:t>
+      </w:r>
+      <w:r>
+        <w:rPr>
           <w:i/>
           <w:sz w:val="18"/>
           <w:szCs w:val="18"/>
         </w:rPr>
-        <w:t>dept. name of organization</w:t>
-      </w:r>
-      <w:r>
-        <w:rPr>
-          <w:i/>
-          <w:sz w:val="18"/>
-          <w:szCs w:val="18"/>
-        </w:rPr>
-        <w:t xml:space="preserve"> (of </w:t>
+        <w:t xml:space="preserve">dept. name of organization (of </w:t>
       </w:r>
       <w:r>
         <w:rPr>
@@ -139,196 +230,6 @@
           <w:szCs w:val="18"/>
         </w:rPr>
         <w:br/>
-      </w:r>
-      <w:r>
-        <w:rPr>
-          <w:sz w:val="18"/>
-          <w:szCs w:val="18"/>
-        </w:rPr>
-        <w:t>li</w:t>
-      </w:r>
-      <w:r>
-        <w:rPr>
-          <w:sz w:val="18"/>
-          <w:szCs w:val="18"/>
-        </w:rPr>
-        <w:t xml:space="preserve">ne </w:t>
-      </w:r>
-      <w:r>
-        <w:rPr>
-          <w:sz w:val="18"/>
-          <w:szCs w:val="18"/>
-        </w:rPr>
-        <w:t>3</w:t>
-      </w:r>
-      <w:r>
-        <w:rPr>
-          <w:sz w:val="18"/>
-          <w:szCs w:val="18"/>
-        </w:rPr>
-        <w:t xml:space="preserve">: </w:t>
-      </w:r>
-      <w:r>
-        <w:rPr>
-          <w:i/>
-          <w:sz w:val="18"/>
-          <w:szCs w:val="18"/>
-        </w:rPr>
-        <w:t xml:space="preserve">name of organization </w:t>
-      </w:r>
-      <w:r>
-        <w:rPr>
-          <w:i/>
-          <w:sz w:val="18"/>
-          <w:szCs w:val="18"/>
-        </w:rPr>
-        <w:t>(of Affiliation)</w:t>
-      </w:r>
-      <w:r>
-        <w:rPr>
-          <w:i/>
-          <w:sz w:val="18"/>
-          <w:szCs w:val="18"/>
-        </w:rPr>
-        <w:br/>
-      </w:r>
-      <w:r>
-        <w:rPr>
-          <w:sz w:val="18"/>
-          <w:szCs w:val="18"/>
-        </w:rPr>
-        <w:t xml:space="preserve">line </w:t>
-      </w:r>
-      <w:r>
-        <w:rPr>
-          <w:sz w:val="18"/>
-          <w:szCs w:val="18"/>
-        </w:rPr>
-        <w:t>4</w:t>
-      </w:r>
-      <w:r>
-        <w:rPr>
-          <w:sz w:val="18"/>
-          <w:szCs w:val="18"/>
-        </w:rPr>
-        <w:t>: City, Country</w:t>
-      </w:r>
-      <w:r>
-        <w:rPr>
-          <w:sz w:val="18"/>
-          <w:szCs w:val="18"/>
-        </w:rPr>
-        <w:br/>
-      </w:r>
-      <w:r>
-        <w:rPr>
-          <w:sz w:val="18"/>
-          <w:szCs w:val="18"/>
-        </w:rPr>
-        <w:t xml:space="preserve">line </w:t>
-      </w:r>
-      <w:r>
-        <w:rPr>
-          <w:sz w:val="18"/>
-          <w:szCs w:val="18"/>
-        </w:rPr>
-        <w:t>5: e</w:t>
-      </w:r>
-      <w:r>
-        <w:rPr>
-          <w:sz w:val="18"/>
-          <w:szCs w:val="18"/>
-        </w:rPr>
-        <w:t>ma</w:t>
-      </w:r>
-      <w:r>
-        <w:rPr>
-          <w:sz w:val="18"/>
-          <w:szCs w:val="18"/>
-        </w:rPr>
-        <w:t>il address</w:t>
-      </w:r>
-      <w:r>
-        <w:rPr>
-          <w:sz w:val="18"/>
-          <w:szCs w:val="18"/>
-        </w:rPr>
-        <w:t xml:space="preserve"> or ORCID</w:t>
-      </w:r>
-      <w:r>
-        <w:rPr>
-          <w:sz w:val="18"/>
-          <w:szCs w:val="18"/>
-        </w:rPr>
-        <w:br/>
-      </w:r>
-      <w:r>
-        <w:rPr>
-          <w:sz w:val="18"/>
-          <w:szCs w:val="18"/>
-        </w:rPr>
-        <w:br/>
-      </w:r>
-      <w:r>
-        <w:rPr>
-          <w:sz w:val="18"/>
-          <w:szCs w:val="18"/>
-        </w:rPr>
-        <w:t>Ali</w:t>
-      </w:r>
-      <w:r>
-        <w:rPr>
-          <w:sz w:val="18"/>
-          <w:szCs w:val="18"/>
-        </w:rPr>
-        <w:t xml:space="preserve"> </w:t>
-      </w:r>
-      <w:r>
-        <w:rPr>
-          <w:sz w:val="18"/>
-          <w:szCs w:val="18"/>
-        </w:rPr>
-        <w:t>Fayed</w:t>
-      </w:r>
-      <w:r>
-        <w:rPr>
-          <w:sz w:val="18"/>
-          <w:szCs w:val="18"/>
-        </w:rPr>
-        <w:br/>
-        <w:t xml:space="preserve">line 2: </w:t>
-      </w:r>
-      <w:r>
-        <w:rPr>
-          <w:i/>
-          <w:sz w:val="18"/>
-          <w:szCs w:val="18"/>
-        </w:rPr>
-        <w:t xml:space="preserve">dept. name of organization (of </w:t>
-      </w:r>
-      <w:r>
-        <w:rPr>
-          <w:i/>
-          <w:iCs/>
-          <w:sz w:val="18"/>
-          <w:szCs w:val="18"/>
-        </w:rPr>
-        <w:t>Affiliation</w:t>
-      </w:r>
-      <w:r>
-        <w:rPr>
-          <w:i/>
-          <w:sz w:val="18"/>
-          <w:szCs w:val="18"/>
-        </w:rPr>
-        <w:t>)</w:t>
-      </w:r>
-      <w:r>
-        <w:rPr>
-          <w:sz w:val="18"/>
-          <w:szCs w:val="18"/>
-        </w:rPr>
-        <w:br/>
         <w:t xml:space="preserve">line 3: </w:t>
       </w:r>
       <w:r>
@@ -368,13 +269,6 @@
           <w:szCs w:val="18"/>
         </w:rPr>
         <w:t xml:space="preserve"> or ORCID</w:t>
-      </w:r>
-      <w:r>
-        <w:rPr>
-          <w:sz w:val="18"/>
-          <w:szCs w:val="18"/>
-        </w:rPr>
-        <w:br/>
       </w:r>
       <w:r>
         <w:rPr>
@@ -524,16 +418,12 @@
           <w:docGrid w:linePitch="360"/>
         </w:sectPr>
       </w:pPr>
-      <w:r>
-        <w:rPr>
-          <w:i/>
-          <w:sz w:val="18"/>
-          <w:szCs w:val="18"/>
-        </w:rPr>
-        <w:br/>
-      </w:r>
-    </w:p>
-    <w:p/>
+    </w:p>
+    <w:p>
+      <w:pPr>
+        <w:jc w:val="both"/>
+      </w:pPr>
+    </w:p>
     <w:p/>
     <w:p>
       <w:pPr>
@@ -919,6 +809,97 @@
     </w:p>
     <w:p>
       <w:pPr>
+        <w:pStyle w:val="BodyText"/>
+      </w:pPr>
+      <w:r>
+        <w:t>W</w:t>
+      </w:r>
+      <w:r>
+        <w:t>e have chosen the Raspberry Pi 3 Model B+</w:t>
+      </w:r>
+      <w:r>
+        <w:t xml:space="preserve"> for our single board computer</w:t>
+      </w:r>
+      <w:r>
+        <w:t xml:space="preserve"> </w:t>
+      </w:r>
+      <w:r>
+        <w:t>[9]</w:t>
+      </w:r>
+      <w:r>
+        <w:t xml:space="preserve">. It is the final revision of the third-generation single-board computer with Broadcom BCM2837B0, Cortex-A53 (ARMv8) 64-bit SoC 1.4GHz processor, and 1GB LPDDR2 SDRAM. </w:t>
+      </w:r>
+      <w:r>
+        <w:t xml:space="preserve">They are </w:t>
+      </w:r>
+      <w:r>
+        <w:t>running the Raspberry Pi OS, formerly “Raspbian”, which is a “Debian-based operating system optimi</w:t>
+      </w:r>
+      <w:r>
+        <w:t>s</w:t>
+      </w:r>
+      <w:r>
+        <w:t xml:space="preserve">ed for the Raspberry Pi hardware” </w:t>
+      </w:r>
+      <w:r>
+        <w:t>[</w:t>
+      </w:r>
+      <w:r>
+        <w:t>10</w:t>
+      </w:r>
+      <w:r>
+        <w:t>]</w:t>
+      </w:r>
+      <w:r>
+        <w:t>.</w:t>
+      </w:r>
+    </w:p>
+    <w:p>
+      <w:pPr>
+        <w:pStyle w:val="BodyText"/>
+      </w:pPr>
+      <w:r>
+        <w:t xml:space="preserve">For our sensor, we have chosen Adafruit BME688 - Temperature, Humidity, Pressure, and Gas Sensor - STEMMA QT </w:t>
+      </w:r>
+      <w:r>
+        <w:t>[1]</w:t>
+      </w:r>
+      <w:r>
+        <w:t xml:space="preserve">. The sensor features the Bosch BME680 Low power gas, pressure, temperature &amp; humidity sensor </w:t>
+      </w:r>
+      <w:r>
+        <w:t>[2]</w:t>
+      </w:r>
+      <w:r>
+        <w:t>. Which is a precision device capable of measuring “humidity with ±3% accuracy, barometric pressure with ±1 ℎ</w:t>
+      </w:r>
+      <w:r>
+        <w:rPr>
+          <w:rFonts w:ascii="Cambria Math" w:hAnsi="Cambria Math" w:cs="Cambria Math"/>
+        </w:rPr>
+        <w:t>𝑃𝑃𝑃𝑃</w:t>
+      </w:r>
+      <w:r>
+        <w:t xml:space="preserve"> absolute accuracy, and temperature with ±1.0°</w:t>
+      </w:r>
+      <w:r>
+        <w:rPr>
+          <w:rFonts w:ascii="Cambria Math" w:hAnsi="Cambria Math" w:cs="Cambria Math"/>
+        </w:rPr>
+        <w:t>𝐶𝐶</w:t>
+      </w:r>
+      <w:r>
+        <w:t xml:space="preserve"> accuracy,” and can be used as “an altimeter with ±1 meter or better accuracy!” </w:t>
+      </w:r>
+      <w:r>
+        <w:t>[1]</w:t>
+      </w:r>
+      <w:r>
+        <w:t>.</w:t>
+      </w:r>
+    </w:p>
+    <w:p>
+      <w:pPr>
         <w:pStyle w:val="Heading1"/>
       </w:pPr>
       <w:r>
@@ -1069,13 +1050,7 @@
           <w:rPr>
             <w:rStyle w:val="Hyperlink"/>
           </w:rPr>
-          <w:t>https://github.com/CS-370-801-Fall24-Term-</w:t>
-        </w:r>
-        <w:r>
-          <w:rPr>
-            <w:rStyle w:val="Hyperlink"/>
-          </w:rPr>
-          <w:t>Project/Fall2024TermProject.git</w:t>
+          <w:t>https://github.com/CS-370-801-Fall24-Term-Project/Fall2024TermProject.git</w:t>
         </w:r>
       </w:hyperlink>
       <w:r>
@@ -1173,467 +1148,28 @@
         <w:pStyle w:val="BodyText"/>
       </w:pPr>
       <w:r>
-        <w:t>The secondary design component is an application or service running in the background, separate from the primary component website client-server environment, that polls the sensor periodically and saves data to a database. This allows the client side to make requests to the server for historical data. For historical data client requests, the server side will directly access the same database that the background service will be inserting records into.</w:t>
-      </w:r>
-    </w:p>
-    <w:p>
-      <w:pPr>
-        <w:pStyle w:val="BodyText"/>
-      </w:pPr>
-    </w:p>
-    <w:p>
-      <w:pPr>
-        <w:pStyle w:val="Heading2"/>
-      </w:pPr>
-      <w:r>
-        <w:t>Software Development</w:t>
-      </w:r>
-    </w:p>
-    <w:p>
-      <w:pPr>
-        <w:pStyle w:val="sponsors"/>
-        <w:framePr w:wrap="auto" w:vAnchor="page" w:hAnchor="page" w:x="43.40pt" w:y="720.05pt"/>
-        <w:ind w:firstLine="14.45pt"/>
-      </w:pPr>
-      <w:r>
-        <w:t>Identif</w:t>
-      </w:r>
-      <w:r>
-        <w:t xml:space="preserve">y applicable </w:t>
-      </w:r>
-      <w:r>
-        <w:t>funding agency</w:t>
-      </w:r>
-      <w:r>
-        <w:t xml:space="preserve"> here. </w:t>
-      </w:r>
-      <w:r>
-        <w:rPr>
-          <w:iCs/>
-        </w:rPr>
-        <w:t>If none, delete this text box</w:t>
-      </w:r>
-      <w:r>
-        <w:rPr>
-          <w:iCs/>
-        </w:rPr>
-        <w:t>.</w:t>
-      </w:r>
-    </w:p>
-    <w:p>
-      <w:pPr>
-        <w:pStyle w:val="BodyText"/>
-      </w:pPr>
-      <w:r>
-        <w:t xml:space="preserve">We created the base code for our website using NPX </w:t>
-      </w:r>
-      <w:r>
-        <w:t>create-react-app</w:t>
-      </w:r>
-      <w:r>
-        <w:t xml:space="preserve"> template. The server-side base code was created using the Spring Initializer</w:t>
-      </w:r>
-      <w:r>
-        <w:t xml:space="preserve"> [2]</w:t>
-      </w:r>
-      <w:r>
-        <w:t xml:space="preserve">. We added a basic </w:t>
-      </w:r>
-      <w:r>
-        <w:t>API</w:t>
-      </w:r>
-      <w:r>
-        <w:t xml:space="preserve"> endpoint using the Spring Framework to demonstrate the technology</w:t>
-      </w:r>
-      <w:r>
-        <w:t xml:space="preserve"> </w:t>
-      </w:r>
-      <w:r>
-        <w:t>[3][4]</w:t>
-      </w:r>
-      <w:r>
-        <w:t>. We created the project for the Adafruit BME680 interface using Pi4J library</w:t>
-      </w:r>
-      <w:r>
-        <w:t xml:space="preserve"> </w:t>
-      </w:r>
-      <w:r>
-        <w:t>for communicating using the I2C communication protocol through the computer</w:t>
-      </w:r>
-      <w:r>
-        <w:t>’s onboard</w:t>
-      </w:r>
-      <w:r>
-        <w:t xml:space="preserve"> GPIO </w:t>
-      </w:r>
-      <w:r>
-        <w:t xml:space="preserve">header </w:t>
-      </w:r>
-      <w:r>
-        <w:t>pins</w:t>
-      </w:r>
-      <w:r>
-        <w:t xml:space="preserve"> [7]</w:t>
-      </w:r>
-      <w:r>
-        <w:t>.</w:t>
-      </w:r>
-      <w:r>
-        <w:t xml:space="preserve"> This project will be packaged as a JAR and </w:t>
-      </w:r>
-      <w:r>
-        <w:t>referenced</w:t>
-      </w:r>
-      <w:r>
-        <w:t xml:space="preserve"> as a dependency in the server</w:t>
-      </w:r>
-      <w:r>
-        <w:t>-</w:t>
-      </w:r>
-      <w:r>
-        <w:t>side backend.</w:t>
-      </w:r>
-    </w:p>
-    <w:p>
-      <w:pPr>
-        <w:pStyle w:val="Heading1"/>
-      </w:pPr>
-      <w:r>
-        <w:lastRenderedPageBreak/>
-        <w:t>Development</w:t>
-      </w:r>
-    </w:p>
-    <w:p>
-      <w:pPr>
-        <w:pStyle w:val="BodyText"/>
-        <w:rPr>
-          <w:lang w:val="en-US"/>
-        </w:rPr>
-      </w:pPr>
-      <w:r>
-        <w:t>Before</w:t>
-      </w:r>
-      <w:r>
-        <w:t xml:space="preserve"> you begin to format your paper, first write and save the content as a separate text file. </w:t>
-      </w:r>
-      <w:r>
-        <w:rPr>
-          <w:lang w:val="en-US"/>
-        </w:rPr>
-        <w:t>Complete all content and organizational editing before formatting. Please note sections A-D below for more information on proofreading, spelling and grammar.</w:t>
-      </w:r>
-    </w:p>
-    <w:p>
-      <w:pPr>
-        <w:pStyle w:val="BodyText"/>
-      </w:pPr>
-      <w:r>
-        <w:t>Keep your text and graphic files separate until after the text has been formatted and styled. Do not use hard tabs, and limit use of hard returns to only one return at the end of a paragraph. Do not add any kind of pagination anywhere in the paper. Do not number text heads-the template will do that for you.</w:t>
-      </w:r>
-    </w:p>
-    <w:p>
-      <w:pPr>
-        <w:pStyle w:val="Heading2"/>
-      </w:pPr>
-      <w:r>
-        <w:t>Qualitative Analysis 1</w:t>
-      </w:r>
-    </w:p>
-    <w:p>
-      <w:pPr>
-        <w:pStyle w:val="BodyText"/>
-      </w:pPr>
-      <w:r>
-        <w:t>Describe the first qualitative analysis here.</w:t>
-      </w:r>
-    </w:p>
-    <w:p>
-      <w:pPr>
-        <w:pStyle w:val="Heading2"/>
-      </w:pPr>
-      <w:r>
-        <w:t>Qualitative Analysis 2</w:t>
-      </w:r>
-    </w:p>
-    <w:p>
-      <w:pPr>
-        <w:pStyle w:val="BodyText"/>
-      </w:pPr>
-      <w:r>
-        <w:t>Describe the second qualitative analysis here</w:t>
-      </w:r>
-      <w:r>
-        <w:t>.</w:t>
-      </w:r>
-    </w:p>
-    <w:p>
-      <w:pPr>
-        <w:jc w:val="start"/>
+        <w:t xml:space="preserve">The secondary design component is an application or service running in the background, separate from the primary component website client-server environment, that polls the sensor periodically and saves data to a database. This allows the </w:t>
+      </w:r>
+      <w:r>
         <w:rPr>
           <w:i/>
           <w:iCs/>
           <w:noProof/>
         </w:rPr>
-      </w:pPr>
-    </w:p>
-    <w:p>
-      <w:pPr>
-        <w:pStyle w:val="Heading2"/>
-      </w:pPr>
-      <w:r>
-        <w:t>Figures and Tables</w:t>
-      </w:r>
-    </w:p>
-    <w:p>
-      <w:pPr>
-        <w:pStyle w:val="Heading4"/>
-      </w:pPr>
-      <w:r>
-        <w:t xml:space="preserve"> </w:t>
-      </w:r>
-      <w:r>
-        <w:t xml:space="preserve">Positioning Figures and Tables: </w:t>
-      </w:r>
-      <w:r>
-        <w:rPr>
-          <w:i w:val="0"/>
-        </w:rPr>
-        <w:t>Place figures and tables at the top and bottom of columns. Avoid placing them in the middle of columns. Large figures and tables may span across both columns. Figure captions should be below the figures; table heads should appear above the tables. Insert figures and tables after they are cited in the text. Use the abbreviation “Fig. 1”, even at the beginning of a sentence.</w:t>
-      </w:r>
-    </w:p>
-    <w:p>
-      <w:pPr>
-        <w:pStyle w:val="tablehead"/>
-      </w:pPr>
-      <w:r>
-        <w:t>Table Type Styles</w:t>
-      </w:r>
-    </w:p>
-    <w:tbl>
-      <w:tblPr>
-        <w:tblW w:w="0pt" w:type="dxa"/>
-        <w:jc w:val="center"/>
-        <w:tblBorders>
-          <w:top w:val="single" w:sz="2" w:space="0" w:color="auto"/>
-          <w:start w:val="single" w:sz="2" w:space="0" w:color="auto"/>
-          <w:bottom w:val="single" w:sz="2" w:space="0" w:color="auto"/>
-          <w:end w:val="single" w:sz="2" w:space="0" w:color="auto"/>
-          <w:insideH w:val="single" w:sz="2" w:space="0" w:color="auto"/>
-          <w:insideV w:val="single" w:sz="2" w:space="0" w:color="auto"/>
-        </w:tblBorders>
-        <w:tblLayout w:type="fixed"/>
-        <w:tblLook w:firstRow="0" w:lastRow="0" w:firstColumn="0" w:lastColumn="0" w:noHBand="0" w:noVBand="0"/>
-      </w:tblPr>
-      <w:tblGrid>
-        <w:gridCol w:w="720"/>
-        <w:gridCol w:w="2340"/>
-        <w:gridCol w:w="900"/>
-        <w:gridCol w:w="900"/>
-      </w:tblGrid>
-      <w:tr>
-        <w:trPr>
-          <w:cantSplit/>
-          <w:trHeight w:val="240"/>
-          <w:tblHeader/>
-          <w:jc w:val="center"/>
-        </w:trPr>
-        <w:tc>
-          <w:tcPr>
-            <w:tcW w:w="36pt" w:type="dxa"/>
-            <w:vMerge w:val="restart"/>
-            <w:vAlign w:val="center"/>
-          </w:tcPr>
-          <w:p>
-            <w:pPr>
-              <w:pStyle w:val="tablecolhead"/>
-            </w:pPr>
-            <w:r>
-              <w:t>Table Head</w:t>
-            </w:r>
-          </w:p>
-        </w:tc>
-        <w:tc>
-          <w:tcPr>
-            <w:tcW w:w="207pt" w:type="dxa"/>
-            <w:gridSpan w:val="3"/>
-            <w:vAlign w:val="center"/>
-          </w:tcPr>
-          <w:p>
-            <w:pPr>
-              <w:pStyle w:val="tablecolhead"/>
-            </w:pPr>
-            <w:r>
-              <w:t>Table Column Head</w:t>
-            </w:r>
-          </w:p>
-        </w:tc>
-      </w:tr>
-      <w:tr>
-        <w:trPr>
-          <w:cantSplit/>
-          <w:trHeight w:val="240"/>
-          <w:tblHeader/>
-          <w:jc w:val="center"/>
-        </w:trPr>
-        <w:tc>
-          <w:tcPr>
-            <w:tcW w:w="36pt" w:type="dxa"/>
-            <w:vMerge/>
-          </w:tcPr>
-          <w:p>
-            <w:pPr>
-              <w:rPr>
-                <w:sz w:val="16"/>
-                <w:szCs w:val="16"/>
-              </w:rPr>
-            </w:pPr>
-          </w:p>
-        </w:tc>
-        <w:tc>
-          <w:tcPr>
-            <w:tcW w:w="117pt" w:type="dxa"/>
-            <w:vAlign w:val="center"/>
-          </w:tcPr>
-          <w:p>
-            <w:pPr>
-              <w:pStyle w:val="tablecolsubhead"/>
-            </w:pPr>
-            <w:r>
-              <w:t>Table column subhead</w:t>
-            </w:r>
-          </w:p>
-        </w:tc>
-        <w:tc>
-          <w:tcPr>
-            <w:tcW w:w="45pt" w:type="dxa"/>
-            <w:vAlign w:val="center"/>
-          </w:tcPr>
-          <w:p>
-            <w:pPr>
-              <w:pStyle w:val="tablecolsubhead"/>
-            </w:pPr>
-            <w:r>
-              <w:t>Subhead</w:t>
-            </w:r>
-          </w:p>
-        </w:tc>
-        <w:tc>
-          <w:tcPr>
-            <w:tcW w:w="45pt" w:type="dxa"/>
-            <w:vAlign w:val="center"/>
-          </w:tcPr>
-          <w:p>
-            <w:pPr>
-              <w:pStyle w:val="tablecolsubhead"/>
-            </w:pPr>
-            <w:r>
-              <w:t>Subhead</w:t>
-            </w:r>
-          </w:p>
-        </w:tc>
-      </w:tr>
-      <w:tr>
-        <w:trPr>
-          <w:trHeight w:val="320"/>
-          <w:jc w:val="center"/>
-        </w:trPr>
-        <w:tc>
-          <w:tcPr>
-            <w:tcW w:w="36pt" w:type="dxa"/>
-            <w:vAlign w:val="center"/>
-          </w:tcPr>
-          <w:p>
-            <w:pPr>
-              <w:pStyle w:val="tablecopy"/>
-              <w:rPr>
-                <w:sz w:val="8"/>
-                <w:szCs w:val="8"/>
-              </w:rPr>
-            </w:pPr>
-            <w:r>
-              <w:t>copy</w:t>
-            </w:r>
-          </w:p>
-        </w:tc>
-        <w:tc>
-          <w:tcPr>
-            <w:tcW w:w="117pt" w:type="dxa"/>
-            <w:vAlign w:val="center"/>
-          </w:tcPr>
-          <w:p>
-            <w:pPr>
-              <w:pStyle w:val="tablecopy"/>
-            </w:pPr>
-            <w:r>
-              <w:t>More table copy</w:t>
-            </w:r>
-            <w:r>
-              <w:rPr>
-                <w:vertAlign w:val="superscript"/>
-              </w:rPr>
-              <w:t>a</w:t>
-            </w:r>
-          </w:p>
-        </w:tc>
-        <w:tc>
-          <w:tcPr>
-            <w:tcW w:w="45pt" w:type="dxa"/>
-            <w:vAlign w:val="center"/>
-          </w:tcPr>
-          <w:p>
-            <w:pPr>
-              <w:rPr>
-                <w:sz w:val="16"/>
-                <w:szCs w:val="16"/>
-              </w:rPr>
-            </w:pPr>
-          </w:p>
-        </w:tc>
-        <w:tc>
-          <w:tcPr>
-            <w:tcW w:w="45pt" w:type="dxa"/>
-            <w:vAlign w:val="center"/>
-          </w:tcPr>
-          <w:p>
-            <w:pPr>
-              <w:rPr>
-                <w:sz w:val="16"/>
-                <w:szCs w:val="16"/>
-              </w:rPr>
-            </w:pPr>
-          </w:p>
-        </w:tc>
-      </w:tr>
-    </w:tbl>
-    <w:p>
-      <w:pPr>
-        <w:pStyle w:val="tablefootnote"/>
-      </w:pPr>
-      <w:r>
-        <w:rPr>
-          <w:noProof/>
-        </w:rPr>
+        <w:lastRenderedPageBreak/>
         <w:drawing>
-          <wp:anchor distT="0" distB="0" distL="114300" distR="114300" simplePos="0" relativeHeight="251657728" behindDoc="1" locked="0" layoutInCell="1" allowOverlap="1" wp14:anchorId="381BB491" wp14:editId="19EAE509">
+          <wp:anchor distT="45720" distB="45720" distL="114300" distR="114300" simplePos="0" relativeHeight="251663872" behindDoc="0" locked="0" layoutInCell="1" allowOverlap="1" wp14:anchorId="280884C8" wp14:editId="14B163A8">
             <wp:simplePos x="0" y="0"/>
-            <wp:positionH relativeFrom="column">
+            <wp:positionH relativeFrom="margin">
               <wp:align>right</wp:align>
             </wp:positionH>
             <wp:positionV relativeFrom="paragraph">
-              <wp:posOffset>134836</wp:posOffset>
+              <wp:posOffset>0</wp:posOffset>
             </wp:positionV>
-            <wp:extent cx="3200400" cy="1143000"/>
-            <wp:effectExtent l="0" t="0" r="19050" b="19050"/>
-            <wp:wrapTight wrapText="bothSides">
-              <wp:wrapPolygon edited="0">
-                <wp:start x="0" y="0"/>
-                <wp:lineTo x="0" y="21600"/>
-                <wp:lineTo x="21600" y="21600"/>
-                <wp:lineTo x="21600" y="0"/>
-                <wp:lineTo x="0" y="0"/>
-              </wp:wrapPolygon>
-            </wp:wrapTight>
-            <wp:docPr id="1" name="Text Box 8"/>
+            <wp:extent cx="3171825" cy="1404620"/>
+            <wp:effectExtent l="0" t="0" r="28575" b="26035"/>
+            <wp:wrapSquare wrapText="bothSides"/>
+            <wp:docPr id="1456588826" name="Text Box 2"/>
             <wp:cNvGraphicFramePr>
               <a:graphicFrameLocks xmlns:a="http://purl.oclc.org/ooxml/drawingml/main"/>
             </wp:cNvGraphicFramePr>
@@ -1646,7 +1182,7 @@
                   <wp:spPr bwMode="auto">
                     <a:xfrm>
                       <a:off x="0" y="0"/>
-                      <a:ext cx="3200400" cy="1143000"/>
+                      <a:ext cx="3171825" cy="1404620"/>
                     </a:xfrm>
                     <a:prstGeom prst="rect">
                       <a:avLst/>
@@ -1666,70 +1202,421 @@
                   <wp:txbx>
                     <wne:txbxContent>
                       <w:p>
-                        <w:pPr>
-                          <w:pStyle w:val="BodyText"/>
-                        </w:pPr>
                         <w:r>
-                          <w:t>We suggest that you use a text box to insert a graphic (which is ideally a 300 dpi TIFF or EPS file, with all fonts embedded) because, in an MSW document, this method is somewhat more stable than directly inserting a picture.</w:t>
-                        </w:r>
-                      </w:p>
-                      <w:p>
-                        <w:pPr>
-                          <w:pStyle w:val="BodyText"/>
-                        </w:pPr>
-                        <w:r>
-                          <w:t>To have non-visible rules on your frame, use the MSWord “Format” pull-down menu, select Text Box &gt; Colors and Lines to choose No Fill and No Line.</w:t>
+                          <w:rPr>
+                            <w:i/>
+                            <w:iCs/>
+                            <w:noProof/>
+                          </w:rPr>
+                          <w:drawing>
+                            <wp:inline distT="0" distB="0" distL="0" distR="0" wp14:anchorId="79A4EFB3" wp14:editId="410BDC3D">
+                              <wp:extent cx="2952750" cy="2217056"/>
+                              <wp:effectExtent l="0" t="0" r="0" b="0"/>
+                              <wp:docPr id="995341391" name="Picture 2"/>
+                              <wp:cNvGraphicFramePr>
+                                <a:graphicFrameLocks xmlns:a="http://purl.oclc.org/ooxml/drawingml/main" noChangeAspect="1"/>
+                              </wp:cNvGraphicFramePr>
+                              <a:graphic xmlns:a="http://purl.oclc.org/ooxml/drawingml/main">
+                                <a:graphicData uri="http://purl.oclc.org/ooxml/drawingml/picture">
+                                  <pic:pic xmlns:pic="http://purl.oclc.org/ooxml/drawingml/picture">
+                                    <pic:nvPicPr>
+                                      <pic:cNvPr id="621810690" name="Picture 621810690"/>
+                                      <pic:cNvPicPr/>
+                                    </pic:nvPicPr>
+                                    <pic:blipFill>
+                                      <a:blip r:embed="rId10" cstate="print">
+                                        <a:extLst>
+                                          <a:ext uri="{28A0092B-C50C-407E-A947-70E740481C1C}">
+                                            <a14:useLocalDpi xmlns:a14="http://schemas.microsoft.com/office/drawing/2010/main" val="0"/>
+                                          </a:ext>
+                                        </a:extLst>
+                                      </a:blip>
+                                      <a:stretch>
+                                        <a:fillRect/>
+                                      </a:stretch>
+                                    </pic:blipFill>
+                                    <pic:spPr>
+                                      <a:xfrm>
+                                        <a:off x="0" y="0"/>
+                                        <a:ext cx="2971335" cy="2231011"/>
+                                      </a:xfrm>
+                                      <a:prstGeom prst="rect">
+                                        <a:avLst/>
+                                      </a:prstGeom>
+                                    </pic:spPr>
+                                  </pic:pic>
+                                </a:graphicData>
+                              </a:graphic>
+                            </wp:inline>
+                          </w:drawing>
                         </w:r>
                       </w:p>
                     </wne:txbxContent>
                   </wp:txbx>
-                  <wp:bodyPr rot="0" vert="horz" wrap="square" lIns="91440" tIns="45720" rIns="91440" bIns="45720" anchor="t" anchorCtr="0" upright="1">
+                  <wp:bodyPr rot="0" vert="horz" wrap="square" lIns="91440" tIns="45720" rIns="91440" bIns="45720" anchor="t" anchorCtr="0">
+                    <a:spAutoFit/>
+                  </wp:bodyPr>
+                </wp:wsp>
+              </a:graphicData>
+            </a:graphic>
+            <wp14:sizeRelH relativeFrom="margin">
+              <wp14:pctWidth>0%</wp14:pctWidth>
+            </wp14:sizeRelH>
+            <wp14:sizeRelV relativeFrom="margin">
+              <wp14:pctHeight>0%</wp14:pctHeight>
+            </wp14:sizeRelV>
+          </wp:anchor>
+        </w:drawing>
+      </w:r>
+      <w:r>
+        <w:t>client side to make requests to the server for historical data. For historical data client requests, the server side will directly access the same database that the background service will be inserting records into.</w:t>
+      </w:r>
+    </w:p>
+    <w:p>
+      <w:pPr>
+        <w:pStyle w:val="BodyText"/>
+      </w:pPr>
+    </w:p>
+    <w:p>
+      <w:pPr>
+        <w:pStyle w:val="Heading2"/>
+      </w:pPr>
+      <w:r>
+        <w:t>Software Development</w:t>
+      </w:r>
+    </w:p>
+    <w:p>
+      <w:pPr>
+        <w:pStyle w:val="sponsors"/>
+        <w:framePr w:wrap="auto" w:vAnchor="page" w:hAnchor="page" w:x="43.40pt" w:y="720.05pt"/>
+        <w:ind w:firstLine="14.45pt"/>
+      </w:pPr>
+      <w:r>
+        <w:t>Identif</w:t>
+      </w:r>
+      <w:r>
+        <w:t xml:space="preserve">y applicable </w:t>
+      </w:r>
+      <w:r>
+        <w:t>funding agency</w:t>
+      </w:r>
+      <w:r>
+        <w:t xml:space="preserve"> here. </w:t>
+      </w:r>
+      <w:r>
+        <w:rPr>
+          <w:iCs/>
+        </w:rPr>
+        <w:t>If none, delete this text box</w:t>
+      </w:r>
+      <w:r>
+        <w:rPr>
+          <w:iCs/>
+        </w:rPr>
+        <w:t>.</w:t>
+      </w:r>
+    </w:p>
+    <w:p>
+      <w:pPr>
+        <w:pStyle w:val="BodyText"/>
+      </w:pPr>
+      <w:r>
+        <w:t xml:space="preserve">We created the base code for our website using NPX </w:t>
+      </w:r>
+      <w:r>
+        <w:t>create-react-app</w:t>
+      </w:r>
+      <w:r>
+        <w:t xml:space="preserve"> template. The server-side base code was created using the Spring Initializer</w:t>
+      </w:r>
+      <w:r>
+        <w:t xml:space="preserve"> [</w:t>
+      </w:r>
+      <w:r>
+        <w:t>3</w:t>
+      </w:r>
+      <w:r>
+        <w:t>]</w:t>
+      </w:r>
+      <w:r>
+        <w:t xml:space="preserve">. We added a basic </w:t>
+      </w:r>
+      <w:r>
+        <w:t>API</w:t>
+      </w:r>
+      <w:r>
+        <w:t xml:space="preserve"> endpoint using the Spring Framework to demonstrate the technology</w:t>
+      </w:r>
+      <w:r>
+        <w:t xml:space="preserve"> </w:t>
+      </w:r>
+      <w:r>
+        <w:t>[</w:t>
+      </w:r>
+      <w:r>
+        <w:t>4</w:t>
+      </w:r>
+      <w:r>
+        <w:t>][</w:t>
+      </w:r>
+      <w:r>
+        <w:t>5</w:t>
+      </w:r>
+      <w:r>
+        <w:t>]</w:t>
+      </w:r>
+      <w:r>
+        <w:t>. We created the project for the Adafruit BME680 interface using Pi4J library</w:t>
+      </w:r>
+      <w:r>
+        <w:t xml:space="preserve"> </w:t>
+      </w:r>
+      <w:r>
+        <w:t>for communicating using the I2C communication protocol through the computer</w:t>
+      </w:r>
+      <w:r>
+        <w:t>’s onboard</w:t>
+      </w:r>
+      <w:r>
+        <w:t xml:space="preserve"> GPIO </w:t>
+      </w:r>
+      <w:r>
+        <w:t xml:space="preserve">header </w:t>
+      </w:r>
+      <w:r>
+        <w:t>pins</w:t>
+      </w:r>
+      <w:r>
+        <w:t xml:space="preserve"> [</w:t>
+      </w:r>
+      <w:r>
+        <w:t>8</w:t>
+      </w:r>
+      <w:r>
+        <w:t>]</w:t>
+      </w:r>
+      <w:r>
+        <w:t>.</w:t>
+      </w:r>
+      <w:r>
+        <w:t xml:space="preserve"> This project will be packaged as a JAR and </w:t>
+      </w:r>
+      <w:r>
+        <w:t>referenced</w:t>
+      </w:r>
+      <w:r>
+        <w:t xml:space="preserve"> as a dependency in the server</w:t>
+      </w:r>
+      <w:r>
+        <w:t>-</w:t>
+      </w:r>
+      <w:r>
+        <w:t>side backend.</w:t>
+      </w:r>
+    </w:p>
+    <w:p>
+      <w:pPr>
+        <w:pStyle w:val="Heading1"/>
+      </w:pPr>
+      <w:r>
+        <w:t>Development</w:t>
+      </w:r>
+    </w:p>
+    <w:p>
+      <w:pPr>
+        <w:pStyle w:val="BodyText"/>
+        <w:rPr>
+          <w:lang w:val="en-US"/>
+        </w:rPr>
+      </w:pPr>
+      <w:r>
+        <w:t>Before</w:t>
+      </w:r>
+      <w:r>
+        <w:t xml:space="preserve"> you begin to format your paper, first write and save the content as a separate text file. </w:t>
+      </w:r>
+      <w:r>
+        <w:rPr>
+          <w:lang w:val="en-US"/>
+        </w:rPr>
+        <w:t>Complete all content and organizational editing before formatting. Please note sections A-D below for more information on proofreading, spelling and grammar.</w:t>
+      </w:r>
+    </w:p>
+    <w:p>
+      <w:pPr>
+        <w:pStyle w:val="BodyText"/>
+      </w:pPr>
+      <w:r>
+        <w:t>Keep your text and graphic files separate until after the text has been formatted and styled. Do not use hard tabs, and limit use of hard returns to only one return at the end of a paragraph. Do not add any kind of pagination anywhere in the paper. Do not number text heads-the template will do that for you.</w:t>
+      </w:r>
+    </w:p>
+    <w:p>
+      <w:pPr>
+        <w:pStyle w:val="Heading2"/>
+      </w:pPr>
+      <w:r>
+        <w:t>Qualitative Analysis 1</w:t>
+      </w:r>
+    </w:p>
+    <w:p>
+      <w:pPr>
+        <w:pStyle w:val="BodyText"/>
+      </w:pPr>
+      <w:r>
+        <w:t>Describe the first qualitative analysis here.</w:t>
+      </w:r>
+    </w:p>
+    <w:p>
+      <w:pPr>
+        <w:pStyle w:val="Heading2"/>
+      </w:pPr>
+      <w:r>
+        <w:t>Qualitative Analysis 2</w:t>
+      </w:r>
+    </w:p>
+    <w:p>
+      <w:pPr>
+        <w:pStyle w:val="BodyText"/>
+      </w:pPr>
+      <w:r>
+        <w:t>Describe the second qualitative analysis here</w:t>
+      </w:r>
+      <w:r>
+        <w:t>.</w:t>
+      </w:r>
+    </w:p>
+    <w:p>
+      <w:pPr>
+        <w:jc w:val="start"/>
+        <w:rPr>
+          <w:i/>
+          <w:iCs/>
+          <w:noProof/>
+        </w:rPr>
+      </w:pPr>
+    </w:p>
+    <w:p>
+      <w:pPr>
+        <w:pStyle w:val="Heading2"/>
+      </w:pPr>
+      <w:r>
+        <w:rPr>
+          <w:i w:val="0"/>
+          <w:iCs w:val="0"/>
+        </w:rPr>
+        <w:drawing>
+          <wp:anchor distT="45720" distB="45720" distL="114300" distR="114300" simplePos="0" relativeHeight="251661824" behindDoc="0" locked="0" layoutInCell="1" allowOverlap="1" wp14:anchorId="4317F53E" wp14:editId="0D4EA65C">
+            <wp:simplePos x="0" y="0"/>
+            <wp:positionH relativeFrom="margin">
+              <wp:posOffset>-85725</wp:posOffset>
+            </wp:positionH>
+            <wp:positionV relativeFrom="paragraph">
+              <wp:posOffset>296545</wp:posOffset>
+            </wp:positionV>
+            <wp:extent cx="3152775" cy="2295525"/>
+            <wp:effectExtent l="0" t="0" r="28575" b="28575"/>
+            <wp:wrapSquare wrapText="bothSides"/>
+            <wp:docPr id="217" name="Text Box 2"/>
+            <wp:cNvGraphicFramePr>
+              <a:graphicFrameLocks xmlns:a="http://purl.oclc.org/ooxml/drawingml/main"/>
+            </wp:cNvGraphicFramePr>
+            <a:graphic xmlns:a="http://purl.oclc.org/ooxml/drawingml/main">
+              <a:graphicData uri="http://schemas.microsoft.com/office/word/2010/wordprocessingShape">
+                <wp:wsp>
+                  <wp:cNvSpPr txBox="1">
+                    <a:spLocks noChangeArrowheads="1"/>
+                  </wp:cNvSpPr>
+                  <wp:spPr bwMode="auto">
+                    <a:xfrm>
+                      <a:off x="0" y="0"/>
+                      <a:ext cx="3152775" cy="2295525"/>
+                    </a:xfrm>
+                    <a:prstGeom prst="rect">
+                      <a:avLst/>
+                    </a:prstGeom>
+                    <a:solidFill>
+                      <a:srgbClr val="FFFFFF"/>
+                    </a:solidFill>
+                    <a:ln w="9525">
+                      <a:solidFill>
+                        <a:srgbClr val="000000"/>
+                      </a:solidFill>
+                      <a:miter lim="800%"/>
+                      <a:headEnd/>
+                      <a:tailEnd/>
+                    </a:ln>
+                  </wp:spPr>
+                  <wp:txbx>
+                    <wne:txbxContent>
+                      <w:p>
+                        <w:r>
+                          <w:rPr>
+                            <w:i/>
+                            <w:iCs/>
+                            <w:noProof/>
+                          </w:rPr>
+                          <w:drawing>
+                            <wp:inline distT="0" distB="0" distL="0" distR="0" wp14:anchorId="3ED9B9F2" wp14:editId="090569D2">
+                              <wp:extent cx="2961005" cy="2223254"/>
+                              <wp:effectExtent l="0" t="0" r="0" b="5715"/>
+                              <wp:docPr id="571889209" name="Picture 1"/>
+                              <wp:cNvGraphicFramePr>
+                                <a:graphicFrameLocks xmlns:a="http://purl.oclc.org/ooxml/drawingml/main" noChangeAspect="1"/>
+                              </wp:cNvGraphicFramePr>
+                              <a:graphic xmlns:a="http://purl.oclc.org/ooxml/drawingml/main">
+                                <a:graphicData uri="http://purl.oclc.org/ooxml/drawingml/picture">
+                                  <pic:pic xmlns:pic="http://purl.oclc.org/ooxml/drawingml/picture">
+                                    <pic:nvPicPr>
+                                      <pic:cNvPr id="1198118179" name="Picture 1198118179"/>
+                                      <pic:cNvPicPr/>
+                                    </pic:nvPicPr>
+                                    <pic:blipFill>
+                                      <a:blip r:embed="rId11" cstate="print">
+                                        <a:extLst>
+                                          <a:ext uri="{28A0092B-C50C-407E-A947-70E740481C1C}">
+                                            <a14:useLocalDpi xmlns:a14="http://schemas.microsoft.com/office/drawing/2010/main" val="0"/>
+                                          </a:ext>
+                                        </a:extLst>
+                                      </a:blip>
+                                      <a:stretch>
+                                        <a:fillRect/>
+                                      </a:stretch>
+                                    </pic:blipFill>
+                                    <pic:spPr>
+                                      <a:xfrm>
+                                        <a:off x="0" y="0"/>
+                                        <a:ext cx="2961005" cy="2223254"/>
+                                      </a:xfrm>
+                                      <a:prstGeom prst="rect">
+                                        <a:avLst/>
+                                      </a:prstGeom>
+                                    </pic:spPr>
+                                  </pic:pic>
+                                </a:graphicData>
+                              </a:graphic>
+                            </wp:inline>
+                          </w:drawing>
+                        </w:r>
+                      </w:p>
+                    </wne:txbxContent>
+                  </wp:txbx>
+                  <wp:bodyPr rot="0" vert="horz" wrap="square" lIns="91440" tIns="45720" rIns="91440" bIns="45720" anchor="t" anchorCtr="0">
                     <a:noAutofit/>
                   </wp:bodyPr>
                 </wp:wsp>
               </a:graphicData>
             </a:graphic>
-            <wp14:sizeRelH relativeFrom="page">
+            <wp14:sizeRelH relativeFrom="margin">
               <wp14:pctWidth>0%</wp14:pctWidth>
             </wp14:sizeRelH>
-            <wp14:sizeRelV relativeFrom="page">
+            <wp14:sizeRelV relativeFrom="margin">
               <wp14:pctHeight>0%</wp14:pctHeight>
             </wp14:sizeRelV>
           </wp:anchor>
         </w:drawing>
       </w:r>
       <w:r>
-        <w:t xml:space="preserve">Sample </w:t>
-      </w:r>
-      <w:r>
-        <w:t>of</w:t>
-      </w:r>
-      <w:r>
-        <w:t xml:space="preserve"> a </w:t>
-      </w:r>
-      <w:r>
-        <w:t>Table</w:t>
-      </w:r>
-      <w:r>
-        <w:t xml:space="preserve"> </w:t>
-      </w:r>
-      <w:r>
-        <w:t>footnote</w:t>
-      </w:r>
-      <w:r>
-        <w:t xml:space="preserve">. </w:t>
-      </w:r>
-      <w:r>
-        <w:t>(</w:t>
-      </w:r>
-      <w:r>
-        <w:rPr>
-          <w:i/>
-        </w:rPr>
-        <w:t>Table footnote</w:t>
-      </w:r>
-      <w:r>
-        <w:t>)</w:t>
+        <w:t>Figures and Tables</w:t>
       </w:r>
     </w:p>
     <w:p>
@@ -1737,46 +1624,24 @@
         <w:pStyle w:val="figurecaption"/>
       </w:pPr>
       <w:r>
-        <w:t xml:space="preserve">Example of a figure </w:t>
-      </w:r>
-      <w:r>
-        <w:t>caption</w:t>
-      </w:r>
-      <w:r>
-        <w:t xml:space="preserve">. </w:t>
-      </w:r>
-      <w:r>
-        <w:rPr>
-          <w:iCs/>
-        </w:rPr>
-        <w:t>(</w:t>
-      </w:r>
-      <w:r>
-        <w:rPr>
-          <w:i/>
-          <w:iCs/>
-        </w:rPr>
-        <w:t>figure caption</w:t>
-      </w:r>
-      <w:r>
-        <w:rPr>
-          <w:iCs/>
-        </w:rPr>
-        <w:t>)</w:t>
-      </w:r>
-    </w:p>
-    <w:p>
-      <w:pPr>
-        <w:pStyle w:val="BodyText"/>
-      </w:pPr>
-      <w:r>
-        <w:t>Figure Labels: Use 8 point Times New Roman for Figure labels. Use words rather than symbols or abbreviations when writing Figure axis labels to avoid confusing the reader. As an example, write the quantity “Magnetization”, or “Magnetization, M”, not just “M”. If including units in the label, present them within parentheses. Do not label axes only with units. In the example, write “Magnetization (A/m)” or “Magnetization {A[m(1)]}”, not just “A/m”. Do not label axes</w:t>
-      </w:r>
-      <w:r>
-        <w:t xml:space="preserve"> </w:t>
-      </w:r>
-      <w:r>
-        <w:t>with a ratio of quantities and units. For example, write “Temperature (K)”, not “Temperature/K”.</w:t>
+        <w:t>John Maksuta’s Adafruit BME680 Sesnor Board and Pi Case.</w:t>
+      </w:r>
+    </w:p>
+    <w:p>
+      <w:pPr>
+        <w:pStyle w:val="figurecaption"/>
+        <w:numPr>
+          <w:ilvl w:val="0"/>
+          <w:numId w:val="0"/>
+        </w:numPr>
+      </w:pPr>
+    </w:p>
+    <w:p>
+      <w:pPr>
+        <w:pStyle w:val="figurecaption"/>
+      </w:pPr>
+      <w:r>
+        <w:t>John Maksuta’s Raspberry Pi Board and case, with GPIO header exposed and sensor leads connected.</w:t>
       </w:r>
     </w:p>
     <w:p>
@@ -1822,7 +1687,6 @@
       <w:r>
         <w:t>”. Avoid the stilted expression “</w:t>
       </w:r>
-      <w:proofErr w:type="spellStart"/>
       <w:r>
         <w:rPr>
           <w:lang w:val="en-US"/>
@@ -1830,11 +1694,7 @@
         <w:t>o</w:t>
       </w:r>
       <w:r>
-        <w:t>ne</w:t>
-      </w:r>
-      <w:proofErr w:type="spellEnd"/>
-      <w:r>
-        <w:t xml:space="preserve"> of us (R. B. G.) thanks </w:t>
+        <w:t xml:space="preserve">ne of us (R. B. G.) thanks </w:t>
       </w:r>
       <w:r>
         <w:t>...</w:t>
@@ -1890,7 +1750,7 @@
       <w:r>
         <w:t xml:space="preserve">Adafruit, “Adafruit_BME680,” Github repository, </w:t>
       </w:r>
-      <w:hyperlink r:id="rId10" w:history="1">
+      <w:hyperlink r:id="rId12" w:history="1">
         <w:r>
           <w:rPr>
             <w:rStyle w:val="Hyperlink"/>
@@ -1908,6 +1768,15 @@
         <w:ind w:start="17.70pt" w:hanging="17.70pt"/>
       </w:pPr>
       <w:r>
+        <w:t>Bosch. "Bosch BME680 Low power gas, pressure, temperature &amp; humidity sensor datasheet." n.d. September 2024. https://cdn-shop.adafruit.com/product-files/3660/BME680.pdf.</w:t>
+      </w:r>
+    </w:p>
+    <w:p>
+      <w:pPr>
+        <w:pStyle w:val="references"/>
+        <w:ind w:start="17.70pt" w:hanging="17.70pt"/>
+      </w:pPr>
+      <w:r>
         <w:t>Broadcom</w:t>
       </w:r>
       <w:r>
@@ -1919,7 +1788,7 @@
       <w:r>
         <w:t xml:space="preserve">. [Online] Available: </w:t>
       </w:r>
-      <w:hyperlink r:id="rId11" w:history="1">
+      <w:hyperlink r:id="rId13" w:history="1">
         <w:r>
           <w:rPr>
             <w:rStyle w:val="Hyperlink"/>
@@ -1942,7 +1811,7 @@
       <w:r>
         <w:t xml:space="preserve">,” [Online] Available: </w:t>
       </w:r>
-      <w:hyperlink r:id="rId12" w:history="1">
+      <w:hyperlink r:id="rId14" w:history="1">
         <w:r>
           <w:rPr>
             <w:rStyle w:val="Hyperlink"/>
@@ -1959,7 +1828,7 @@
       <w:r>
         <w:t xml:space="preserve">Code With Arjun, "Spring Boot Using VSCode," Youtube, youtube video, Aug 7, 2021, [Online] Available: </w:t>
       </w:r>
-      <w:hyperlink r:id="rId13" w:history="1">
+      <w:hyperlink r:id="rId15" w:history="1">
         <w:r>
           <w:rPr>
             <w:rStyle w:val="Hyperlink"/>
@@ -1974,13 +1843,7 @@
         <w:ind w:start="17.70pt" w:hanging="17.70pt"/>
       </w:pPr>
       <w:r>
-        <w:t>Maven</w:t>
-      </w:r>
-      <w:r>
-        <w:t xml:space="preserve">, [Online] Available: </w:t>
-      </w:r>
-      <w:r>
-        <w:t>https://maven.apache.org/download.cgi</w:t>
+        <w:t>Maven, [Online] Available: https://maven.apache.org/download.cgi</w:t>
       </w:r>
     </w:p>
     <w:p>
@@ -2009,7 +1872,7 @@
       <w:r>
         <w:t xml:space="preserve">,” [Online] Available: </w:t>
       </w:r>
-      <w:hyperlink r:id="rId14" w:history="1">
+      <w:hyperlink r:id="rId16" w:history="1">
         <w:r>
           <w:rPr>
             <w:rStyle w:val="Hyperlink"/>
@@ -2026,9 +1889,14 @@
       <w:r>
         <w:t xml:space="preserve">Raspberry Pi, “Raspberry Pi 3 Model B+,” [Online] Available: </w:t>
       </w:r>
-      <w:r>
-        <w:t>https://www.raspberrypi.com/products/raspberry-pi-3-model-b-plus/</w:t>
-      </w:r>
+      <w:hyperlink r:id="rId17" w:history="1">
+        <w:r>
+          <w:rPr>
+            <w:rStyle w:val="Hyperlink"/>
+          </w:rPr>
+          <w:t>https://www.raspberrypi.com/products/raspberry-pi-3-model-b-plus/</w:t>
+        </w:r>
+      </w:hyperlink>
     </w:p>
     <w:p>
       <w:pPr>
@@ -2036,7 +1904,18 @@
         <w:ind w:start="17.70pt" w:hanging="17.70pt"/>
       </w:pPr>
       <w:r>
-        <w:t>---------------------------------------------------</w:t>
+        <w:t xml:space="preserve">Raspberry Pi OS. n.d. September 2024. </w:t>
+      </w:r>
+      <w:hyperlink r:id="rId18" w:history="1">
+        <w:r>
+          <w:rPr>
+            <w:rStyle w:val="Hyperlink"/>
+          </w:rPr>
+          <w:t>https://www.raspberrypi.com/software/</w:t>
+        </w:r>
+      </w:hyperlink>
+      <w:r>
+        <w:t>.</w:t>
       </w:r>
     </w:p>
     <w:p>
@@ -2045,7 +1924,7 @@
         <w:ind w:start="17.70pt" w:hanging="17.70pt"/>
       </w:pPr>
       <w:r>
-        <w:t>J. Clerk Maxwell, A Treatise on Electricity and Magnetism, 3rd ed., vol. 2. Oxford: Clarendon, 1892, pp.68–73.</w:t>
+        <w:t>Raspberry Pi OS. n.d. September 2024. https://www.raspberrypi.com/documentation/computers/os.html</w:t>
       </w:r>
     </w:p>
     <w:p>
@@ -2054,7 +1933,7 @@
         <w:ind w:start="17.70pt" w:hanging="17.70pt"/>
       </w:pPr>
       <w:r>
-        <w:t>I. S. Jacobs and C. P. Bean, “Fine particles, thin films and exchange anisotropy,” in Magnetism, vol. III, G. T. Rado and H. Suhl, Eds. New York: Academic, 1963, pp. 271–350.</w:t>
+        <w:t>---------------------------------------------------</w:t>
       </w:r>
     </w:p>
     <w:p>
@@ -2063,7 +1942,7 @@
         <w:ind w:start="17.70pt" w:hanging="17.70pt"/>
       </w:pPr>
       <w:r>
-        <w:t>K. Elissa, “Title of paper if known,” unpublished.</w:t>
+        <w:t>J. Clerk Maxwell, A Treatise on Electricity and Magnetism, 3rd ed., vol. 2. Oxford: Clarendon, 1892, pp.68–73.</w:t>
       </w:r>
     </w:p>
     <w:p>
@@ -2072,7 +1951,7 @@
         <w:ind w:start="17.70pt" w:hanging="17.70pt"/>
       </w:pPr>
       <w:r>
-        <w:t>R. Nicole, “Title of paper with only first word capitalized,” J. Name Stand. Abbrev., in press.</w:t>
+        <w:t>I. S. Jacobs and C. P. Bean, “Fine particles, thin films and exchange anisotropy,” in Magnetism, vol. III, G. T. Rado and H. Suhl, Eds. New York: Academic, 1963, pp. 271–350.</w:t>
       </w:r>
     </w:p>
     <w:p>
@@ -2081,7 +1960,7 @@
         <w:ind w:start="17.70pt" w:hanging="17.70pt"/>
       </w:pPr>
       <w:r>
-        <w:t>Y. Yorozu, M. Hirano, K. Oka, and Y. Tagawa, “Electron spectroscopy studies on magneto-optical media and plastic substrate interface,” IEEE Transl. J. Magn. Japan, vol. 2, pp. 740–741, August 1987 [Digests 9th Annual Conf. Magnetics Japan, p. 301, 1982].</w:t>
+        <w:t>K. Elissa, “Title of paper if known,” unpublished.</w:t>
       </w:r>
     </w:p>
     <w:p>
@@ -2090,19 +1969,41 @@
         <w:ind w:start="17.70pt" w:hanging="17.70pt"/>
       </w:pPr>
       <w:r>
-        <w:t>M. Young, The Technical Writer</w:t>
-      </w:r>
-      <w:r>
-        <w:t>’</w:t>
-      </w:r>
-      <w:r>
-        <w:t>s Handbook. Mill Valley, CA: University Science, 1989.</w:t>
+        <w:t>R. Nicole, “Title of paper with only first word capitalized,” J. Name Stand. Abbrev., in press.</w:t>
       </w:r>
     </w:p>
     <w:p>
       <w:pPr>
         <w:pStyle w:val="references"/>
         <w:ind w:start="17.70pt" w:hanging="17.70pt"/>
+      </w:pPr>
+      <w:r>
+        <w:t xml:space="preserve">Y. Yorozu, M. Hirano, K. Oka, and Y. Tagawa, “Electron spectroscopy studies on magneto-optical media and plastic substrate interface,” IEEE </w:t>
+      </w:r>
+      <w:r>
+        <w:lastRenderedPageBreak/>
+        <w:t>Transl. J. Magn. Japan, vol. 2, pp. 740–741, August 1987 [Digests 9th Annual Conf. Magnetics Japan, p. 301, 1982].</w:t>
+      </w:r>
+    </w:p>
+    <w:p>
+      <w:pPr>
+        <w:pStyle w:val="references"/>
+        <w:ind w:start="17.70pt" w:hanging="17.70pt"/>
+      </w:pPr>
+      <w:r>
+        <w:t>M. Young, The Technical Writer</w:t>
+      </w:r>
+      <w:r>
+        <w:t>’</w:t>
+      </w:r>
+      <w:r>
+        <w:t>s Handbook. Mill Valley, CA: University Science, 1989.</w:t>
+      </w:r>
+    </w:p>
+    <w:p>
+      <w:pPr>
+        <w:pStyle w:val="references"/>
+        <w:ind w:start="17.70pt" w:hanging="17.70pt"/>
         <w:rPr>
           <w:rFonts w:ascii="NimbusRomNo9L-Regu" w:eastAsia="NimbusRomNo9L-Regu" w:cs="NimbusRomNo9L-Regu"/>
         </w:rPr>
@@ -2134,7 +2035,7 @@
       <w:r>
         <w:t xml:space="preserve"> Code Ocean, Aug. 2023. [Online]. Available: </w:t>
       </w:r>
-      <w:hyperlink r:id="rId15" w:history="1">
+      <w:hyperlink r:id="rId19" w:history="1">
         <w:r>
           <w:t>https://codeocean.com/capsule/4989235/tree</w:t>
         </w:r>
@@ -2173,7 +2074,7 @@
       <w:r>
         <w:t xml:space="preserve"> 2013, arXiv:1312.6114. [Online]. Available: </w:t>
       </w:r>
-      <w:hyperlink r:id="rId16" w:history="1">
+      <w:hyperlink r:id="rId20" w:history="1">
         <w:r>
           <w:t>https://arxiv.org/abs/1312.6114</w:t>
         </w:r>
@@ -2336,7 +2237,7 @@
 </file>
 
 <file path=word/endnotes.xml><?xml version="1.0" encoding="utf-8"?>
-<w:endnotes xmlns:cx="http://schemas.microsoft.com/office/drawing/2014/chartex" xmlns:cx1="http://schemas.microsoft.com/office/drawing/2015/9/8/chartex" xmlns:cx2="http://schemas.microsoft.com/office/drawing/2015/10/21/chartex" xmlns:cx3="http://schemas.microsoft.com/office/drawing/2016/5/9/chartex" xmlns:cx4="http://schemas.microsoft.com/office/drawing/2016/5/10/chartex" xmlns:cx5="http://schemas.microsoft.com/office/drawing/2016/5/11/chartex" xmlns:cx6="http://schemas.microsoft.com/office/drawing/2016/5/12/chartex" xmlns:cx7="http://schemas.microsoft.com/office/drawing/2016/5/13/chartex" xmlns:cx8="http://schemas.microsoft.com/office/drawing/2016/5/14/chartex" xmlns:mc="http://schemas.openxmlformats.org/markup-compatibility/2006" xmlns:aink="http://schemas.microsoft.com/office/drawing/2016/ink" xmlns:am3d="http://schemas.microsoft.com/office/drawing/2017/model3d" xmlns:o="urn:schemas-microsoft-com:office:office" xmlns:oel="http://schemas.microsoft.com/office/2019/extlst" xmlns:r="http://purl.oclc.org/ooxml/officeDocument/relationships" xmlns:m="http://purl.oclc.org/ooxml/officeDocument/math" xmlns:v="urn:schemas-microsoft-com:vml" xmlns:wp14="http://schemas.microsoft.com/office/word/2010/wordprocessingDrawing" xmlns:wp="http://purl.oclc.org/ooxml/drawingml/wordprocessingDrawing" xmlns:w10="urn:schemas-microsoft-com:office:word" xmlns:w="http://purl.oclc.org/ooxml/wordprocessingml/main" xmlns:w14="http://schemas.microsoft.com/office/word/2010/wordml" xmlns:w15="http://schemas.microsoft.com/office/word/2012/wordml" xmlns:w16cex="http://schemas.microsoft.com/office/word/2018/wordml/cex" xmlns:w16cid="http://schemas.microsoft.com/office/word/2016/wordml/cid" xmlns:w16="http://schemas.microsoft.com/office/word/2018/wordml" xmlns:w16du="http://schemas.microsoft.com/office/word/2023/wordml/word16du" xmlns:w16sdtdh="http://schemas.microsoft.com/office/word/2020/wordml/sdtdatahash" xmlns:w16se="http://schemas.microsoft.com/office/word/2015/wordml/symex" xmlns:wpi="http://schemas.microsoft.com/office/word/2010/wordprocessingInk" xmlns:wne="http://schemas.microsoft.com/office/word/2006/wordml" mc:Ignorable="w14 w15 w16se w16cid w16 w16cex w16sdtdh w16du wne wp14">
+<w:endnotes xmlns:cx="http://schemas.microsoft.com/office/drawing/2014/chartex" xmlns:cx1="http://schemas.microsoft.com/office/drawing/2015/9/8/chartex" xmlns:cx2="http://schemas.microsoft.com/office/drawing/2015/10/21/chartex" xmlns:cx3="http://schemas.microsoft.com/office/drawing/2016/5/9/chartex" xmlns:cx4="http://schemas.microsoft.com/office/drawing/2016/5/10/chartex" xmlns:cx5="http://schemas.microsoft.com/office/drawing/2016/5/11/chartex" xmlns:cx6="http://schemas.microsoft.com/office/drawing/2016/5/12/chartex" xmlns:cx7="http://schemas.microsoft.com/office/drawing/2016/5/13/chartex" xmlns:cx8="http://schemas.microsoft.com/office/drawing/2016/5/14/chartex" xmlns:mc="http://schemas.openxmlformats.org/markup-compatibility/2006" xmlns:aink="http://schemas.microsoft.com/office/drawing/2016/ink" xmlns:am3d="http://schemas.microsoft.com/office/drawing/2017/model3d" xmlns:o="urn:schemas-microsoft-com:office:office" xmlns:oel="http://schemas.microsoft.com/office/2019/extlst" xmlns:r="http://purl.oclc.org/ooxml/officeDocument/relationships" xmlns:m="http://purl.oclc.org/ooxml/officeDocument/math" xmlns:v="urn:schemas-microsoft-com:vml" xmlns:wp14="http://schemas.microsoft.com/office/word/2010/wordprocessingDrawing" xmlns:wp="http://purl.oclc.org/ooxml/drawingml/wordprocessingDrawing" xmlns:w10="urn:schemas-microsoft-com:office:word" xmlns:w="http://purl.oclc.org/ooxml/wordprocessingml/main" xmlns:w14="http://schemas.microsoft.com/office/word/2010/wordml" xmlns:w15="http://schemas.microsoft.com/office/word/2012/wordml" xmlns:w16cex="http://schemas.microsoft.com/office/word/2018/wordml/cex" xmlns:w16cid="http://schemas.microsoft.com/office/word/2016/wordml/cid" xmlns:w16="http://schemas.microsoft.com/office/word/2018/wordml" xmlns:w16sdtdh="http://schemas.microsoft.com/office/word/2020/wordml/sdtdatahash" xmlns:w16se="http://schemas.microsoft.com/office/word/2015/wordml/symex" xmlns:wpi="http://schemas.microsoft.com/office/word/2010/wordprocessingInk" xmlns:wne="http://schemas.microsoft.com/office/word/2006/wordml" mc:Ignorable="w14 w15 w16se w16cid w16 w16cex w16sdtdh wne wp14">
   <w:endnote w:type="separator" w:id="-1">
     <w:p>
       <w:r>
@@ -2355,7 +2256,7 @@
 </file>
 
 <file path=word/footer1.xml><?xml version="1.0" encoding="utf-8"?>
-<w:ftr xmlns:cx="http://schemas.microsoft.com/office/drawing/2014/chartex" xmlns:cx1="http://schemas.microsoft.com/office/drawing/2015/9/8/chartex" xmlns:cx2="http://schemas.microsoft.com/office/drawing/2015/10/21/chartex" xmlns:cx3="http://schemas.microsoft.com/office/drawing/2016/5/9/chartex" xmlns:cx4="http://schemas.microsoft.com/office/drawing/2016/5/10/chartex" xmlns:cx5="http://schemas.microsoft.com/office/drawing/2016/5/11/chartex" xmlns:cx6="http://schemas.microsoft.com/office/drawing/2016/5/12/chartex" xmlns:cx7="http://schemas.microsoft.com/office/drawing/2016/5/13/chartex" xmlns:cx8="http://schemas.microsoft.com/office/drawing/2016/5/14/chartex" xmlns:mc="http://schemas.openxmlformats.org/markup-compatibility/2006" xmlns:aink="http://schemas.microsoft.com/office/drawing/2016/ink" xmlns:am3d="http://schemas.microsoft.com/office/drawing/2017/model3d" xmlns:o="urn:schemas-microsoft-com:office:office" xmlns:oel="http://schemas.microsoft.com/office/2019/extlst" xmlns:r="http://purl.oclc.org/ooxml/officeDocument/relationships" xmlns:m="http://purl.oclc.org/ooxml/officeDocument/math" xmlns:v="urn:schemas-microsoft-com:vml" xmlns:wp14="http://schemas.microsoft.com/office/word/2010/wordprocessingDrawing" xmlns:wp="http://purl.oclc.org/ooxml/drawingml/wordprocessingDrawing" xmlns:w10="urn:schemas-microsoft-com:office:word" xmlns:w="http://purl.oclc.org/ooxml/wordprocessingml/main" xmlns:w14="http://schemas.microsoft.com/office/word/2010/wordml" xmlns:w15="http://schemas.microsoft.com/office/word/2012/wordml" xmlns:w16cex="http://schemas.microsoft.com/office/word/2018/wordml/cex" xmlns:w16cid="http://schemas.microsoft.com/office/word/2016/wordml/cid" xmlns:w16="http://schemas.microsoft.com/office/word/2018/wordml" xmlns:w16du="http://schemas.microsoft.com/office/word/2023/wordml/word16du" xmlns:w16sdtdh="http://schemas.microsoft.com/office/word/2020/wordml/sdtdatahash" xmlns:w16se="http://schemas.microsoft.com/office/word/2015/wordml/symex" xmlns:wpi="http://schemas.microsoft.com/office/word/2010/wordprocessingInk" xmlns:wne="http://schemas.microsoft.com/office/word/2006/wordml" mc:Ignorable="w14 w15 w16se w16cid w16 w16cex w16sdtdh w16du wne wp14">
+<w:ftr xmlns:cx="http://schemas.microsoft.com/office/drawing/2014/chartex" xmlns:cx1="http://schemas.microsoft.com/office/drawing/2015/9/8/chartex" xmlns:cx2="http://schemas.microsoft.com/office/drawing/2015/10/21/chartex" xmlns:cx3="http://schemas.microsoft.com/office/drawing/2016/5/9/chartex" xmlns:cx4="http://schemas.microsoft.com/office/drawing/2016/5/10/chartex" xmlns:cx5="http://schemas.microsoft.com/office/drawing/2016/5/11/chartex" xmlns:cx6="http://schemas.microsoft.com/office/drawing/2016/5/12/chartex" xmlns:cx7="http://schemas.microsoft.com/office/drawing/2016/5/13/chartex" xmlns:cx8="http://schemas.microsoft.com/office/drawing/2016/5/14/chartex" xmlns:mc="http://schemas.openxmlformats.org/markup-compatibility/2006" xmlns:aink="http://schemas.microsoft.com/office/drawing/2016/ink" xmlns:am3d="http://schemas.microsoft.com/office/drawing/2017/model3d" xmlns:o="urn:schemas-microsoft-com:office:office" xmlns:oel="http://schemas.microsoft.com/office/2019/extlst" xmlns:r="http://purl.oclc.org/ooxml/officeDocument/relationships" xmlns:m="http://purl.oclc.org/ooxml/officeDocument/math" xmlns:v="urn:schemas-microsoft-com:vml" xmlns:wp14="http://schemas.microsoft.com/office/word/2010/wordprocessingDrawing" xmlns:wp="http://purl.oclc.org/ooxml/drawingml/wordprocessingDrawing" xmlns:w10="urn:schemas-microsoft-com:office:word" xmlns:w="http://purl.oclc.org/ooxml/wordprocessingml/main" xmlns:w14="http://schemas.microsoft.com/office/word/2010/wordml" xmlns:w15="http://schemas.microsoft.com/office/word/2012/wordml" xmlns:w16cex="http://schemas.microsoft.com/office/word/2018/wordml/cex" xmlns:w16cid="http://schemas.microsoft.com/office/word/2016/wordml/cid" xmlns:w16="http://schemas.microsoft.com/office/word/2018/wordml" xmlns:w16sdtdh="http://schemas.microsoft.com/office/word/2020/wordml/sdtdatahash" xmlns:w16se="http://schemas.microsoft.com/office/word/2015/wordml/symex" xmlns:wpi="http://schemas.microsoft.com/office/word/2010/wordprocessingInk" xmlns:wne="http://schemas.microsoft.com/office/word/2006/wordml" mc:Ignorable="w14 w15 w16se w16cid w16 w16cex w16sdtdh wne wp14">
   <w:p>
     <w:pPr>
       <w:pStyle w:val="Footer"/>
@@ -2377,7 +2278,7 @@
 </file>
 
 <file path=word/footnotes.xml><?xml version="1.0" encoding="utf-8"?>
-<w:footnotes xmlns:cx="http://schemas.microsoft.com/office/drawing/2014/chartex" xmlns:cx1="http://schemas.microsoft.com/office/drawing/2015/9/8/chartex" xmlns:cx2="http://schemas.microsoft.com/office/drawing/2015/10/21/chartex" xmlns:cx3="http://schemas.microsoft.com/office/drawing/2016/5/9/chartex" xmlns:cx4="http://schemas.microsoft.com/office/drawing/2016/5/10/chartex" xmlns:cx5="http://schemas.microsoft.com/office/drawing/2016/5/11/chartex" xmlns:cx6="http://schemas.microsoft.com/office/drawing/2016/5/12/chartex" xmlns:cx7="http://schemas.microsoft.com/office/drawing/2016/5/13/chartex" xmlns:cx8="http://schemas.microsoft.com/office/drawing/2016/5/14/chartex" xmlns:mc="http://schemas.openxmlformats.org/markup-compatibility/2006" xmlns:aink="http://schemas.microsoft.com/office/drawing/2016/ink" xmlns:am3d="http://schemas.microsoft.com/office/drawing/2017/model3d" xmlns:o="urn:schemas-microsoft-com:office:office" xmlns:oel="http://schemas.microsoft.com/office/2019/extlst" xmlns:r="http://purl.oclc.org/ooxml/officeDocument/relationships" xmlns:m="http://purl.oclc.org/ooxml/officeDocument/math" xmlns:v="urn:schemas-microsoft-com:vml" xmlns:wp14="http://schemas.microsoft.com/office/word/2010/wordprocessingDrawing" xmlns:wp="http://purl.oclc.org/ooxml/drawingml/wordprocessingDrawing" xmlns:w10="urn:schemas-microsoft-com:office:word" xmlns:w="http://purl.oclc.org/ooxml/wordprocessingml/main" xmlns:w14="http://schemas.microsoft.com/office/word/2010/wordml" xmlns:w15="http://schemas.microsoft.com/office/word/2012/wordml" xmlns:w16cex="http://schemas.microsoft.com/office/word/2018/wordml/cex" xmlns:w16cid="http://schemas.microsoft.com/office/word/2016/wordml/cid" xmlns:w16="http://schemas.microsoft.com/office/word/2018/wordml" xmlns:w16du="http://schemas.microsoft.com/office/word/2023/wordml/word16du" xmlns:w16sdtdh="http://schemas.microsoft.com/office/word/2020/wordml/sdtdatahash" xmlns:w16se="http://schemas.microsoft.com/office/word/2015/wordml/symex" xmlns:wpi="http://schemas.microsoft.com/office/word/2010/wordprocessingInk" xmlns:wne="http://schemas.microsoft.com/office/word/2006/wordml" mc:Ignorable="w14 w15 w16se w16cid w16 w16cex w16sdtdh w16du wne wp14">
+<w:footnotes xmlns:cx="http://schemas.microsoft.com/office/drawing/2014/chartex" xmlns:cx1="http://schemas.microsoft.com/office/drawing/2015/9/8/chartex" xmlns:cx2="http://schemas.microsoft.com/office/drawing/2015/10/21/chartex" xmlns:cx3="http://schemas.microsoft.com/office/drawing/2016/5/9/chartex" xmlns:cx4="http://schemas.microsoft.com/office/drawing/2016/5/10/chartex" xmlns:cx5="http://schemas.microsoft.com/office/drawing/2016/5/11/chartex" xmlns:cx6="http://schemas.microsoft.com/office/drawing/2016/5/12/chartex" xmlns:cx7="http://schemas.microsoft.com/office/drawing/2016/5/13/chartex" xmlns:cx8="http://schemas.microsoft.com/office/drawing/2016/5/14/chartex" xmlns:mc="http://schemas.openxmlformats.org/markup-compatibility/2006" xmlns:aink="http://schemas.microsoft.com/office/drawing/2016/ink" xmlns:am3d="http://schemas.microsoft.com/office/drawing/2017/model3d" xmlns:o="urn:schemas-microsoft-com:office:office" xmlns:oel="http://schemas.microsoft.com/office/2019/extlst" xmlns:r="http://purl.oclc.org/ooxml/officeDocument/relationships" xmlns:m="http://purl.oclc.org/ooxml/officeDocument/math" xmlns:v="urn:schemas-microsoft-com:vml" xmlns:wp14="http://schemas.microsoft.com/office/word/2010/wordprocessingDrawing" xmlns:wp="http://purl.oclc.org/ooxml/drawingml/wordprocessingDrawing" xmlns:w10="urn:schemas-microsoft-com:office:word" xmlns:w="http://purl.oclc.org/ooxml/wordprocessingml/main" xmlns:w14="http://schemas.microsoft.com/office/word/2010/wordml" xmlns:w15="http://schemas.microsoft.com/office/word/2012/wordml" xmlns:w16cex="http://schemas.microsoft.com/office/word/2018/wordml/cex" xmlns:w16cid="http://schemas.microsoft.com/office/word/2016/wordml/cid" xmlns:w16="http://schemas.microsoft.com/office/word/2018/wordml" xmlns:w16sdtdh="http://schemas.microsoft.com/office/word/2020/wordml/sdtdatahash" xmlns:w16se="http://schemas.microsoft.com/office/word/2015/wordml/symex" xmlns:wpi="http://schemas.microsoft.com/office/word/2010/wordprocessingInk" xmlns:wne="http://schemas.microsoft.com/office/word/2006/wordml" mc:Ignorable="w14 w15 w16se w16cid w16 w16cex w16sdtdh wne wp14">
   <w:footnote w:type="separator" w:id="-1">
     <w:p>
       <w:r>
@@ -2396,7 +2297,7 @@
 </file>
 
 <file path=word/numbering.xml><?xml version="1.0" encoding="utf-8"?>
-<w:numbering xmlns:cx="http://schemas.microsoft.com/office/drawing/2014/chartex" xmlns:cx1="http://schemas.microsoft.com/office/drawing/2015/9/8/chartex" xmlns:cx2="http://schemas.microsoft.com/office/drawing/2015/10/21/chartex" xmlns:cx3="http://schemas.microsoft.com/office/drawing/2016/5/9/chartex" xmlns:cx4="http://schemas.microsoft.com/office/drawing/2016/5/10/chartex" xmlns:cx5="http://schemas.microsoft.com/office/drawing/2016/5/11/chartex" xmlns:cx6="http://schemas.microsoft.com/office/drawing/2016/5/12/chartex" xmlns:cx7="http://schemas.microsoft.com/office/drawing/2016/5/13/chartex" xmlns:cx8="http://schemas.microsoft.com/office/drawing/2016/5/14/chartex" xmlns:mc="http://schemas.openxmlformats.org/markup-compatibility/2006" xmlns:aink="http://schemas.microsoft.com/office/drawing/2016/ink" xmlns:am3d="http://schemas.microsoft.com/office/drawing/2017/model3d" xmlns:o="urn:schemas-microsoft-com:office:office" xmlns:oel="http://schemas.microsoft.com/office/2019/extlst" xmlns:r="http://purl.oclc.org/ooxml/officeDocument/relationships" xmlns:m="http://purl.oclc.org/ooxml/officeDocument/math" xmlns:v="urn:schemas-microsoft-com:vml" xmlns:wp14="http://schemas.microsoft.com/office/word/2010/wordprocessingDrawing" xmlns:wp="http://purl.oclc.org/ooxml/drawingml/wordprocessingDrawing" xmlns:w10="urn:schemas-microsoft-com:office:word" xmlns:w="http://purl.oclc.org/ooxml/wordprocessingml/main" xmlns:w14="http://schemas.microsoft.com/office/word/2010/wordml" xmlns:w15="http://schemas.microsoft.com/office/word/2012/wordml" xmlns:w16cex="http://schemas.microsoft.com/office/word/2018/wordml/cex" xmlns:w16cid="http://schemas.microsoft.com/office/word/2016/wordml/cid" xmlns:w16="http://schemas.microsoft.com/office/word/2018/wordml" xmlns:w16du="http://schemas.microsoft.com/office/word/2023/wordml/word16du" xmlns:w16sdtdh="http://schemas.microsoft.com/office/word/2020/wordml/sdtdatahash" xmlns:w16se="http://schemas.microsoft.com/office/word/2015/wordml/symex" xmlns:wpi="http://schemas.microsoft.com/office/word/2010/wordprocessingInk" xmlns:wne="http://schemas.microsoft.com/office/word/2006/wordml" mc:Ignorable="w14 w15 w16se w16cid w16 w16cex w16sdtdh w16du wne wp14">
+<w:numbering xmlns:cx="http://schemas.microsoft.com/office/drawing/2014/chartex" xmlns:cx1="http://schemas.microsoft.com/office/drawing/2015/9/8/chartex" xmlns:cx2="http://schemas.microsoft.com/office/drawing/2015/10/21/chartex" xmlns:cx3="http://schemas.microsoft.com/office/drawing/2016/5/9/chartex" xmlns:cx4="http://schemas.microsoft.com/office/drawing/2016/5/10/chartex" xmlns:cx5="http://schemas.microsoft.com/office/drawing/2016/5/11/chartex" xmlns:cx6="http://schemas.microsoft.com/office/drawing/2016/5/12/chartex" xmlns:cx7="http://schemas.microsoft.com/office/drawing/2016/5/13/chartex" xmlns:cx8="http://schemas.microsoft.com/office/drawing/2016/5/14/chartex" xmlns:mc="http://schemas.openxmlformats.org/markup-compatibility/2006" xmlns:aink="http://schemas.microsoft.com/office/drawing/2016/ink" xmlns:am3d="http://schemas.microsoft.com/office/drawing/2017/model3d" xmlns:o="urn:schemas-microsoft-com:office:office" xmlns:oel="http://schemas.microsoft.com/office/2019/extlst" xmlns:r="http://purl.oclc.org/ooxml/officeDocument/relationships" xmlns:m="http://purl.oclc.org/ooxml/officeDocument/math" xmlns:v="urn:schemas-microsoft-com:vml" xmlns:wp14="http://schemas.microsoft.com/office/word/2010/wordprocessingDrawing" xmlns:wp="http://purl.oclc.org/ooxml/drawingml/wordprocessingDrawing" xmlns:w10="urn:schemas-microsoft-com:office:word" xmlns:w="http://purl.oclc.org/ooxml/wordprocessingml/main" xmlns:w14="http://schemas.microsoft.com/office/word/2010/wordml" xmlns:w15="http://schemas.microsoft.com/office/word/2012/wordml" xmlns:w16cex="http://schemas.microsoft.com/office/word/2018/wordml/cex" xmlns:w16cid="http://schemas.microsoft.com/office/word/2016/wordml/cid" xmlns:w16="http://schemas.microsoft.com/office/word/2018/wordml" xmlns:w16sdtdh="http://schemas.microsoft.com/office/word/2020/wordml/sdtdatahash" xmlns:w16se="http://schemas.microsoft.com/office/word/2015/wordml/symex" xmlns:wpi="http://schemas.microsoft.com/office/word/2010/wordprocessingInk" xmlns:wne="http://schemas.microsoft.com/office/word/2006/wordml" mc:Ignorable="w14 w15 w16se w16cid w16 w16cex w16sdtdh wne wp14">
   <w:abstractNum w:abstractNumId="0" w15:restartNumberingAfterBreak="0">
     <w:nsid w:val="FFFFFF1D"/>
     <w:multiLevelType w:val="multilevel"/>
@@ -3867,7 +3768,7 @@
 </file>
 
 <file path=word/styles.xml><?xml version="1.0" encoding="utf-8"?>
-<w:styles xmlns:mc="http://schemas.openxmlformats.org/markup-compatibility/2006" xmlns:r="http://purl.oclc.org/ooxml/officeDocument/relationships" xmlns:w="http://purl.oclc.org/ooxml/wordprocessingml/main" xmlns:w14="http://schemas.microsoft.com/office/word/2010/wordml" xmlns:w15="http://schemas.microsoft.com/office/word/2012/wordml" xmlns:w16cex="http://schemas.microsoft.com/office/word/2018/wordml/cex" xmlns:w16cid="http://schemas.microsoft.com/office/word/2016/wordml/cid" xmlns:w16="http://schemas.microsoft.com/office/word/2018/wordml" xmlns:w16du="http://schemas.microsoft.com/office/word/2023/wordml/word16du" xmlns:w16sdtdh="http://schemas.microsoft.com/office/word/2020/wordml/sdtdatahash" xmlns:w16se="http://schemas.microsoft.com/office/word/2015/wordml/symex" mc:Ignorable="w14 w15 w16se w16cid w16 w16cex w16sdtdh w16du">
+<w:styles xmlns:mc="http://schemas.openxmlformats.org/markup-compatibility/2006" xmlns:r="http://purl.oclc.org/ooxml/officeDocument/relationships" xmlns:w="http://purl.oclc.org/ooxml/wordprocessingml/main" xmlns:w14="http://schemas.microsoft.com/office/word/2010/wordml" xmlns:w15="http://schemas.microsoft.com/office/word/2012/wordml" xmlns:w16cex="http://schemas.microsoft.com/office/word/2018/wordml/cex" xmlns:w16cid="http://schemas.microsoft.com/office/word/2016/wordml/cid" xmlns:w16="http://schemas.microsoft.com/office/word/2018/wordml" xmlns:w16sdtdh="http://schemas.microsoft.com/office/word/2020/wordml/sdtdatahash" xmlns:w16se="http://schemas.microsoft.com/office/word/2015/wordml/symex" mc:Ignorable="w14 w15 w16se w16cid w16 w16cex w16sdtdh">
   <w:docDefaults>
     <w:rPrDefault>
       <w:rPr>

</xml_diff>

<commit_message>
Added Ali Fayed's changes for d2 report
</commit_message>
<xml_diff>
--- a/Reports/John Maksuta, Ali Fayed, Matthew Boin - CS370-801 - D2.docx
+++ b/Reports/John Maksuta, Ali Fayed, Matthew Boin - CS370-801 - D2.docx
@@ -1,6 +1,6 @@
 
 <file path=word/document.xml><?xml version="1.0" encoding="utf-8"?>
-<w:document xmlns:cx="http://schemas.microsoft.com/office/drawing/2014/chartex" xmlns:cx1="http://schemas.microsoft.com/office/drawing/2015/9/8/chartex" xmlns:cx2="http://schemas.microsoft.com/office/drawing/2015/10/21/chartex" xmlns:cx3="http://schemas.microsoft.com/office/drawing/2016/5/9/chartex" xmlns:cx4="http://schemas.microsoft.com/office/drawing/2016/5/10/chartex" xmlns:cx5="http://schemas.microsoft.com/office/drawing/2016/5/11/chartex" xmlns:cx6="http://schemas.microsoft.com/office/drawing/2016/5/12/chartex" xmlns:cx7="http://schemas.microsoft.com/office/drawing/2016/5/13/chartex" xmlns:cx8="http://schemas.microsoft.com/office/drawing/2016/5/14/chartex" xmlns:mc="http://schemas.openxmlformats.org/markup-compatibility/2006" xmlns:aink="http://schemas.microsoft.com/office/drawing/2016/ink" xmlns:am3d="http://schemas.microsoft.com/office/drawing/2017/model3d" xmlns:o="urn:schemas-microsoft-com:office:office" xmlns:oel="http://schemas.microsoft.com/office/2019/extlst" xmlns:r="http://purl.oclc.org/ooxml/officeDocument/relationships" xmlns:m="http://purl.oclc.org/ooxml/officeDocument/math" xmlns:v="urn:schemas-microsoft-com:vml" xmlns:wp14="http://schemas.microsoft.com/office/word/2010/wordprocessingDrawing" xmlns:wp="http://purl.oclc.org/ooxml/drawingml/wordprocessingDrawing" xmlns:w10="urn:schemas-microsoft-com:office:word" xmlns:w="http://purl.oclc.org/ooxml/wordprocessingml/main" xmlns:w14="http://schemas.microsoft.com/office/word/2010/wordml" xmlns:w15="http://schemas.microsoft.com/office/word/2012/wordml" xmlns:w16cex="http://schemas.microsoft.com/office/word/2018/wordml/cex" xmlns:w16cid="http://schemas.microsoft.com/office/word/2016/wordml/cid" xmlns:w16="http://schemas.microsoft.com/office/word/2018/wordml" xmlns:w16sdtdh="http://schemas.microsoft.com/office/word/2020/wordml/sdtdatahash" xmlns:w16se="http://schemas.microsoft.com/office/word/2015/wordml/symex" xmlns:wpi="http://schemas.microsoft.com/office/word/2010/wordprocessingInk" xmlns:wne="http://schemas.microsoft.com/office/word/2006/wordml" mc:Ignorable="w14 w15 w16se w16cid w16 w16cex w16sdtdh wne wp14" w:conformance="strict">
+<w:document xmlns:cx="http://schemas.microsoft.com/office/drawing/2014/chartex" xmlns:cx1="http://schemas.microsoft.com/office/drawing/2015/9/8/chartex" xmlns:cx2="http://schemas.microsoft.com/office/drawing/2015/10/21/chartex" xmlns:cx3="http://schemas.microsoft.com/office/drawing/2016/5/9/chartex" xmlns:cx4="http://schemas.microsoft.com/office/drawing/2016/5/10/chartex" xmlns:cx5="http://schemas.microsoft.com/office/drawing/2016/5/11/chartex" xmlns:cx6="http://schemas.microsoft.com/office/drawing/2016/5/12/chartex" xmlns:cx7="http://schemas.microsoft.com/office/drawing/2016/5/13/chartex" xmlns:cx8="http://schemas.microsoft.com/office/drawing/2016/5/14/chartex" xmlns:mc="http://schemas.openxmlformats.org/markup-compatibility/2006" xmlns:aink="http://schemas.microsoft.com/office/drawing/2016/ink" xmlns:am3d="http://schemas.microsoft.com/office/drawing/2017/model3d" xmlns:o="urn:schemas-microsoft-com:office:office" xmlns:oel="http://schemas.microsoft.com/office/2019/extlst" xmlns:r="http://purl.oclc.org/ooxml/officeDocument/relationships" xmlns:m="http://purl.oclc.org/ooxml/officeDocument/math" xmlns:v="urn:schemas-microsoft-com:vml" xmlns:wp14="http://schemas.microsoft.com/office/word/2010/wordprocessingDrawing" xmlns:wp="http://purl.oclc.org/ooxml/drawingml/wordprocessingDrawing" xmlns:w10="urn:schemas-microsoft-com:office:word" xmlns:w="http://purl.oclc.org/ooxml/wordprocessingml/main" xmlns:w14="http://schemas.microsoft.com/office/word/2010/wordml" xmlns:w15="http://schemas.microsoft.com/office/word/2012/wordml" xmlns:w16cex="http://schemas.microsoft.com/office/word/2018/wordml/cex" xmlns:w16cid="http://schemas.microsoft.com/office/word/2016/wordml/cid" xmlns:w16="http://schemas.microsoft.com/office/word/2018/wordml" xmlns:w16du="http://schemas.microsoft.com/office/word/2023/wordml/word16du" xmlns:w16sdtdh="http://schemas.microsoft.com/office/word/2020/wordml/sdtdatahash" xmlns:w16se="http://schemas.microsoft.com/office/word/2015/wordml/symex" xmlns:wpi="http://schemas.microsoft.com/office/word/2010/wordprocessingInk" xmlns:wne="http://schemas.microsoft.com/office/word/2006/wordml" mc:Ignorable="w14 w15 w16se w16cid w16 w16cex w16sdtdh w16du wne wp14" w:conformance="strict">
   <w:body>
     <w:p>
       <w:pPr>
@@ -105,12 +105,6 @@
           <w:szCs w:val="18"/>
         </w:rPr>
         <w:br/>
-      </w:r>
-      <w:r>
-        <w:rPr>
-          <w:sz w:val="18"/>
-          <w:szCs w:val="18"/>
-        </w:rPr>
         <w:t>CS 370-801</w:t>
       </w:r>
       <w:r>
@@ -197,7 +191,29 @@
           <w:szCs w:val="18"/>
         </w:rPr>
         <w:br/>
-        <w:t xml:space="preserve">line 2: </w:t>
+      </w:r>
+      <w:r>
+        <w:rPr>
+          <w:sz w:val="18"/>
+          <w:szCs w:val="18"/>
+        </w:rPr>
+        <w:t>Computer Science Department</w:t>
+      </w:r>
+      <w:r>
+        <w:rPr>
+          <w:sz w:val="18"/>
+          <w:szCs w:val="18"/>
+        </w:rPr>
+        <w:br/>
+        <w:t>CS 370-801</w:t>
+      </w:r>
+      <w:r>
+        <w:rPr>
+          <w:sz w:val="18"/>
+          <w:szCs w:val="18"/>
+        </w:rPr>
+        <w:br/>
+        <w:t>Colorado State University</w:t>
       </w:r>
       <w:r>
         <w:rPr>
@@ -205,44 +221,17 @@
           <w:sz w:val="18"/>
           <w:szCs w:val="18"/>
         </w:rPr>
-        <w:t xml:space="preserve">dept. name of organization (of </w:t>
-      </w:r>
-      <w:r>
-        <w:rPr>
-          <w:i/>
-          <w:iCs/>
-          <w:sz w:val="18"/>
-          <w:szCs w:val="18"/>
-        </w:rPr>
-        <w:t>Affiliation</w:t>
-      </w:r>
-      <w:r>
-        <w:rPr>
-          <w:i/>
-          <w:sz w:val="18"/>
-          <w:szCs w:val="18"/>
-        </w:rPr>
-        <w:t>)</w:t>
-      </w:r>
-      <w:r>
-        <w:rPr>
-          <w:sz w:val="18"/>
-          <w:szCs w:val="18"/>
-        </w:rPr>
         <w:br/>
-        <w:t xml:space="preserve">line 3: </w:t>
-      </w:r>
-      <w:r>
-        <w:rPr>
-          <w:i/>
-          <w:sz w:val="18"/>
-          <w:szCs w:val="18"/>
-        </w:rPr>
-        <w:t>name of organization (of Affiliation)</w:t>
-      </w:r>
-      <w:r>
-        <w:rPr>
-          <w:i/>
+      </w:r>
+      <w:r>
+        <w:rPr>
+          <w:sz w:val="18"/>
+          <w:szCs w:val="18"/>
+        </w:rPr>
+        <w:t>Fort Collins, CO</w:t>
+      </w:r>
+      <w:r>
+        <w:rPr>
           <w:sz w:val="18"/>
           <w:szCs w:val="18"/>
         </w:rPr>
@@ -253,7 +242,14 @@
           <w:sz w:val="18"/>
           <w:szCs w:val="18"/>
         </w:rPr>
-        <w:t>line 4: City, Country</w:t>
+        <w:t>alifayed</w:t>
+      </w:r>
+      <w:r>
+        <w:rPr>
+          <w:sz w:val="18"/>
+          <w:szCs w:val="18"/>
+        </w:rPr>
+        <w:t>@colostate.edu</w:t>
       </w:r>
       <w:r>
         <w:rPr>
@@ -261,14 +257,6 @@
           <w:szCs w:val="18"/>
         </w:rPr>
         <w:br/>
-        <w:t>line 5: email address</w:t>
-      </w:r>
-      <w:r>
-        <w:rPr>
-          <w:sz w:val="18"/>
-          <w:szCs w:val="18"/>
-        </w:rPr>
-        <w:t xml:space="preserve"> or ORCID</w:t>
       </w:r>
       <w:r>
         <w:rPr>
@@ -812,34 +800,13 @@
         <w:pStyle w:val="BodyText"/>
       </w:pPr>
       <w:r>
-        <w:t>W</w:t>
-      </w:r>
-      <w:r>
-        <w:t>e have chosen the Raspberry Pi 3 Model B+</w:t>
-      </w:r>
-      <w:r>
-        <w:t xml:space="preserve"> for our single board computer</w:t>
-      </w:r>
-      <w:r>
-        <w:t xml:space="preserve"> </w:t>
+        <w:t xml:space="preserve">We have chosen the Raspberry Pi 3 Model B+ for our single board computer </w:t>
       </w:r>
       <w:r>
         <w:t>[9]</w:t>
       </w:r>
       <w:r>
-        <w:t xml:space="preserve">. It is the final revision of the third-generation single-board computer with Broadcom BCM2837B0, Cortex-A53 (ARMv8) 64-bit SoC 1.4GHz processor, and 1GB LPDDR2 SDRAM. </w:t>
-      </w:r>
-      <w:r>
-        <w:t xml:space="preserve">They are </w:t>
-      </w:r>
-      <w:r>
-        <w:t>running the Raspberry Pi OS, formerly “Raspbian”, which is a “Debian-based operating system optimi</w:t>
-      </w:r>
-      <w:r>
-        <w:t>s</w:t>
-      </w:r>
-      <w:r>
-        <w:t xml:space="preserve">ed for the Raspberry Pi hardware” </w:t>
+        <w:t xml:space="preserve">. It is the final revision of the third-generation single-board computer with Broadcom BCM2837B0, Cortex-A53 (ARMv8) 64-bit SoC 1.4GHz processor, and 1GB LPDDR2 SDRAM. They are running the Raspberry Pi OS, formerly “Raspbian”, which is a “Debian-based operating system optimised for the Raspberry Pi hardware” </w:t>
       </w:r>
       <w:r>
         <w:t>[</w:t>
@@ -1148,133 +1115,512 @@
         <w:pStyle w:val="BodyText"/>
       </w:pPr>
       <w:r>
-        <w:t xml:space="preserve">The secondary design component is an application or service running in the background, separate from the primary component website client-server environment, that polls the sensor periodically and saves data to a database. This allows the </w:t>
-      </w:r>
-      <w:r>
+        <w:t xml:space="preserve">The secondary design component is an application or service running in the background, separate from the primary component website client-server environment, that polls the sensor periodically and saves data to a database. This allows the client side to make requests to the server for historical data. For historical data client requests, the server side will directly access </w:t>
+      </w:r>
+      <w:r>
+        <w:lastRenderedPageBreak/>
+        <w:t>the same database that the background service will be inserting records into.</w:t>
+      </w:r>
+    </w:p>
+    <w:p>
+      <w:pPr>
+        <w:pStyle w:val="BodyText"/>
+      </w:pPr>
+    </w:p>
+    <w:p>
+      <w:pPr>
+        <w:pStyle w:val="Heading2"/>
+      </w:pPr>
+      <w:r>
+        <w:t>Software Development</w:t>
+      </w:r>
+    </w:p>
+    <w:p>
+      <w:pPr>
+        <w:pStyle w:val="sponsors"/>
+        <w:framePr w:wrap="auto" w:vAnchor="page" w:hAnchor="page" w:x="43.40pt" w:y="720.05pt"/>
+        <w:ind w:firstLine="14.45pt"/>
+      </w:pPr>
+      <w:r>
+        <w:t>Identif</w:t>
+      </w:r>
+      <w:r>
+        <w:t xml:space="preserve">y applicable </w:t>
+      </w:r>
+      <w:r>
+        <w:t>funding agency</w:t>
+      </w:r>
+      <w:r>
+        <w:t xml:space="preserve"> here. </w:t>
+      </w:r>
+      <w:r>
+        <w:rPr>
+          <w:iCs/>
+        </w:rPr>
+        <w:t>If none, delete this text box</w:t>
+      </w:r>
+      <w:r>
+        <w:rPr>
+          <w:iCs/>
+        </w:rPr>
+        <w:t>.</w:t>
+      </w:r>
+    </w:p>
+    <w:p>
+      <w:pPr>
+        <w:pStyle w:val="BodyText"/>
+      </w:pPr>
+      <w:r>
+        <w:t xml:space="preserve">We created the base code for our website using NPX </w:t>
+      </w:r>
+      <w:r>
+        <w:t>create-react-app</w:t>
+      </w:r>
+      <w:r>
+        <w:t xml:space="preserve"> template. The server-side base code was created using the Spring Initializer</w:t>
+      </w:r>
+      <w:r>
+        <w:t xml:space="preserve"> [</w:t>
+      </w:r>
+      <w:r>
+        <w:t>3</w:t>
+      </w:r>
+      <w:r>
+        <w:t>]</w:t>
+      </w:r>
+      <w:r>
+        <w:t xml:space="preserve">. We added a basic </w:t>
+      </w:r>
+      <w:r>
+        <w:t>API</w:t>
+      </w:r>
+      <w:r>
+        <w:t xml:space="preserve"> endpoint using the Spring Framework to demonstrate the technology</w:t>
+      </w:r>
+      <w:r>
+        <w:t xml:space="preserve"> </w:t>
+      </w:r>
+      <w:r>
+        <w:t>[</w:t>
+      </w:r>
+      <w:r>
+        <w:t>4</w:t>
+      </w:r>
+      <w:r>
+        <w:t>][</w:t>
+      </w:r>
+      <w:r>
+        <w:t>5</w:t>
+      </w:r>
+      <w:r>
+        <w:t>]</w:t>
+      </w:r>
+      <w:r>
+        <w:t>. We created the project for the Adafruit BME680 interface using Pi4J library</w:t>
+      </w:r>
+      <w:r>
+        <w:t xml:space="preserve"> </w:t>
+      </w:r>
+      <w:r>
+        <w:t>for communicating using the I2C communication protocol through the computer</w:t>
+      </w:r>
+      <w:r>
+        <w:t>’s onboard</w:t>
+      </w:r>
+      <w:r>
+        <w:t xml:space="preserve"> GPIO </w:t>
+      </w:r>
+      <w:r>
+        <w:t xml:space="preserve">header </w:t>
+      </w:r>
+      <w:r>
+        <w:t>pins</w:t>
+      </w:r>
+      <w:r>
+        <w:t xml:space="preserve"> [</w:t>
+      </w:r>
+      <w:r>
+        <w:t>8</w:t>
+      </w:r>
+      <w:r>
+        <w:t>]</w:t>
+      </w:r>
+      <w:r>
+        <w:t>.</w:t>
+      </w:r>
+      <w:r>
+        <w:t xml:space="preserve"> This project will be packaged as a JAR and </w:t>
+      </w:r>
+      <w:r>
+        <w:t>referenced</w:t>
+      </w:r>
+      <w:r>
+        <w:t xml:space="preserve"> as a dependency in the server</w:t>
+      </w:r>
+      <w:r>
+        <w:t>-</w:t>
+      </w:r>
+      <w:r>
+        <w:t>side backend.</w:t>
+      </w:r>
+    </w:p>
+    <w:p>
+      <w:pPr>
+        <w:pStyle w:val="Heading1"/>
+      </w:pPr>
+      <w:r>
+        <w:t>Development</w:t>
+      </w:r>
+    </w:p>
+    <w:p>
+      <w:pPr>
+        <w:pStyle w:val="BodyText"/>
+      </w:pPr>
+      <w:r>
+        <w:t>Sensor Integration - Python works with the BME688 sensor wired to the Raspberry Pi through I2C protocol and successfully printing out temperature, humidity and air pressure readings.</w:t>
+      </w:r>
+    </w:p>
+    <w:p>
+      <w:pPr>
+        <w:pStyle w:val="BodyText"/>
+      </w:pPr>
+      <w:r>
+        <w:t>Communication Setup - We verify that the Raspberry Pi will talk to client machine through HTTP and socket programming.</w:t>
+      </w:r>
+    </w:p>
+    <w:p>
+      <w:pPr>
+        <w:pStyle w:val="BodyText"/>
+      </w:pPr>
+      <w:r>
+        <w:t>UI Development – But so far, we have not made much progress just yet, and we plan to incorporate live data visualization on the web interface using Java-based Spring Boot.</w:t>
+      </w:r>
+    </w:p>
+    <w:p>
+      <w:pPr>
+        <w:pStyle w:val="Heading2"/>
+      </w:pPr>
+      <w:r>
+        <w:t>Power Consumption Estimates and Measurements</w:t>
+      </w:r>
+    </w:p>
+    <w:p>
+      <w:pPr>
+        <w:pStyle w:val="BodyText"/>
+        <w:jc w:val="start"/>
+      </w:pPr>
+      <w:r>
+        <w:t>Energy conservation is paramount, particularly for IoT devices that are expected to operate continuously. monitoring power consumption from the raspberry pi circuit and the sensor circuit with time will check the possibility of the system for long term use.</w:t>
+      </w:r>
+    </w:p>
+    <w:p>
+      <w:pPr>
+        <w:ind w:start="18pt"/>
+        <w:rPr>
+          <w:spacing w:val="-1"/>
+          <w:lang w:val="x-none" w:eastAsia="x-none"/>
+        </w:rPr>
+      </w:pPr>
+      <w:r>
+        <w:rPr>
+          <w:spacing w:val="-1"/>
+          <w:lang w:val="x-none" w:eastAsia="x-none"/>
+        </w:rPr>
+        <w:t>Evaluation Plan</w:t>
+      </w:r>
+    </w:p>
+    <w:p>
+      <w:pPr>
+        <w:pStyle w:val="ListParagraph"/>
+        <w:numPr>
+          <w:ilvl w:val="0"/>
+          <w:numId w:val="26"/>
+        </w:numPr>
+        <w:spacing w:line="12pt" w:lineRule="auto"/>
+        <w:rPr>
+          <w:rFonts w:eastAsia="SimSun"/>
+          <w:spacing w:val="-1"/>
+          <w:kern w:val="0"/>
+          <w:sz w:val="20"/>
+          <w:szCs w:val="20"/>
+          <w:lang w:val="x-none" w:eastAsia="x-none"/>
+          <w14:ligatures w14:val="none"/>
+        </w:rPr>
+      </w:pPr>
+      <w:r>
+        <w:rPr>
+          <w:rFonts w:eastAsia="SimSun"/>
+          <w:spacing w:val="-1"/>
+          <w:kern w:val="0"/>
+          <w:sz w:val="20"/>
+          <w:szCs w:val="20"/>
+          <w:lang w:val="x-none" w:eastAsia="x-none"/>
+          <w14:ligatures w14:val="none"/>
+        </w:rPr>
+        <w:t>Measure power consumption using a wattmeter to track the current drawn by:</w:t>
+      </w:r>
+    </w:p>
+    <w:p>
+      <w:pPr>
+        <w:pStyle w:val="ListParagraph"/>
+        <w:numPr>
+          <w:ilvl w:val="0"/>
+          <w:numId w:val="26"/>
+        </w:numPr>
+        <w:spacing w:line="12pt" w:lineRule="auto"/>
+        <w:rPr>
+          <w:rFonts w:eastAsia="SimSun"/>
+          <w:spacing w:val="-1"/>
+          <w:kern w:val="0"/>
+          <w:sz w:val="20"/>
+          <w:szCs w:val="20"/>
+          <w:lang w:val="x-none" w:eastAsia="x-none"/>
+          <w14:ligatures w14:val="none"/>
+        </w:rPr>
+      </w:pPr>
+      <w:r>
+        <w:rPr>
+          <w:rFonts w:eastAsia="SimSun"/>
+          <w:spacing w:val="-1"/>
+          <w:kern w:val="0"/>
+          <w:sz w:val="20"/>
+          <w:szCs w:val="20"/>
+          <w:lang w:val="x-none" w:eastAsia="x-none"/>
+          <w14:ligatures w14:val="none"/>
+        </w:rPr>
+        <w:t>Raspberry Pi when it is in idle mode and when it is under load.</w:t>
+      </w:r>
+    </w:p>
+    <w:p>
+      <w:pPr>
+        <w:pStyle w:val="ListParagraph"/>
+        <w:numPr>
+          <w:ilvl w:val="0"/>
+          <w:numId w:val="26"/>
+        </w:numPr>
+        <w:spacing w:line="12pt" w:lineRule="auto"/>
+        <w:rPr>
+          <w:rFonts w:eastAsia="SimSun"/>
+          <w:spacing w:val="-1"/>
+          <w:kern w:val="0"/>
+          <w:sz w:val="20"/>
+          <w:szCs w:val="20"/>
+          <w:lang w:val="x-none" w:eastAsia="x-none"/>
+          <w14:ligatures w14:val="none"/>
+        </w:rPr>
+      </w:pPr>
+      <w:r>
+        <w:rPr>
+          <w:rFonts w:eastAsia="SimSun"/>
+          <w:spacing w:val="-1"/>
+          <w:kern w:val="0"/>
+          <w:sz w:val="20"/>
+          <w:szCs w:val="20"/>
+          <w:lang w:val="x-none" w:eastAsia="x-none"/>
+          <w14:ligatures w14:val="none"/>
+        </w:rPr>
+        <w:t>active data collection and the sensor during sleep modes.</w:t>
+      </w:r>
+    </w:p>
+    <w:p>
+      <w:pPr>
+        <w:pStyle w:val="ListParagraph"/>
+        <w:numPr>
+          <w:ilvl w:val="0"/>
+          <w:numId w:val="26"/>
+        </w:numPr>
+        <w:spacing w:line="12pt" w:lineRule="auto"/>
+        <w:rPr>
+          <w:rFonts w:eastAsia="SimSun"/>
+          <w:spacing w:val="-1"/>
+          <w:kern w:val="0"/>
+          <w:sz w:val="20"/>
+          <w:szCs w:val="20"/>
+          <w:lang w:val="x-none" w:eastAsia="x-none"/>
+          <w14:ligatures w14:val="none"/>
+        </w:rPr>
+      </w:pPr>
+      <w:r>
+        <w:rPr>
+          <w:rFonts w:eastAsia="SimSun"/>
+          <w:spacing w:val="-1"/>
+          <w:kern w:val="0"/>
+          <w:sz w:val="20"/>
+          <w:szCs w:val="20"/>
+          <w:lang w:val="x-none" w:eastAsia="x-none"/>
+          <w14:ligatures w14:val="none"/>
+        </w:rPr>
+        <w:t>Estimate total power usage - Express the daily and monthly energy consumption in watt-hours (Wh) and estimate the yearly power cost.</w:t>
+      </w:r>
+    </w:p>
+    <w:p>
+      <w:pPr>
+        <w:pStyle w:val="ListParagraph"/>
+        <w:numPr>
+          <w:ilvl w:val="0"/>
+          <w:numId w:val="26"/>
+        </w:numPr>
+        <w:spacing w:line="12pt" w:lineRule="auto"/>
+        <w:rPr>
+          <w:rFonts w:eastAsia="SimSun"/>
+          <w:spacing w:val="-1"/>
+          <w:kern w:val="0"/>
+          <w:sz w:val="20"/>
+          <w:szCs w:val="20"/>
+          <w:lang w:val="x-none" w:eastAsia="x-none"/>
+          <w14:ligatures w14:val="none"/>
+        </w:rPr>
+      </w:pPr>
+      <w:r>
+        <w:rPr>
+          <w:rFonts w:eastAsia="SimSun"/>
+          <w:spacing w:val="-1"/>
+          <w:kern w:val="0"/>
+          <w:sz w:val="20"/>
+          <w:szCs w:val="20"/>
+          <w:lang w:val="x-none" w:eastAsia="x-none"/>
+          <w14:ligatures w14:val="none"/>
+        </w:rPr>
+        <w:t>Comparison with benchmarks - Use data on other similar IoT devices to compare the amount of power consumed to assess energy efficiency.</w:t>
+      </w:r>
+    </w:p>
+    <w:p>
+      <w:pPr>
+        <w:ind w:start="18pt"/>
+        <w:rPr>
+          <w:spacing w:val="-1"/>
+          <w:lang w:val="x-none" w:eastAsia="x-none"/>
+        </w:rPr>
+      </w:pPr>
+      <w:r>
+        <w:rPr>
+          <w:spacing w:val="-1"/>
+          <w:lang w:val="x-none" w:eastAsia="x-none"/>
+        </w:rPr>
+        <w:t>Expected Data</w:t>
+      </w:r>
+    </w:p>
+    <w:p>
+      <w:pPr>
+        <w:pStyle w:val="ListParagraph"/>
+        <w:numPr>
+          <w:ilvl w:val="0"/>
+          <w:numId w:val="26"/>
+        </w:numPr>
+        <w:spacing w:line="12pt" w:lineRule="auto"/>
+        <w:rPr>
+          <w:rFonts w:eastAsia="SimSun"/>
+          <w:spacing w:val="-1"/>
+          <w:kern w:val="0"/>
+          <w:sz w:val="20"/>
+          <w:szCs w:val="20"/>
+          <w:lang w:val="x-none" w:eastAsia="x-none"/>
+          <w14:ligatures w14:val="none"/>
+        </w:rPr>
+      </w:pPr>
+      <w:r>
+        <w:rPr>
+          <w:rFonts w:eastAsia="SimSun"/>
+          <w:spacing w:val="-1"/>
+          <w:kern w:val="0"/>
+          <w:sz w:val="20"/>
+          <w:szCs w:val="20"/>
+          <w:lang w:val="x-none" w:eastAsia="x-none"/>
+          <w14:ligatures w14:val="none"/>
+        </w:rPr>
+        <w:t>Idle Power Consumption</w:t>
+      </w:r>
+    </w:p>
+    <w:p>
+      <w:pPr>
+        <w:pStyle w:val="ListParagraph"/>
+        <w:numPr>
+          <w:ilvl w:val="0"/>
+          <w:numId w:val="26"/>
+        </w:numPr>
+        <w:spacing w:line="12pt" w:lineRule="auto"/>
+        <w:rPr>
+          <w:rFonts w:eastAsia="SimSun"/>
+          <w:spacing w:val="-1"/>
+          <w:kern w:val="0"/>
+          <w:sz w:val="20"/>
+          <w:szCs w:val="20"/>
+          <w:lang w:val="x-none" w:eastAsia="x-none"/>
+          <w14:ligatures w14:val="none"/>
+        </w:rPr>
+      </w:pPr>
+      <w:r>
+        <w:rPr>
+          <w:rFonts w:eastAsia="SimSun"/>
+          <w:spacing w:val="-1"/>
+          <w:kern w:val="0"/>
+          <w:sz w:val="20"/>
+          <w:szCs w:val="20"/>
+          <w:lang w:val="x-none" w:eastAsia="x-none"/>
+          <w14:ligatures w14:val="none"/>
+        </w:rPr>
+        <w:t>Peak Power Consumption</w:t>
+      </w:r>
+    </w:p>
+    <w:p>
+      <w:pPr>
+        <w:pStyle w:val="ListParagraph"/>
+        <w:numPr>
+          <w:ilvl w:val="0"/>
+          <w:numId w:val="26"/>
+        </w:numPr>
+        <w:spacing w:after="0pt" w:line="12pt" w:lineRule="auto"/>
+        <w:rPr>
+          <w:sz w:val="20"/>
+          <w:szCs w:val="20"/>
+          <w:lang w:val="en-US"/>
+        </w:rPr>
+      </w:pPr>
+      <w:r>
+        <w:rPr>
+          <w:rFonts w:eastAsia="SimSun"/>
+          <w:spacing w:val="-1"/>
+          <w:kern w:val="0"/>
+          <w:sz w:val="20"/>
+          <w:szCs w:val="20"/>
+          <w:lang w:val="x-none" w:eastAsia="x-none"/>
+          <w14:ligatures w14:val="none"/>
+        </w:rPr>
+        <w:t>Projected Energy Cost - Assuming a power cost of $0.13 per kWh</w:t>
+      </w:r>
+    </w:p>
+    <w:p>
+      <w:pPr>
+        <w:pStyle w:val="Heading2"/>
+      </w:pPr>
+      <w:r>
+        <w:t>Qualitative Analysis 2</w:t>
+      </w:r>
+    </w:p>
+    <w:p>
+      <w:pPr>
+        <w:pStyle w:val="BodyText"/>
+      </w:pPr>
+      <w:r>
+        <w:t>Describe the second qualitative analysis here</w:t>
+      </w:r>
+      <w:r>
+        <w:t>.</w:t>
+      </w:r>
+    </w:p>
+    <w:p>
+      <w:pPr>
+        <w:pStyle w:val="BodyText"/>
+      </w:pPr>
+    </w:p>
+    <w:p>
+      <w:pPr>
+        <w:jc w:val="start"/>
         <w:rPr>
           <w:i/>
           <w:iCs/>
           <w:noProof/>
         </w:rPr>
-        <w:lastRenderedPageBreak/>
-        <w:drawing>
-          <wp:anchor distT="45720" distB="45720" distL="114300" distR="114300" simplePos="0" relativeHeight="251663872" behindDoc="0" locked="0" layoutInCell="1" allowOverlap="1" wp14:anchorId="280884C8" wp14:editId="14B163A8">
-            <wp:simplePos x="0" y="0"/>
-            <wp:positionH relativeFrom="margin">
-              <wp:align>right</wp:align>
-            </wp:positionH>
-            <wp:positionV relativeFrom="paragraph">
-              <wp:posOffset>0</wp:posOffset>
-            </wp:positionV>
-            <wp:extent cx="3171825" cy="1404620"/>
-            <wp:effectExtent l="0" t="0" r="28575" b="26035"/>
-            <wp:wrapSquare wrapText="bothSides"/>
-            <wp:docPr id="1456588826" name="Text Box 2"/>
-            <wp:cNvGraphicFramePr>
-              <a:graphicFrameLocks xmlns:a="http://purl.oclc.org/ooxml/drawingml/main"/>
-            </wp:cNvGraphicFramePr>
-            <a:graphic xmlns:a="http://purl.oclc.org/ooxml/drawingml/main">
-              <a:graphicData uri="http://schemas.microsoft.com/office/word/2010/wordprocessingShape">
-                <wp:wsp>
-                  <wp:cNvSpPr txBox="1">
-                    <a:spLocks noChangeArrowheads="1"/>
-                  </wp:cNvSpPr>
-                  <wp:spPr bwMode="auto">
-                    <a:xfrm>
-                      <a:off x="0" y="0"/>
-                      <a:ext cx="3171825" cy="1404620"/>
-                    </a:xfrm>
-                    <a:prstGeom prst="rect">
-                      <a:avLst/>
-                    </a:prstGeom>
-                    <a:solidFill>
-                      <a:srgbClr val="FFFFFF"/>
-                    </a:solidFill>
-                    <a:ln w="9525">
-                      <a:solidFill>
-                        <a:srgbClr val="000000"/>
-                      </a:solidFill>
-                      <a:miter lim="800%"/>
-                      <a:headEnd/>
-                      <a:tailEnd/>
-                    </a:ln>
-                  </wp:spPr>
-                  <wp:txbx>
-                    <wne:txbxContent>
-                      <w:p>
-                        <w:r>
-                          <w:rPr>
-                            <w:i/>
-                            <w:iCs/>
-                            <w:noProof/>
-                          </w:rPr>
-                          <w:drawing>
-                            <wp:inline distT="0" distB="0" distL="0" distR="0" wp14:anchorId="79A4EFB3" wp14:editId="410BDC3D">
-                              <wp:extent cx="2952750" cy="2217056"/>
-                              <wp:effectExtent l="0" t="0" r="0" b="0"/>
-                              <wp:docPr id="995341391" name="Picture 2"/>
-                              <wp:cNvGraphicFramePr>
-                                <a:graphicFrameLocks xmlns:a="http://purl.oclc.org/ooxml/drawingml/main" noChangeAspect="1"/>
-                              </wp:cNvGraphicFramePr>
-                              <a:graphic xmlns:a="http://purl.oclc.org/ooxml/drawingml/main">
-                                <a:graphicData uri="http://purl.oclc.org/ooxml/drawingml/picture">
-                                  <pic:pic xmlns:pic="http://purl.oclc.org/ooxml/drawingml/picture">
-                                    <pic:nvPicPr>
-                                      <pic:cNvPr id="621810690" name="Picture 621810690"/>
-                                      <pic:cNvPicPr/>
-                                    </pic:nvPicPr>
-                                    <pic:blipFill>
-                                      <a:blip r:embed="rId10" cstate="print">
-                                        <a:extLst>
-                                          <a:ext uri="{28A0092B-C50C-407E-A947-70E740481C1C}">
-                                            <a14:useLocalDpi xmlns:a14="http://schemas.microsoft.com/office/drawing/2010/main" val="0"/>
-                                          </a:ext>
-                                        </a:extLst>
-                                      </a:blip>
-                                      <a:stretch>
-                                        <a:fillRect/>
-                                      </a:stretch>
-                                    </pic:blipFill>
-                                    <pic:spPr>
-                                      <a:xfrm>
-                                        <a:off x="0" y="0"/>
-                                        <a:ext cx="2971335" cy="2231011"/>
-                                      </a:xfrm>
-                                      <a:prstGeom prst="rect">
-                                        <a:avLst/>
-                                      </a:prstGeom>
-                                    </pic:spPr>
-                                  </pic:pic>
-                                </a:graphicData>
-                              </a:graphic>
-                            </wp:inline>
-                          </w:drawing>
-                        </w:r>
-                      </w:p>
-                    </wne:txbxContent>
-                  </wp:txbx>
-                  <wp:bodyPr rot="0" vert="horz" wrap="square" lIns="91440" tIns="45720" rIns="91440" bIns="45720" anchor="t" anchorCtr="0">
-                    <a:spAutoFit/>
-                  </wp:bodyPr>
-                </wp:wsp>
-              </a:graphicData>
-            </a:graphic>
-            <wp14:sizeRelH relativeFrom="margin">
-              <wp14:pctWidth>0%</wp14:pctWidth>
-            </wp14:sizeRelH>
-            <wp14:sizeRelV relativeFrom="margin">
-              <wp14:pctHeight>0%</wp14:pctHeight>
-            </wp14:sizeRelV>
-          </wp:anchor>
-        </w:drawing>
-      </w:r>
-      <w:r>
-        <w:t>client side to make requests to the server for historical data. For historical data client requests, the server side will directly access the same database that the background service will be inserting records into.</w:t>
-      </w:r>
-    </w:p>
-    <w:p>
-      <w:pPr>
-        <w:pStyle w:val="BodyText"/>
       </w:pPr>
     </w:p>
     <w:p>
@@ -1282,349 +1628,7 @@
         <w:pStyle w:val="Heading2"/>
       </w:pPr>
       <w:r>
-        <w:t>Software Development</w:t>
-      </w:r>
-    </w:p>
-    <w:p>
-      <w:pPr>
-        <w:pStyle w:val="sponsors"/>
-        <w:framePr w:wrap="auto" w:vAnchor="page" w:hAnchor="page" w:x="43.40pt" w:y="720.05pt"/>
-        <w:ind w:firstLine="14.45pt"/>
-      </w:pPr>
-      <w:r>
-        <w:t>Identif</w:t>
-      </w:r>
-      <w:r>
-        <w:t xml:space="preserve">y applicable </w:t>
-      </w:r>
-      <w:r>
-        <w:t>funding agency</w:t>
-      </w:r>
-      <w:r>
-        <w:t xml:space="preserve"> here. </w:t>
-      </w:r>
-      <w:r>
-        <w:rPr>
-          <w:iCs/>
-        </w:rPr>
-        <w:t>If none, delete this text box</w:t>
-      </w:r>
-      <w:r>
-        <w:rPr>
-          <w:iCs/>
-        </w:rPr>
-        <w:t>.</w:t>
-      </w:r>
-    </w:p>
-    <w:p>
-      <w:pPr>
-        <w:pStyle w:val="BodyText"/>
-      </w:pPr>
-      <w:r>
-        <w:t xml:space="preserve">We created the base code for our website using NPX </w:t>
-      </w:r>
-      <w:r>
-        <w:t>create-react-app</w:t>
-      </w:r>
-      <w:r>
-        <w:t xml:space="preserve"> template. The server-side base code was created using the Spring Initializer</w:t>
-      </w:r>
-      <w:r>
-        <w:t xml:space="preserve"> [</w:t>
-      </w:r>
-      <w:r>
-        <w:t>3</w:t>
-      </w:r>
-      <w:r>
-        <w:t>]</w:t>
-      </w:r>
-      <w:r>
-        <w:t xml:space="preserve">. We added a basic </w:t>
-      </w:r>
-      <w:r>
-        <w:t>API</w:t>
-      </w:r>
-      <w:r>
-        <w:t xml:space="preserve"> endpoint using the Spring Framework to demonstrate the technology</w:t>
-      </w:r>
-      <w:r>
-        <w:t xml:space="preserve"> </w:t>
-      </w:r>
-      <w:r>
-        <w:t>[</w:t>
-      </w:r>
-      <w:r>
-        <w:t>4</w:t>
-      </w:r>
-      <w:r>
-        <w:t>][</w:t>
-      </w:r>
-      <w:r>
-        <w:t>5</w:t>
-      </w:r>
-      <w:r>
-        <w:t>]</w:t>
-      </w:r>
-      <w:r>
-        <w:t>. We created the project for the Adafruit BME680 interface using Pi4J library</w:t>
-      </w:r>
-      <w:r>
-        <w:t xml:space="preserve"> </w:t>
-      </w:r>
-      <w:r>
-        <w:t>for communicating using the I2C communication protocol through the computer</w:t>
-      </w:r>
-      <w:r>
-        <w:t>’s onboard</w:t>
-      </w:r>
-      <w:r>
-        <w:t xml:space="preserve"> GPIO </w:t>
-      </w:r>
-      <w:r>
-        <w:t xml:space="preserve">header </w:t>
-      </w:r>
-      <w:r>
-        <w:t>pins</w:t>
-      </w:r>
-      <w:r>
-        <w:t xml:space="preserve"> [</w:t>
-      </w:r>
-      <w:r>
-        <w:t>8</w:t>
-      </w:r>
-      <w:r>
-        <w:t>]</w:t>
-      </w:r>
-      <w:r>
-        <w:t>.</w:t>
-      </w:r>
-      <w:r>
-        <w:t xml:space="preserve"> This project will be packaged as a JAR and </w:t>
-      </w:r>
-      <w:r>
-        <w:t>referenced</w:t>
-      </w:r>
-      <w:r>
-        <w:t xml:space="preserve"> as a dependency in the server</w:t>
-      </w:r>
-      <w:r>
-        <w:t>-</w:t>
-      </w:r>
-      <w:r>
-        <w:t>side backend.</w:t>
-      </w:r>
-    </w:p>
-    <w:p>
-      <w:pPr>
-        <w:pStyle w:val="Heading1"/>
-      </w:pPr>
-      <w:r>
-        <w:t>Development</w:t>
-      </w:r>
-    </w:p>
-    <w:p>
-      <w:pPr>
-        <w:pStyle w:val="BodyText"/>
-        <w:rPr>
-          <w:lang w:val="en-US"/>
-        </w:rPr>
-      </w:pPr>
-      <w:r>
-        <w:t>Before</w:t>
-      </w:r>
-      <w:r>
-        <w:t xml:space="preserve"> you begin to format your paper, first write and save the content as a separate text file. </w:t>
-      </w:r>
-      <w:r>
-        <w:rPr>
-          <w:lang w:val="en-US"/>
-        </w:rPr>
-        <w:t>Complete all content and organizational editing before formatting. Please note sections A-D below for more information on proofreading, spelling and grammar.</w:t>
-      </w:r>
-    </w:p>
-    <w:p>
-      <w:pPr>
-        <w:pStyle w:val="BodyText"/>
-      </w:pPr>
-      <w:r>
-        <w:t>Keep your text and graphic files separate until after the text has been formatted and styled. Do not use hard tabs, and limit use of hard returns to only one return at the end of a paragraph. Do not add any kind of pagination anywhere in the paper. Do not number text heads-the template will do that for you.</w:t>
-      </w:r>
-    </w:p>
-    <w:p>
-      <w:pPr>
-        <w:pStyle w:val="Heading2"/>
-      </w:pPr>
-      <w:r>
-        <w:t>Qualitative Analysis 1</w:t>
-      </w:r>
-    </w:p>
-    <w:p>
-      <w:pPr>
-        <w:pStyle w:val="BodyText"/>
-      </w:pPr>
-      <w:r>
-        <w:t>Describe the first qualitative analysis here.</w:t>
-      </w:r>
-    </w:p>
-    <w:p>
-      <w:pPr>
-        <w:pStyle w:val="Heading2"/>
-      </w:pPr>
-      <w:r>
-        <w:t>Qualitative Analysis 2</w:t>
-      </w:r>
-    </w:p>
-    <w:p>
-      <w:pPr>
-        <w:pStyle w:val="BodyText"/>
-      </w:pPr>
-      <w:r>
-        <w:t>Describe the second qualitative analysis here</w:t>
-      </w:r>
-      <w:r>
-        <w:t>.</w:t>
-      </w:r>
-    </w:p>
-    <w:p>
-      <w:pPr>
-        <w:jc w:val="start"/>
-        <w:rPr>
-          <w:i/>
-          <w:iCs/>
-          <w:noProof/>
-        </w:rPr>
-      </w:pPr>
-    </w:p>
-    <w:p>
-      <w:pPr>
-        <w:pStyle w:val="Heading2"/>
-      </w:pPr>
-      <w:r>
-        <w:rPr>
-          <w:i w:val="0"/>
-          <w:iCs w:val="0"/>
-        </w:rPr>
-        <w:drawing>
-          <wp:anchor distT="45720" distB="45720" distL="114300" distR="114300" simplePos="0" relativeHeight="251661824" behindDoc="0" locked="0" layoutInCell="1" allowOverlap="1" wp14:anchorId="4317F53E" wp14:editId="0D4EA65C">
-            <wp:simplePos x="0" y="0"/>
-            <wp:positionH relativeFrom="margin">
-              <wp:posOffset>-85725</wp:posOffset>
-            </wp:positionH>
-            <wp:positionV relativeFrom="paragraph">
-              <wp:posOffset>296545</wp:posOffset>
-            </wp:positionV>
-            <wp:extent cx="3152775" cy="2295525"/>
-            <wp:effectExtent l="0" t="0" r="28575" b="28575"/>
-            <wp:wrapSquare wrapText="bothSides"/>
-            <wp:docPr id="217" name="Text Box 2"/>
-            <wp:cNvGraphicFramePr>
-              <a:graphicFrameLocks xmlns:a="http://purl.oclc.org/ooxml/drawingml/main"/>
-            </wp:cNvGraphicFramePr>
-            <a:graphic xmlns:a="http://purl.oclc.org/ooxml/drawingml/main">
-              <a:graphicData uri="http://schemas.microsoft.com/office/word/2010/wordprocessingShape">
-                <wp:wsp>
-                  <wp:cNvSpPr txBox="1">
-                    <a:spLocks noChangeArrowheads="1"/>
-                  </wp:cNvSpPr>
-                  <wp:spPr bwMode="auto">
-                    <a:xfrm>
-                      <a:off x="0" y="0"/>
-                      <a:ext cx="3152775" cy="2295525"/>
-                    </a:xfrm>
-                    <a:prstGeom prst="rect">
-                      <a:avLst/>
-                    </a:prstGeom>
-                    <a:solidFill>
-                      <a:srgbClr val="FFFFFF"/>
-                    </a:solidFill>
-                    <a:ln w="9525">
-                      <a:solidFill>
-                        <a:srgbClr val="000000"/>
-                      </a:solidFill>
-                      <a:miter lim="800%"/>
-                      <a:headEnd/>
-                      <a:tailEnd/>
-                    </a:ln>
-                  </wp:spPr>
-                  <wp:txbx>
-                    <wne:txbxContent>
-                      <w:p>
-                        <w:r>
-                          <w:rPr>
-                            <w:i/>
-                            <w:iCs/>
-                            <w:noProof/>
-                          </w:rPr>
-                          <w:drawing>
-                            <wp:inline distT="0" distB="0" distL="0" distR="0" wp14:anchorId="3ED9B9F2" wp14:editId="090569D2">
-                              <wp:extent cx="2961005" cy="2223254"/>
-                              <wp:effectExtent l="0" t="0" r="0" b="5715"/>
-                              <wp:docPr id="571889209" name="Picture 1"/>
-                              <wp:cNvGraphicFramePr>
-                                <a:graphicFrameLocks xmlns:a="http://purl.oclc.org/ooxml/drawingml/main" noChangeAspect="1"/>
-                              </wp:cNvGraphicFramePr>
-                              <a:graphic xmlns:a="http://purl.oclc.org/ooxml/drawingml/main">
-                                <a:graphicData uri="http://purl.oclc.org/ooxml/drawingml/picture">
-                                  <pic:pic xmlns:pic="http://purl.oclc.org/ooxml/drawingml/picture">
-                                    <pic:nvPicPr>
-                                      <pic:cNvPr id="1198118179" name="Picture 1198118179"/>
-                                      <pic:cNvPicPr/>
-                                    </pic:nvPicPr>
-                                    <pic:blipFill>
-                                      <a:blip r:embed="rId11" cstate="print">
-                                        <a:extLst>
-                                          <a:ext uri="{28A0092B-C50C-407E-A947-70E740481C1C}">
-                                            <a14:useLocalDpi xmlns:a14="http://schemas.microsoft.com/office/drawing/2010/main" val="0"/>
-                                          </a:ext>
-                                        </a:extLst>
-                                      </a:blip>
-                                      <a:stretch>
-                                        <a:fillRect/>
-                                      </a:stretch>
-                                    </pic:blipFill>
-                                    <pic:spPr>
-                                      <a:xfrm>
-                                        <a:off x="0" y="0"/>
-                                        <a:ext cx="2961005" cy="2223254"/>
-                                      </a:xfrm>
-                                      <a:prstGeom prst="rect">
-                                        <a:avLst/>
-                                      </a:prstGeom>
-                                    </pic:spPr>
-                                  </pic:pic>
-                                </a:graphicData>
-                              </a:graphic>
-                            </wp:inline>
-                          </w:drawing>
-                        </w:r>
-                      </w:p>
-                    </wne:txbxContent>
-                  </wp:txbx>
-                  <wp:bodyPr rot="0" vert="horz" wrap="square" lIns="91440" tIns="45720" rIns="91440" bIns="45720" anchor="t" anchorCtr="0">
-                    <a:noAutofit/>
-                  </wp:bodyPr>
-                </wp:wsp>
-              </a:graphicData>
-            </a:graphic>
-            <wp14:sizeRelH relativeFrom="margin">
-              <wp14:pctWidth>0%</wp14:pctWidth>
-            </wp14:sizeRelH>
-            <wp14:sizeRelV relativeFrom="margin">
-              <wp14:pctHeight>0%</wp14:pctHeight>
-            </wp14:sizeRelV>
-          </wp:anchor>
-        </w:drawing>
-      </w:r>
-      <w:r>
         <w:t>Figures and Tables</w:t>
-      </w:r>
-    </w:p>
-    <w:p>
-      <w:pPr>
-        <w:pStyle w:val="figurecaption"/>
-      </w:pPr>
-      <w:r>
-        <w:t>John Maksuta’s Adafruit BME680 Sesnor Board and Pi Case.</w:t>
       </w:r>
     </w:p>
     <w:p>
@@ -1635,14 +1639,410 @@
           <w:numId w:val="0"/>
         </w:numPr>
       </w:pPr>
+      <w:r>
+        <w:rPr>
+          <w:i/>
+          <w:iCs/>
+        </w:rPr>
+        <w:drawing>
+          <wp:inline distT="0" distB="0" distL="0" distR="0" wp14:anchorId="78531651" wp14:editId="32A7AF5A">
+            <wp:extent cx="2961005" cy="2223254"/>
+            <wp:effectExtent l="0" t="0" r="0" b="5715"/>
+            <wp:docPr id="571889209" name="Picture 1" descr="A black rectangular object with wires&#10;&#10;Description automatically generated"/>
+            <wp:cNvGraphicFramePr>
+              <a:graphicFrameLocks xmlns:a="http://purl.oclc.org/ooxml/drawingml/main" noChangeAspect="1"/>
+            </wp:cNvGraphicFramePr>
+            <a:graphic xmlns:a="http://purl.oclc.org/ooxml/drawingml/main">
+              <a:graphicData uri="http://purl.oclc.org/ooxml/drawingml/picture">
+                <pic:pic xmlns:pic="http://purl.oclc.org/ooxml/drawingml/picture">
+                  <pic:nvPicPr>
+                    <pic:cNvPr id="571889209" name="Picture 1" descr="A black rectangular object with wires&#10;&#10;Description automatically generated"/>
+                    <pic:cNvPicPr/>
+                  </pic:nvPicPr>
+                  <pic:blipFill>
+                    <a:blip r:embed="rId10" cstate="print">
+                      <a:extLst>
+                        <a:ext uri="{28A0092B-C50C-407E-A947-70E740481C1C}">
+                          <a14:useLocalDpi xmlns:a14="http://schemas.microsoft.com/office/drawing/2010/main" val="0"/>
+                        </a:ext>
+                      </a:extLst>
+                    </a:blip>
+                    <a:stretch>
+                      <a:fillRect/>
+                    </a:stretch>
+                  </pic:blipFill>
+                  <pic:spPr>
+                    <a:xfrm>
+                      <a:off x="0" y="0"/>
+                      <a:ext cx="2961005" cy="2223254"/>
+                    </a:xfrm>
+                    <a:prstGeom prst="rect">
+                      <a:avLst/>
+                    </a:prstGeom>
+                  </pic:spPr>
+                </pic:pic>
+              </a:graphicData>
+            </a:graphic>
+          </wp:inline>
+        </w:drawing>
+      </w:r>
     </w:p>
     <w:p>
       <w:pPr>
         <w:pStyle w:val="figurecaption"/>
+        <w:ind w:start="18pt" w:hanging="18pt"/>
+      </w:pPr>
+      <w:r>
+        <w:t>John Maksuta’s Adafruit BME680 Sesnor Board and Pi Case.</w:t>
+      </w:r>
+    </w:p>
+    <w:p>
+      <w:pPr>
+        <w:pStyle w:val="figurecaption"/>
+        <w:numPr>
+          <w:ilvl w:val="0"/>
+          <w:numId w:val="0"/>
+        </w:numPr>
+      </w:pPr>
+      <w:r>
+        <w:rPr>
+          <w:i/>
+          <w:iCs/>
+        </w:rPr>
+        <w:drawing>
+          <wp:inline distT="0" distB="0" distL="0" distR="0" wp14:anchorId="3184CDCB" wp14:editId="35705CDF">
+            <wp:extent cx="2952750" cy="2217056"/>
+            <wp:effectExtent l="0" t="0" r="0" b="0"/>
+            <wp:docPr id="1505556117" name="Picture 2" descr="A black electronic device with wires and wires&#10;&#10;Description automatically generated"/>
+            <wp:cNvGraphicFramePr>
+              <a:graphicFrameLocks xmlns:a="http://purl.oclc.org/ooxml/drawingml/main" noChangeAspect="1"/>
+            </wp:cNvGraphicFramePr>
+            <a:graphic xmlns:a="http://purl.oclc.org/ooxml/drawingml/main">
+              <a:graphicData uri="http://purl.oclc.org/ooxml/drawingml/picture">
+                <pic:pic xmlns:pic="http://purl.oclc.org/ooxml/drawingml/picture">
+                  <pic:nvPicPr>
+                    <pic:cNvPr id="1505556117" name="Picture 2" descr="A black electronic device with wires and wires&#10;&#10;Description automatically generated"/>
+                    <pic:cNvPicPr/>
+                  </pic:nvPicPr>
+                  <pic:blipFill>
+                    <a:blip r:embed="rId11" cstate="print">
+                      <a:extLst>
+                        <a:ext uri="{28A0092B-C50C-407E-A947-70E740481C1C}">
+                          <a14:useLocalDpi xmlns:a14="http://schemas.microsoft.com/office/drawing/2010/main" val="0"/>
+                        </a:ext>
+                      </a:extLst>
+                    </a:blip>
+                    <a:stretch>
+                      <a:fillRect/>
+                    </a:stretch>
+                  </pic:blipFill>
+                  <pic:spPr>
+                    <a:xfrm>
+                      <a:off x="0" y="0"/>
+                      <a:ext cx="2971335" cy="2231011"/>
+                    </a:xfrm>
+                    <a:prstGeom prst="rect">
+                      <a:avLst/>
+                    </a:prstGeom>
+                  </pic:spPr>
+                </pic:pic>
+              </a:graphicData>
+            </a:graphic>
+          </wp:inline>
+        </w:drawing>
+      </w:r>
+    </w:p>
+    <w:p>
+      <w:pPr>
+        <w:pStyle w:val="figurecaption"/>
       </w:pPr>
       <w:r>
         <w:t>John Maksuta’s Raspberry Pi Board and case, with GPIO header exposed and sensor leads connected.</w:t>
       </w:r>
+    </w:p>
+    <w:p>
+      <w:pPr>
+        <w:pStyle w:val="figurecaption"/>
+        <w:numPr>
+          <w:ilvl w:val="0"/>
+          <w:numId w:val="0"/>
+        </w:numPr>
+      </w:pPr>
+      <w:r>
+        <w:drawing>
+          <wp:inline distT="0" distB="0" distL="0" distR="0" wp14:anchorId="6D065633" wp14:editId="32FC6C1E">
+            <wp:extent cx="2835910" cy="1744980"/>
+            <wp:effectExtent l="0" t="0" r="2540" b="7620"/>
+            <wp:docPr id="1270427918" name="Picture 1" descr="A green circuit board with red and blue wires&#10;&#10;Description automatically generated"/>
+            <wp:cNvGraphicFramePr>
+              <a:graphicFrameLocks xmlns:a="http://purl.oclc.org/ooxml/drawingml/main" noChangeAspect="1"/>
+            </wp:cNvGraphicFramePr>
+            <a:graphic xmlns:a="http://purl.oclc.org/ooxml/drawingml/main">
+              <a:graphicData uri="http://purl.oclc.org/ooxml/drawingml/picture">
+                <pic:pic xmlns:pic="http://purl.oclc.org/ooxml/drawingml/picture">
+                  <pic:nvPicPr>
+                    <pic:cNvPr id="1270427918" name="Picture 1" descr="A green circuit board with red and blue wires&#10;&#10;Description automatically generated"/>
+                    <pic:cNvPicPr>
+                      <a:picLocks noChangeAspect="1"/>
+                    </pic:cNvPicPr>
+                  </pic:nvPicPr>
+                  <pic:blipFill>
+                    <a:blip r:embed="rId12" cstate="print">
+                      <a:extLst>
+                        <a:ext uri="{28A0092B-C50C-407E-A947-70E740481C1C}">
+                          <a14:useLocalDpi xmlns:a14="http://schemas.microsoft.com/office/drawing/2010/main" val="0"/>
+                        </a:ext>
+                      </a:extLst>
+                    </a:blip>
+                    <a:stretch>
+                      <a:fillRect/>
+                    </a:stretch>
+                  </pic:blipFill>
+                  <pic:spPr>
+                    <a:xfrm>
+                      <a:off x="0" y="0"/>
+                      <a:ext cx="2835910" cy="1744980"/>
+                    </a:xfrm>
+                    <a:prstGeom prst="rect">
+                      <a:avLst/>
+                    </a:prstGeom>
+                  </pic:spPr>
+                </pic:pic>
+              </a:graphicData>
+            </a:graphic>
+          </wp:inline>
+        </w:drawing>
+      </w:r>
+    </w:p>
+    <w:p>
+      <w:pPr>
+        <w:pStyle w:val="figurecaption"/>
+      </w:pPr>
+      <w:r>
+        <w:t>Ali Fayed</w:t>
+      </w:r>
+      <w:r>
+        <w:t>’s Raspberry Pi Board, with GPIO header exposed and sensor leads connected.</w:t>
+      </w:r>
+    </w:p>
+    <w:p>
+      <w:pPr>
+        <w:pStyle w:val="figurecaption"/>
+        <w:numPr>
+          <w:ilvl w:val="0"/>
+          <w:numId w:val="0"/>
+        </w:numPr>
+      </w:pPr>
+      <w:r>
+        <w:lastRenderedPageBreak/>
+        <w:drawing>
+          <wp:inline distT="0" distB="0" distL="0" distR="0" wp14:anchorId="49E03C3A" wp14:editId="0CC9C0F7">
+            <wp:extent cx="3093720" cy="2844165"/>
+            <wp:effectExtent l="0" t="0" r="0" b="0"/>
+            <wp:docPr id="248094803" name="Picture 2" descr="A green circuit board with many wires&#10;&#10;Description automatically generated"/>
+            <wp:cNvGraphicFramePr>
+              <a:graphicFrameLocks xmlns:a="http://purl.oclc.org/ooxml/drawingml/main" noChangeAspect="1"/>
+            </wp:cNvGraphicFramePr>
+            <a:graphic xmlns:a="http://purl.oclc.org/ooxml/drawingml/main">
+              <a:graphicData uri="http://purl.oclc.org/ooxml/drawingml/picture">
+                <pic:pic xmlns:pic="http://purl.oclc.org/ooxml/drawingml/picture">
+                  <pic:nvPicPr>
+                    <pic:cNvPr id="248094803" name="Picture 2" descr="A green circuit board with many wires&#10;&#10;Description automatically generated"/>
+                    <pic:cNvPicPr>
+                      <a:picLocks noChangeAspect="1"/>
+                    </pic:cNvPicPr>
+                  </pic:nvPicPr>
+                  <pic:blipFill>
+                    <a:blip r:embed="rId13" cstate="print">
+                      <a:extLst>
+                        <a:ext uri="{28A0092B-C50C-407E-A947-70E740481C1C}">
+                          <a14:useLocalDpi xmlns:a14="http://schemas.microsoft.com/office/drawing/2010/main" val="0"/>
+                        </a:ext>
+                      </a:extLst>
+                    </a:blip>
+                    <a:stretch>
+                      <a:fillRect/>
+                    </a:stretch>
+                  </pic:blipFill>
+                  <pic:spPr>
+                    <a:xfrm>
+                      <a:off x="0" y="0"/>
+                      <a:ext cx="3093720" cy="2844165"/>
+                    </a:xfrm>
+                    <a:prstGeom prst="rect">
+                      <a:avLst/>
+                    </a:prstGeom>
+                  </pic:spPr>
+                </pic:pic>
+              </a:graphicData>
+            </a:graphic>
+          </wp:inline>
+        </w:drawing>
+      </w:r>
+    </w:p>
+    <w:p>
+      <w:pPr>
+        <w:pStyle w:val="figurecaption"/>
+        <w:ind w:start="18pt" w:hanging="18pt"/>
+      </w:pPr>
+      <w:r>
+        <w:t xml:space="preserve">Adafruit BME680 Sesnor Board and </w:t>
+      </w:r>
+      <w:r>
+        <w:t>Raspberry Pi Board</w:t>
+      </w:r>
+      <w:r>
+        <w:t xml:space="preserve"> </w:t>
+      </w:r>
+      <w:r>
+        <w:t>wired with I2C</w:t>
+      </w:r>
+      <w:r>
+        <w:t xml:space="preserve"> [12]</w:t>
+      </w:r>
+    </w:p>
+    <w:p>
+      <w:pPr>
+        <w:pStyle w:val="figurecaption"/>
+        <w:numPr>
+          <w:ilvl w:val="0"/>
+          <w:numId w:val="0"/>
+        </w:numPr>
+      </w:pPr>
+      <w:r>
+        <w:drawing>
+          <wp:inline distT="0" distB="0" distL="0" distR="0" wp14:anchorId="5F1CA795" wp14:editId="412A3F43">
+            <wp:extent cx="2856230" cy="1445260"/>
+            <wp:effectExtent l="0" t="0" r="1270" b="2540"/>
+            <wp:docPr id="1369746026" name="Picture 4" descr="A screenshot of a computer&#10;&#10;Description automatically generated"/>
+            <wp:cNvGraphicFramePr>
+              <a:graphicFrameLocks xmlns:a="http://purl.oclc.org/ooxml/drawingml/main" noChangeAspect="1"/>
+            </wp:cNvGraphicFramePr>
+            <a:graphic xmlns:a="http://purl.oclc.org/ooxml/drawingml/main">
+              <a:graphicData uri="http://purl.oclc.org/ooxml/drawingml/picture">
+                <pic:pic xmlns:pic="http://purl.oclc.org/ooxml/drawingml/picture">
+                  <pic:nvPicPr>
+                    <pic:cNvPr id="1369746026" name="Picture 4" descr="A screenshot of a computer&#10;&#10;Description automatically generated"/>
+                    <pic:cNvPicPr>
+                      <a:picLocks noChangeAspect="1"/>
+                    </pic:cNvPicPr>
+                  </pic:nvPicPr>
+                  <pic:blipFill>
+                    <a:blip r:embed="rId14" cstate="print">
+                      <a:extLst>
+                        <a:ext uri="{28A0092B-C50C-407E-A947-70E740481C1C}">
+                          <a14:useLocalDpi xmlns:a14="http://schemas.microsoft.com/office/drawing/2010/main" val="0"/>
+                        </a:ext>
+                      </a:extLst>
+                    </a:blip>
+                    <a:stretch>
+                      <a:fillRect/>
+                    </a:stretch>
+                  </pic:blipFill>
+                  <pic:spPr>
+                    <a:xfrm>
+                      <a:off x="0" y="0"/>
+                      <a:ext cx="2856230" cy="1445260"/>
+                    </a:xfrm>
+                    <a:prstGeom prst="rect">
+                      <a:avLst/>
+                    </a:prstGeom>
+                  </pic:spPr>
+                </pic:pic>
+              </a:graphicData>
+            </a:graphic>
+          </wp:inline>
+        </w:drawing>
+      </w:r>
+    </w:p>
+    <w:p>
+      <w:pPr>
+        <w:pStyle w:val="figurecaption"/>
+        <w:ind w:start="18pt" w:hanging="18pt"/>
+      </w:pPr>
+      <w:r>
+        <w:t>Ali Fayed’s testing environment using Python.</w:t>
+      </w:r>
+    </w:p>
+    <w:p>
+      <w:pPr>
+        <w:pStyle w:val="figurecaption"/>
+        <w:numPr>
+          <w:ilvl w:val="0"/>
+          <w:numId w:val="0"/>
+        </w:numPr>
+      </w:pPr>
+      <w:r>
+        <w:drawing>
+          <wp:inline distT="0" distB="0" distL="0" distR="0" wp14:anchorId="59DFB7E7" wp14:editId="01437BDF">
+            <wp:extent cx="3195955" cy="1273810"/>
+            <wp:effectExtent l="0" t="0" r="4445" b="2540"/>
+            <wp:docPr id="251822580" name="Picture 3" descr="A screenshot of a weather dashboard&#10;&#10;Description automatically generated"/>
+            <wp:cNvGraphicFramePr>
+              <a:graphicFrameLocks xmlns:a="http://purl.oclc.org/ooxml/drawingml/main" noChangeAspect="1"/>
+            </wp:cNvGraphicFramePr>
+            <a:graphic xmlns:a="http://purl.oclc.org/ooxml/drawingml/main">
+              <a:graphicData uri="http://purl.oclc.org/ooxml/drawingml/picture">
+                <pic:pic xmlns:pic="http://purl.oclc.org/ooxml/drawingml/picture">
+                  <pic:nvPicPr>
+                    <pic:cNvPr id="251822580" name="Picture 3" descr="A screenshot of a weather dashboard&#10;&#10;Description automatically generated"/>
+                    <pic:cNvPicPr>
+                      <a:picLocks noChangeAspect="1" noChangeArrowheads="1"/>
+                    </pic:cNvPicPr>
+                  </pic:nvPicPr>
+                  <pic:blipFill>
+                    <a:blip r:embed="rId15" cstate="print">
+                      <a:extLst>
+                        <a:ext uri="{28A0092B-C50C-407E-A947-70E740481C1C}">
+                          <a14:useLocalDpi xmlns:a14="http://schemas.microsoft.com/office/drawing/2010/main" val="0"/>
+                        </a:ext>
+                      </a:extLst>
+                    </a:blip>
+                    <a:srcRect/>
+                    <a:stretch>
+                      <a:fillRect/>
+                    </a:stretch>
+                  </pic:blipFill>
+                  <pic:spPr bwMode="auto">
+                    <a:xfrm>
+                      <a:off x="0" y="0"/>
+                      <a:ext cx="3195955" cy="1273810"/>
+                    </a:xfrm>
+                    <a:prstGeom prst="rect">
+                      <a:avLst/>
+                    </a:prstGeom>
+                    <a:noFill/>
+                    <a:ln>
+                      <a:noFill/>
+                    </a:ln>
+                  </pic:spPr>
+                </pic:pic>
+              </a:graphicData>
+            </a:graphic>
+          </wp:inline>
+        </w:drawing>
+      </w:r>
+    </w:p>
+    <w:p>
+      <w:pPr>
+        <w:pStyle w:val="figurecaption"/>
+        <w:ind w:start="18pt" w:hanging="18pt"/>
+      </w:pPr>
+      <w:r>
+        <w:t>UI Development</w:t>
+      </w:r>
+      <w:r>
+        <w:t xml:space="preserve"> progress.</w:t>
+      </w:r>
+    </w:p>
+    <w:p>
+      <w:pPr>
+        <w:pStyle w:val="figurecaption"/>
+        <w:numPr>
+          <w:ilvl w:val="0"/>
+          <w:numId w:val="0"/>
+        </w:numPr>
+      </w:pPr>
     </w:p>
     <w:p>
       <w:pPr>
@@ -1750,7 +2150,7 @@
       <w:r>
         <w:t xml:space="preserve">Adafruit, “Adafruit_BME680,” Github repository, </w:t>
       </w:r>
-      <w:hyperlink r:id="rId12" w:history="1">
+      <w:hyperlink r:id="rId16" w:history="1">
         <w:r>
           <w:rPr>
             <w:rStyle w:val="Hyperlink"/>
@@ -1788,7 +2188,7 @@
       <w:r>
         <w:t xml:space="preserve">. [Online] Available: </w:t>
       </w:r>
-      <w:hyperlink r:id="rId13" w:history="1">
+      <w:hyperlink r:id="rId17" w:history="1">
         <w:r>
           <w:rPr>
             <w:rStyle w:val="Hyperlink"/>
@@ -1811,7 +2211,7 @@
       <w:r>
         <w:t xml:space="preserve">,” [Online] Available: </w:t>
       </w:r>
-      <w:hyperlink r:id="rId14" w:history="1">
+      <w:hyperlink r:id="rId18" w:history="1">
         <w:r>
           <w:rPr>
             <w:rStyle w:val="Hyperlink"/>
@@ -1828,7 +2228,7 @@
       <w:r>
         <w:t xml:space="preserve">Code With Arjun, "Spring Boot Using VSCode," Youtube, youtube video, Aug 7, 2021, [Online] Available: </w:t>
       </w:r>
-      <w:hyperlink r:id="rId15" w:history="1">
+      <w:hyperlink r:id="rId19" w:history="1">
         <w:r>
           <w:rPr>
             <w:rStyle w:val="Hyperlink"/>
@@ -1872,7 +2272,7 @@
       <w:r>
         <w:t xml:space="preserve">,” [Online] Available: </w:t>
       </w:r>
-      <w:hyperlink r:id="rId16" w:history="1">
+      <w:hyperlink r:id="rId20" w:history="1">
         <w:r>
           <w:rPr>
             <w:rStyle w:val="Hyperlink"/>
@@ -1889,7 +2289,7 @@
       <w:r>
         <w:t xml:space="preserve">Raspberry Pi, “Raspberry Pi 3 Model B+,” [Online] Available: </w:t>
       </w:r>
-      <w:hyperlink r:id="rId17" w:history="1">
+      <w:hyperlink r:id="rId21" w:history="1">
         <w:r>
           <w:rPr>
             <w:rStyle w:val="Hyperlink"/>
@@ -1906,7 +2306,7 @@
       <w:r>
         <w:t xml:space="preserve">Raspberry Pi OS. n.d. September 2024. </w:t>
       </w:r>
-      <w:hyperlink r:id="rId18" w:history="1">
+      <w:hyperlink r:id="rId22" w:history="1">
         <w:r>
           <w:rPr>
             <w:rStyle w:val="Hyperlink"/>
@@ -1924,8 +2324,16 @@
         <w:ind w:start="17.70pt" w:hanging="17.70pt"/>
       </w:pPr>
       <w:r>
-        <w:t>Raspberry Pi OS. n.d. September 2024. https://www.raspberrypi.com/documentation/computers/os.html</w:t>
-      </w:r>
+        <w:t xml:space="preserve">Raspberry Pi OS. n.d. September 2024. </w:t>
+      </w:r>
+      <w:hyperlink r:id="rId23" w:history="1">
+        <w:r>
+          <w:rPr>
+            <w:rStyle w:val="Hyperlink"/>
+          </w:rPr>
+          <w:t>https://www.raspberrypi.com/documentation/computers/os.html</w:t>
+        </w:r>
+      </w:hyperlink>
     </w:p>
     <w:p>
       <w:pPr>
@@ -1933,17 +2341,22 @@
         <w:ind w:start="17.70pt" w:hanging="17.70pt"/>
       </w:pPr>
       <w:r>
-        <w:t>---------------------------------------------------</w:t>
-      </w:r>
+        <w:t xml:space="preserve">Adafruit, "Adafruit BME680 Humidity, Temperature, Barometric Pressure &amp; VOC Gas," Adafruit Learning System. [Online]. Available: </w:t>
+      </w:r>
+      <w:hyperlink r:id="rId24" w:history="1">
+        <w:r>
+          <w:rPr>
+            <w:rStyle w:val="Hyperlink"/>
+          </w:rPr>
+          <w:t>https://learn.adafruit.com/adafruit-bme680-humidity-temperature-barometic-pressure-voc-gas/python-circuitpython</w:t>
+        </w:r>
+      </w:hyperlink>
     </w:p>
     <w:p>
       <w:pPr>
         <w:pStyle w:val="references"/>
         <w:ind w:start="17.70pt" w:hanging="17.70pt"/>
       </w:pPr>
-      <w:r>
-        <w:t>J. Clerk Maxwell, A Treatise on Electricity and Magnetism, 3rd ed., vol. 2. Oxford: Clarendon, 1892, pp.68–73.</w:t>
-      </w:r>
     </w:p>
     <w:p>
       <w:pPr>
@@ -1951,7 +2364,7 @@
         <w:ind w:start="17.70pt" w:hanging="17.70pt"/>
       </w:pPr>
       <w:r>
-        <w:t>I. S. Jacobs and C. P. Bean, “Fine particles, thin films and exchange anisotropy,” in Magnetism, vol. III, G. T. Rado and H. Suhl, Eds. New York: Academic, 1963, pp. 271–350.</w:t>
+        <w:t>---------------------------------------------------</w:t>
       </w:r>
     </w:p>
     <w:p>
@@ -1960,7 +2373,7 @@
         <w:ind w:start="17.70pt" w:hanging="17.70pt"/>
       </w:pPr>
       <w:r>
-        <w:t>K. Elissa, “Title of paper if known,” unpublished.</w:t>
+        <w:t>J. Clerk Maxwell, A Treatise on Electricity and Magnetism, 3rd ed., vol. 2. Oxford: Clarendon, 1892, pp.68–73.</w:t>
       </w:r>
     </w:p>
     <w:p>
@@ -1969,7 +2382,7 @@
         <w:ind w:start="17.70pt" w:hanging="17.70pt"/>
       </w:pPr>
       <w:r>
-        <w:t>R. Nicole, “Title of paper with only first word capitalized,” J. Name Stand. Abbrev., in press.</w:t>
+        <w:t>I. S. Jacobs and C. P. Bean, “Fine particles, thin films and exchange anisotropy,” in Magnetism, vol. III, G. T. Rado and H. Suhl, Eds. New York: Academic, 1963, pp. 271–350.</w:t>
       </w:r>
     </w:p>
     <w:p>
@@ -1978,11 +2391,7 @@
         <w:ind w:start="17.70pt" w:hanging="17.70pt"/>
       </w:pPr>
       <w:r>
-        <w:t xml:space="preserve">Y. Yorozu, M. Hirano, K. Oka, and Y. Tagawa, “Electron spectroscopy studies on magneto-optical media and plastic substrate interface,” IEEE </w:t>
-      </w:r>
-      <w:r>
-        <w:lastRenderedPageBreak/>
-        <w:t>Transl. J. Magn. Japan, vol. 2, pp. 740–741, August 1987 [Digests 9th Annual Conf. Magnetics Japan, p. 301, 1982].</w:t>
+        <w:t>K. Elissa, “Title of paper if known,” unpublished.</w:t>
       </w:r>
     </w:p>
     <w:p>
@@ -1991,19 +2400,37 @@
         <w:ind w:start="17.70pt" w:hanging="17.70pt"/>
       </w:pPr>
       <w:r>
-        <w:t>M. Young, The Technical Writer</w:t>
-      </w:r>
-      <w:r>
-        <w:t>’</w:t>
-      </w:r>
-      <w:r>
-        <w:t>s Handbook. Mill Valley, CA: University Science, 1989.</w:t>
+        <w:t>R. Nicole, “Title of paper with only first word capitalized,” J. Name Stand. Abbrev., in press.</w:t>
       </w:r>
     </w:p>
     <w:p>
       <w:pPr>
         <w:pStyle w:val="references"/>
         <w:ind w:start="17.70pt" w:hanging="17.70pt"/>
+      </w:pPr>
+      <w:r>
+        <w:t>Y. Yorozu, M. Hirano, K. Oka, and Y. Tagawa, “Electron spectroscopy studies on magneto-optical media and plastic substrate interface,” IEEE Transl. J. Magn. Japan, vol. 2, pp. 740–741, August 1987 [Digests 9th Annual Conf. Magnetics Japan, p. 301, 1982].</w:t>
+      </w:r>
+    </w:p>
+    <w:p>
+      <w:pPr>
+        <w:pStyle w:val="references"/>
+        <w:ind w:start="17.70pt" w:hanging="17.70pt"/>
+      </w:pPr>
+      <w:r>
+        <w:t>M. Young, The Technical Writer</w:t>
+      </w:r>
+      <w:r>
+        <w:t>’</w:t>
+      </w:r>
+      <w:r>
+        <w:t>s Handbook. Mill Valley, CA: University Science, 1989.</w:t>
+      </w:r>
+    </w:p>
+    <w:p>
+      <w:pPr>
+        <w:pStyle w:val="references"/>
+        <w:ind w:start="17.70pt" w:hanging="17.70pt"/>
         <w:rPr>
           <w:rFonts w:ascii="NimbusRomNo9L-Regu" w:eastAsia="NimbusRomNo9L-Regu" w:cs="NimbusRomNo9L-Regu"/>
         </w:rPr>
@@ -2035,7 +2462,7 @@
       <w:r>
         <w:t xml:space="preserve"> Code Ocean, Aug. 2023. [Online]. Available: </w:t>
       </w:r>
-      <w:hyperlink r:id="rId19" w:history="1">
+      <w:hyperlink r:id="rId25" w:history="1">
         <w:r>
           <w:t>https://codeocean.com/capsule/4989235/tree</w:t>
         </w:r>
@@ -2074,7 +2501,7 @@
       <w:r>
         <w:t xml:space="preserve"> 2013, arXiv:1312.6114. [Online]. Available: </w:t>
       </w:r>
-      <w:hyperlink r:id="rId20" w:history="1">
+      <w:hyperlink r:id="rId26" w:history="1">
         <w:r>
           <w:t>https://arxiv.org/abs/1312.6114</w:t>
         </w:r>
@@ -2237,7 +2664,7 @@
 </file>
 
 <file path=word/endnotes.xml><?xml version="1.0" encoding="utf-8"?>
-<w:endnotes xmlns:cx="http://schemas.microsoft.com/office/drawing/2014/chartex" xmlns:cx1="http://schemas.microsoft.com/office/drawing/2015/9/8/chartex" xmlns:cx2="http://schemas.microsoft.com/office/drawing/2015/10/21/chartex" xmlns:cx3="http://schemas.microsoft.com/office/drawing/2016/5/9/chartex" xmlns:cx4="http://schemas.microsoft.com/office/drawing/2016/5/10/chartex" xmlns:cx5="http://schemas.microsoft.com/office/drawing/2016/5/11/chartex" xmlns:cx6="http://schemas.microsoft.com/office/drawing/2016/5/12/chartex" xmlns:cx7="http://schemas.microsoft.com/office/drawing/2016/5/13/chartex" xmlns:cx8="http://schemas.microsoft.com/office/drawing/2016/5/14/chartex" xmlns:mc="http://schemas.openxmlformats.org/markup-compatibility/2006" xmlns:aink="http://schemas.microsoft.com/office/drawing/2016/ink" xmlns:am3d="http://schemas.microsoft.com/office/drawing/2017/model3d" xmlns:o="urn:schemas-microsoft-com:office:office" xmlns:oel="http://schemas.microsoft.com/office/2019/extlst" xmlns:r="http://purl.oclc.org/ooxml/officeDocument/relationships" xmlns:m="http://purl.oclc.org/ooxml/officeDocument/math" xmlns:v="urn:schemas-microsoft-com:vml" xmlns:wp14="http://schemas.microsoft.com/office/word/2010/wordprocessingDrawing" xmlns:wp="http://purl.oclc.org/ooxml/drawingml/wordprocessingDrawing" xmlns:w10="urn:schemas-microsoft-com:office:word" xmlns:w="http://purl.oclc.org/ooxml/wordprocessingml/main" xmlns:w14="http://schemas.microsoft.com/office/word/2010/wordml" xmlns:w15="http://schemas.microsoft.com/office/word/2012/wordml" xmlns:w16cex="http://schemas.microsoft.com/office/word/2018/wordml/cex" xmlns:w16cid="http://schemas.microsoft.com/office/word/2016/wordml/cid" xmlns:w16="http://schemas.microsoft.com/office/word/2018/wordml" xmlns:w16sdtdh="http://schemas.microsoft.com/office/word/2020/wordml/sdtdatahash" xmlns:w16se="http://schemas.microsoft.com/office/word/2015/wordml/symex" xmlns:wpi="http://schemas.microsoft.com/office/word/2010/wordprocessingInk" xmlns:wne="http://schemas.microsoft.com/office/word/2006/wordml" mc:Ignorable="w14 w15 w16se w16cid w16 w16cex w16sdtdh wne wp14">
+<w:endnotes xmlns:cx="http://schemas.microsoft.com/office/drawing/2014/chartex" xmlns:cx1="http://schemas.microsoft.com/office/drawing/2015/9/8/chartex" xmlns:cx2="http://schemas.microsoft.com/office/drawing/2015/10/21/chartex" xmlns:cx3="http://schemas.microsoft.com/office/drawing/2016/5/9/chartex" xmlns:cx4="http://schemas.microsoft.com/office/drawing/2016/5/10/chartex" xmlns:cx5="http://schemas.microsoft.com/office/drawing/2016/5/11/chartex" xmlns:cx6="http://schemas.microsoft.com/office/drawing/2016/5/12/chartex" xmlns:cx7="http://schemas.microsoft.com/office/drawing/2016/5/13/chartex" xmlns:cx8="http://schemas.microsoft.com/office/drawing/2016/5/14/chartex" xmlns:mc="http://schemas.openxmlformats.org/markup-compatibility/2006" xmlns:aink="http://schemas.microsoft.com/office/drawing/2016/ink" xmlns:am3d="http://schemas.microsoft.com/office/drawing/2017/model3d" xmlns:o="urn:schemas-microsoft-com:office:office" xmlns:oel="http://schemas.microsoft.com/office/2019/extlst" xmlns:r="http://purl.oclc.org/ooxml/officeDocument/relationships" xmlns:m="http://purl.oclc.org/ooxml/officeDocument/math" xmlns:v="urn:schemas-microsoft-com:vml" xmlns:wp14="http://schemas.microsoft.com/office/word/2010/wordprocessingDrawing" xmlns:wp="http://purl.oclc.org/ooxml/drawingml/wordprocessingDrawing" xmlns:w10="urn:schemas-microsoft-com:office:word" xmlns:w="http://purl.oclc.org/ooxml/wordprocessingml/main" xmlns:w14="http://schemas.microsoft.com/office/word/2010/wordml" xmlns:w15="http://schemas.microsoft.com/office/word/2012/wordml" xmlns:w16cex="http://schemas.microsoft.com/office/word/2018/wordml/cex" xmlns:w16cid="http://schemas.microsoft.com/office/word/2016/wordml/cid" xmlns:w16="http://schemas.microsoft.com/office/word/2018/wordml" xmlns:w16du="http://schemas.microsoft.com/office/word/2023/wordml/word16du" xmlns:w16sdtdh="http://schemas.microsoft.com/office/word/2020/wordml/sdtdatahash" xmlns:w16se="http://schemas.microsoft.com/office/word/2015/wordml/symex" xmlns:wpi="http://schemas.microsoft.com/office/word/2010/wordprocessingInk" xmlns:wne="http://schemas.microsoft.com/office/word/2006/wordml" mc:Ignorable="w14 w15 w16se w16cid w16 w16cex w16sdtdh w16du wne wp14">
   <w:endnote w:type="separator" w:id="-1">
     <w:p>
       <w:r>
@@ -2256,7 +2683,7 @@
 </file>
 
 <file path=word/footer1.xml><?xml version="1.0" encoding="utf-8"?>
-<w:ftr xmlns:cx="http://schemas.microsoft.com/office/drawing/2014/chartex" xmlns:cx1="http://schemas.microsoft.com/office/drawing/2015/9/8/chartex" xmlns:cx2="http://schemas.microsoft.com/office/drawing/2015/10/21/chartex" xmlns:cx3="http://schemas.microsoft.com/office/drawing/2016/5/9/chartex" xmlns:cx4="http://schemas.microsoft.com/office/drawing/2016/5/10/chartex" xmlns:cx5="http://schemas.microsoft.com/office/drawing/2016/5/11/chartex" xmlns:cx6="http://schemas.microsoft.com/office/drawing/2016/5/12/chartex" xmlns:cx7="http://schemas.microsoft.com/office/drawing/2016/5/13/chartex" xmlns:cx8="http://schemas.microsoft.com/office/drawing/2016/5/14/chartex" xmlns:mc="http://schemas.openxmlformats.org/markup-compatibility/2006" xmlns:aink="http://schemas.microsoft.com/office/drawing/2016/ink" xmlns:am3d="http://schemas.microsoft.com/office/drawing/2017/model3d" xmlns:o="urn:schemas-microsoft-com:office:office" xmlns:oel="http://schemas.microsoft.com/office/2019/extlst" xmlns:r="http://purl.oclc.org/ooxml/officeDocument/relationships" xmlns:m="http://purl.oclc.org/ooxml/officeDocument/math" xmlns:v="urn:schemas-microsoft-com:vml" xmlns:wp14="http://schemas.microsoft.com/office/word/2010/wordprocessingDrawing" xmlns:wp="http://purl.oclc.org/ooxml/drawingml/wordprocessingDrawing" xmlns:w10="urn:schemas-microsoft-com:office:word" xmlns:w="http://purl.oclc.org/ooxml/wordprocessingml/main" xmlns:w14="http://schemas.microsoft.com/office/word/2010/wordml" xmlns:w15="http://schemas.microsoft.com/office/word/2012/wordml" xmlns:w16cex="http://schemas.microsoft.com/office/word/2018/wordml/cex" xmlns:w16cid="http://schemas.microsoft.com/office/word/2016/wordml/cid" xmlns:w16="http://schemas.microsoft.com/office/word/2018/wordml" xmlns:w16sdtdh="http://schemas.microsoft.com/office/word/2020/wordml/sdtdatahash" xmlns:w16se="http://schemas.microsoft.com/office/word/2015/wordml/symex" xmlns:wpi="http://schemas.microsoft.com/office/word/2010/wordprocessingInk" xmlns:wne="http://schemas.microsoft.com/office/word/2006/wordml" mc:Ignorable="w14 w15 w16se w16cid w16 w16cex w16sdtdh wne wp14">
+<w:ftr xmlns:cx="http://schemas.microsoft.com/office/drawing/2014/chartex" xmlns:cx1="http://schemas.microsoft.com/office/drawing/2015/9/8/chartex" xmlns:cx2="http://schemas.microsoft.com/office/drawing/2015/10/21/chartex" xmlns:cx3="http://schemas.microsoft.com/office/drawing/2016/5/9/chartex" xmlns:cx4="http://schemas.microsoft.com/office/drawing/2016/5/10/chartex" xmlns:cx5="http://schemas.microsoft.com/office/drawing/2016/5/11/chartex" xmlns:cx6="http://schemas.microsoft.com/office/drawing/2016/5/12/chartex" xmlns:cx7="http://schemas.microsoft.com/office/drawing/2016/5/13/chartex" xmlns:cx8="http://schemas.microsoft.com/office/drawing/2016/5/14/chartex" xmlns:mc="http://schemas.openxmlformats.org/markup-compatibility/2006" xmlns:aink="http://schemas.microsoft.com/office/drawing/2016/ink" xmlns:am3d="http://schemas.microsoft.com/office/drawing/2017/model3d" xmlns:o="urn:schemas-microsoft-com:office:office" xmlns:oel="http://schemas.microsoft.com/office/2019/extlst" xmlns:r="http://purl.oclc.org/ooxml/officeDocument/relationships" xmlns:m="http://purl.oclc.org/ooxml/officeDocument/math" xmlns:v="urn:schemas-microsoft-com:vml" xmlns:wp14="http://schemas.microsoft.com/office/word/2010/wordprocessingDrawing" xmlns:wp="http://purl.oclc.org/ooxml/drawingml/wordprocessingDrawing" xmlns:w10="urn:schemas-microsoft-com:office:word" xmlns:w="http://purl.oclc.org/ooxml/wordprocessingml/main" xmlns:w14="http://schemas.microsoft.com/office/word/2010/wordml" xmlns:w15="http://schemas.microsoft.com/office/word/2012/wordml" xmlns:w16cex="http://schemas.microsoft.com/office/word/2018/wordml/cex" xmlns:w16cid="http://schemas.microsoft.com/office/word/2016/wordml/cid" xmlns:w16="http://schemas.microsoft.com/office/word/2018/wordml" xmlns:w16du="http://schemas.microsoft.com/office/word/2023/wordml/word16du" xmlns:w16sdtdh="http://schemas.microsoft.com/office/word/2020/wordml/sdtdatahash" xmlns:w16se="http://schemas.microsoft.com/office/word/2015/wordml/symex" xmlns:wpi="http://schemas.microsoft.com/office/word/2010/wordprocessingInk" xmlns:wne="http://schemas.microsoft.com/office/word/2006/wordml" mc:Ignorable="w14 w15 w16se w16cid w16 w16cex w16sdtdh w16du wne wp14">
   <w:p>
     <w:pPr>
       <w:pStyle w:val="Footer"/>
@@ -2278,7 +2705,7 @@
 </file>
 
 <file path=word/footnotes.xml><?xml version="1.0" encoding="utf-8"?>
-<w:footnotes xmlns:cx="http://schemas.microsoft.com/office/drawing/2014/chartex" xmlns:cx1="http://schemas.microsoft.com/office/drawing/2015/9/8/chartex" xmlns:cx2="http://schemas.microsoft.com/office/drawing/2015/10/21/chartex" xmlns:cx3="http://schemas.microsoft.com/office/drawing/2016/5/9/chartex" xmlns:cx4="http://schemas.microsoft.com/office/drawing/2016/5/10/chartex" xmlns:cx5="http://schemas.microsoft.com/office/drawing/2016/5/11/chartex" xmlns:cx6="http://schemas.microsoft.com/office/drawing/2016/5/12/chartex" xmlns:cx7="http://schemas.microsoft.com/office/drawing/2016/5/13/chartex" xmlns:cx8="http://schemas.microsoft.com/office/drawing/2016/5/14/chartex" xmlns:mc="http://schemas.openxmlformats.org/markup-compatibility/2006" xmlns:aink="http://schemas.microsoft.com/office/drawing/2016/ink" xmlns:am3d="http://schemas.microsoft.com/office/drawing/2017/model3d" xmlns:o="urn:schemas-microsoft-com:office:office" xmlns:oel="http://schemas.microsoft.com/office/2019/extlst" xmlns:r="http://purl.oclc.org/ooxml/officeDocument/relationships" xmlns:m="http://purl.oclc.org/ooxml/officeDocument/math" xmlns:v="urn:schemas-microsoft-com:vml" xmlns:wp14="http://schemas.microsoft.com/office/word/2010/wordprocessingDrawing" xmlns:wp="http://purl.oclc.org/ooxml/drawingml/wordprocessingDrawing" xmlns:w10="urn:schemas-microsoft-com:office:word" xmlns:w="http://purl.oclc.org/ooxml/wordprocessingml/main" xmlns:w14="http://schemas.microsoft.com/office/word/2010/wordml" xmlns:w15="http://schemas.microsoft.com/office/word/2012/wordml" xmlns:w16cex="http://schemas.microsoft.com/office/word/2018/wordml/cex" xmlns:w16cid="http://schemas.microsoft.com/office/word/2016/wordml/cid" xmlns:w16="http://schemas.microsoft.com/office/word/2018/wordml" xmlns:w16sdtdh="http://schemas.microsoft.com/office/word/2020/wordml/sdtdatahash" xmlns:w16se="http://schemas.microsoft.com/office/word/2015/wordml/symex" xmlns:wpi="http://schemas.microsoft.com/office/word/2010/wordprocessingInk" xmlns:wne="http://schemas.microsoft.com/office/word/2006/wordml" mc:Ignorable="w14 w15 w16se w16cid w16 w16cex w16sdtdh wne wp14">
+<w:footnotes xmlns:cx="http://schemas.microsoft.com/office/drawing/2014/chartex" xmlns:cx1="http://schemas.microsoft.com/office/drawing/2015/9/8/chartex" xmlns:cx2="http://schemas.microsoft.com/office/drawing/2015/10/21/chartex" xmlns:cx3="http://schemas.microsoft.com/office/drawing/2016/5/9/chartex" xmlns:cx4="http://schemas.microsoft.com/office/drawing/2016/5/10/chartex" xmlns:cx5="http://schemas.microsoft.com/office/drawing/2016/5/11/chartex" xmlns:cx6="http://schemas.microsoft.com/office/drawing/2016/5/12/chartex" xmlns:cx7="http://schemas.microsoft.com/office/drawing/2016/5/13/chartex" xmlns:cx8="http://schemas.microsoft.com/office/drawing/2016/5/14/chartex" xmlns:mc="http://schemas.openxmlformats.org/markup-compatibility/2006" xmlns:aink="http://schemas.microsoft.com/office/drawing/2016/ink" xmlns:am3d="http://schemas.microsoft.com/office/drawing/2017/model3d" xmlns:o="urn:schemas-microsoft-com:office:office" xmlns:oel="http://schemas.microsoft.com/office/2019/extlst" xmlns:r="http://purl.oclc.org/ooxml/officeDocument/relationships" xmlns:m="http://purl.oclc.org/ooxml/officeDocument/math" xmlns:v="urn:schemas-microsoft-com:vml" xmlns:wp14="http://schemas.microsoft.com/office/word/2010/wordprocessingDrawing" xmlns:wp="http://purl.oclc.org/ooxml/drawingml/wordprocessingDrawing" xmlns:w10="urn:schemas-microsoft-com:office:word" xmlns:w="http://purl.oclc.org/ooxml/wordprocessingml/main" xmlns:w14="http://schemas.microsoft.com/office/word/2010/wordml" xmlns:w15="http://schemas.microsoft.com/office/word/2012/wordml" xmlns:w16cex="http://schemas.microsoft.com/office/word/2018/wordml/cex" xmlns:w16cid="http://schemas.microsoft.com/office/word/2016/wordml/cid" xmlns:w16="http://schemas.microsoft.com/office/word/2018/wordml" xmlns:w16du="http://schemas.microsoft.com/office/word/2023/wordml/word16du" xmlns:w16sdtdh="http://schemas.microsoft.com/office/word/2020/wordml/sdtdatahash" xmlns:w16se="http://schemas.microsoft.com/office/word/2015/wordml/symex" xmlns:wpi="http://schemas.microsoft.com/office/word/2010/wordprocessingInk" xmlns:wne="http://schemas.microsoft.com/office/word/2006/wordml" mc:Ignorable="w14 w15 w16se w16cid w16 w16cex w16sdtdh w16du wne wp14">
   <w:footnote w:type="separator" w:id="-1">
     <w:p>
       <w:r>
@@ -2297,7 +2724,7 @@
 </file>
 
 <file path=word/numbering.xml><?xml version="1.0" encoding="utf-8"?>
-<w:numbering xmlns:cx="http://schemas.microsoft.com/office/drawing/2014/chartex" xmlns:cx1="http://schemas.microsoft.com/office/drawing/2015/9/8/chartex" xmlns:cx2="http://schemas.microsoft.com/office/drawing/2015/10/21/chartex" xmlns:cx3="http://schemas.microsoft.com/office/drawing/2016/5/9/chartex" xmlns:cx4="http://schemas.microsoft.com/office/drawing/2016/5/10/chartex" xmlns:cx5="http://schemas.microsoft.com/office/drawing/2016/5/11/chartex" xmlns:cx6="http://schemas.microsoft.com/office/drawing/2016/5/12/chartex" xmlns:cx7="http://schemas.microsoft.com/office/drawing/2016/5/13/chartex" xmlns:cx8="http://schemas.microsoft.com/office/drawing/2016/5/14/chartex" xmlns:mc="http://schemas.openxmlformats.org/markup-compatibility/2006" xmlns:aink="http://schemas.microsoft.com/office/drawing/2016/ink" xmlns:am3d="http://schemas.microsoft.com/office/drawing/2017/model3d" xmlns:o="urn:schemas-microsoft-com:office:office" xmlns:oel="http://schemas.microsoft.com/office/2019/extlst" xmlns:r="http://purl.oclc.org/ooxml/officeDocument/relationships" xmlns:m="http://purl.oclc.org/ooxml/officeDocument/math" xmlns:v="urn:schemas-microsoft-com:vml" xmlns:wp14="http://schemas.microsoft.com/office/word/2010/wordprocessingDrawing" xmlns:wp="http://purl.oclc.org/ooxml/drawingml/wordprocessingDrawing" xmlns:w10="urn:schemas-microsoft-com:office:word" xmlns:w="http://purl.oclc.org/ooxml/wordprocessingml/main" xmlns:w14="http://schemas.microsoft.com/office/word/2010/wordml" xmlns:w15="http://schemas.microsoft.com/office/word/2012/wordml" xmlns:w16cex="http://schemas.microsoft.com/office/word/2018/wordml/cex" xmlns:w16cid="http://schemas.microsoft.com/office/word/2016/wordml/cid" xmlns:w16="http://schemas.microsoft.com/office/word/2018/wordml" xmlns:w16sdtdh="http://schemas.microsoft.com/office/word/2020/wordml/sdtdatahash" xmlns:w16se="http://schemas.microsoft.com/office/word/2015/wordml/symex" xmlns:wpi="http://schemas.microsoft.com/office/word/2010/wordprocessingInk" xmlns:wne="http://schemas.microsoft.com/office/word/2006/wordml" mc:Ignorable="w14 w15 w16se w16cid w16 w16cex w16sdtdh wne wp14">
+<w:numbering xmlns:cx="http://schemas.microsoft.com/office/drawing/2014/chartex" xmlns:cx1="http://schemas.microsoft.com/office/drawing/2015/9/8/chartex" xmlns:cx2="http://schemas.microsoft.com/office/drawing/2015/10/21/chartex" xmlns:cx3="http://schemas.microsoft.com/office/drawing/2016/5/9/chartex" xmlns:cx4="http://schemas.microsoft.com/office/drawing/2016/5/10/chartex" xmlns:cx5="http://schemas.microsoft.com/office/drawing/2016/5/11/chartex" xmlns:cx6="http://schemas.microsoft.com/office/drawing/2016/5/12/chartex" xmlns:cx7="http://schemas.microsoft.com/office/drawing/2016/5/13/chartex" xmlns:cx8="http://schemas.microsoft.com/office/drawing/2016/5/14/chartex" xmlns:mc="http://schemas.openxmlformats.org/markup-compatibility/2006" xmlns:aink="http://schemas.microsoft.com/office/drawing/2016/ink" xmlns:am3d="http://schemas.microsoft.com/office/drawing/2017/model3d" xmlns:o="urn:schemas-microsoft-com:office:office" xmlns:oel="http://schemas.microsoft.com/office/2019/extlst" xmlns:r="http://purl.oclc.org/ooxml/officeDocument/relationships" xmlns:m="http://purl.oclc.org/ooxml/officeDocument/math" xmlns:v="urn:schemas-microsoft-com:vml" xmlns:wp14="http://schemas.microsoft.com/office/word/2010/wordprocessingDrawing" xmlns:wp="http://purl.oclc.org/ooxml/drawingml/wordprocessingDrawing" xmlns:w10="urn:schemas-microsoft-com:office:word" xmlns:w="http://purl.oclc.org/ooxml/wordprocessingml/main" xmlns:w14="http://schemas.microsoft.com/office/word/2010/wordml" xmlns:w15="http://schemas.microsoft.com/office/word/2012/wordml" xmlns:w16cex="http://schemas.microsoft.com/office/word/2018/wordml/cex" xmlns:w16cid="http://schemas.microsoft.com/office/word/2016/wordml/cid" xmlns:w16="http://schemas.microsoft.com/office/word/2018/wordml" xmlns:w16du="http://schemas.microsoft.com/office/word/2023/wordml/word16du" xmlns:w16sdtdh="http://schemas.microsoft.com/office/word/2020/wordml/sdtdatahash" xmlns:w16se="http://schemas.microsoft.com/office/word/2015/wordml/symex" xmlns:wpi="http://schemas.microsoft.com/office/word/2010/wordprocessingInk" xmlns:wne="http://schemas.microsoft.com/office/word/2006/wordml" mc:Ignorable="w14 w15 w16se w16cid w16 w16cex w16sdtdh w16du wne wp14">
   <w:abstractNum w:abstractNumId="0" w15:restartNumberingAfterBreak="0">
     <w:nsid w:val="FFFFFF1D"/>
     <w:multiLevelType w:val="multilevel"/>
@@ -3519,6 +3946,119 @@
     </w:lvl>
   </w:abstractNum>
   <w:abstractNum w:abstractNumId="19" w15:restartNumberingAfterBreak="0">
+    <w:nsid w:val="690F3C2A"/>
+    <w:multiLevelType w:val="hybridMultilevel"/>
+    <w:tmpl w:val="99749DC6"/>
+    <w:lvl w:ilvl="0" w:tplc="0C000001">
+      <w:start w:val="1"/>
+      <w:numFmt w:val="bullet"/>
+      <w:lvlText w:val=""/>
+      <w:lvlJc w:val="start"/>
+      <w:pPr>
+        <w:ind w:start="36pt" w:hanging="18pt"/>
+      </w:pPr>
+      <w:rPr>
+        <w:rFonts w:ascii="Symbol" w:hAnsi="Symbol" w:hint="default"/>
+      </w:rPr>
+    </w:lvl>
+    <w:lvl w:ilvl="1" w:tplc="0C000003">
+      <w:start w:val="1"/>
+      <w:numFmt w:val="bullet"/>
+      <w:lvlText w:val="o"/>
+      <w:lvlJc w:val="start"/>
+      <w:pPr>
+        <w:ind w:start="72pt" w:hanging="18pt"/>
+      </w:pPr>
+      <w:rPr>
+        <w:rFonts w:ascii="Courier New" w:hAnsi="Courier New" w:cs="Courier New" w:hint="default"/>
+      </w:rPr>
+    </w:lvl>
+    <w:lvl w:ilvl="2" w:tplc="0C000005">
+      <w:start w:val="1"/>
+      <w:numFmt w:val="bullet"/>
+      <w:lvlText w:val=""/>
+      <w:lvlJc w:val="start"/>
+      <w:pPr>
+        <w:ind w:start="108pt" w:hanging="18pt"/>
+      </w:pPr>
+      <w:rPr>
+        <w:rFonts w:ascii="Wingdings" w:hAnsi="Wingdings" w:hint="default"/>
+      </w:rPr>
+    </w:lvl>
+    <w:lvl w:ilvl="3" w:tplc="0C000001">
+      <w:start w:val="1"/>
+      <w:numFmt w:val="bullet"/>
+      <w:lvlText w:val=""/>
+      <w:lvlJc w:val="start"/>
+      <w:pPr>
+        <w:ind w:start="144pt" w:hanging="18pt"/>
+      </w:pPr>
+      <w:rPr>
+        <w:rFonts w:ascii="Symbol" w:hAnsi="Symbol" w:hint="default"/>
+      </w:rPr>
+    </w:lvl>
+    <w:lvl w:ilvl="4" w:tplc="0C000003">
+      <w:start w:val="1"/>
+      <w:numFmt w:val="bullet"/>
+      <w:lvlText w:val="o"/>
+      <w:lvlJc w:val="start"/>
+      <w:pPr>
+        <w:ind w:start="180pt" w:hanging="18pt"/>
+      </w:pPr>
+      <w:rPr>
+        <w:rFonts w:ascii="Courier New" w:hAnsi="Courier New" w:cs="Courier New" w:hint="default"/>
+      </w:rPr>
+    </w:lvl>
+    <w:lvl w:ilvl="5" w:tplc="0C000005">
+      <w:start w:val="1"/>
+      <w:numFmt w:val="bullet"/>
+      <w:lvlText w:val=""/>
+      <w:lvlJc w:val="start"/>
+      <w:pPr>
+        <w:ind w:start="216pt" w:hanging="18pt"/>
+      </w:pPr>
+      <w:rPr>
+        <w:rFonts w:ascii="Wingdings" w:hAnsi="Wingdings" w:hint="default"/>
+      </w:rPr>
+    </w:lvl>
+    <w:lvl w:ilvl="6" w:tplc="0C000001">
+      <w:start w:val="1"/>
+      <w:numFmt w:val="bullet"/>
+      <w:lvlText w:val=""/>
+      <w:lvlJc w:val="start"/>
+      <w:pPr>
+        <w:ind w:start="252pt" w:hanging="18pt"/>
+      </w:pPr>
+      <w:rPr>
+        <w:rFonts w:ascii="Symbol" w:hAnsi="Symbol" w:hint="default"/>
+      </w:rPr>
+    </w:lvl>
+    <w:lvl w:ilvl="7" w:tplc="0C000003">
+      <w:start w:val="1"/>
+      <w:numFmt w:val="bullet"/>
+      <w:lvlText w:val="o"/>
+      <w:lvlJc w:val="start"/>
+      <w:pPr>
+        <w:ind w:start="288pt" w:hanging="18pt"/>
+      </w:pPr>
+      <w:rPr>
+        <w:rFonts w:ascii="Courier New" w:hAnsi="Courier New" w:cs="Courier New" w:hint="default"/>
+      </w:rPr>
+    </w:lvl>
+    <w:lvl w:ilvl="8" w:tplc="0C000005">
+      <w:start w:val="1"/>
+      <w:numFmt w:val="bullet"/>
+      <w:lvlText w:val=""/>
+      <w:lvlJc w:val="start"/>
+      <w:pPr>
+        <w:ind w:start="324pt" w:hanging="18pt"/>
+      </w:pPr>
+      <w:rPr>
+        <w:rFonts w:ascii="Wingdings" w:hAnsi="Wingdings" w:hint="default"/>
+      </w:rPr>
+    </w:lvl>
+  </w:abstractNum>
+  <w:abstractNum w:abstractNumId="20" w15:restartNumberingAfterBreak="0">
     <w:nsid w:val="6C402C58"/>
     <w:multiLevelType w:val="hybridMultilevel"/>
     <w:tmpl w:val="9A1CA078"/>
@@ -3663,7 +4203,7 @@
       </w:rPr>
     </w:lvl>
   </w:abstractNum>
-  <w:abstractNum w:abstractNumId="20" w15:restartNumberingAfterBreak="0">
+  <w:abstractNum w:abstractNumId="21" w15:restartNumberingAfterBreak="0">
     <w:nsid w:val="6CD32DA8"/>
     <w:multiLevelType w:val="singleLevel"/>
     <w:tmpl w:val="166470C2"/>
@@ -3693,7 +4233,7 @@
     <w:abstractNumId w:val="14"/>
   </w:num>
   <w:num w:numId="2" w16cid:durableId="1397439891">
-    <w:abstractNumId w:val="19"/>
+    <w:abstractNumId w:val="20"/>
   </w:num>
   <w:num w:numId="3" w16cid:durableId="539585121">
     <w:abstractNumId w:val="13"/>
@@ -3714,7 +4254,7 @@
     <w:abstractNumId w:val="18"/>
   </w:num>
   <w:num w:numId="9" w16cid:durableId="1364867722">
-    <w:abstractNumId w:val="20"/>
+    <w:abstractNumId w:val="21"/>
   </w:num>
   <w:num w:numId="10" w16cid:durableId="2029989048">
     <w:abstractNumId w:val="15"/>
@@ -3764,11 +4304,23 @@
   <w:num w:numId="25" w16cid:durableId="1917282883">
     <w:abstractNumId w:val="18"/>
   </w:num>
+  <w:num w:numId="26" w16cid:durableId="241987951">
+    <w:abstractNumId w:val="19"/>
+    <w:lvlOverride w:ilvl="0"/>
+    <w:lvlOverride w:ilvl="1"/>
+    <w:lvlOverride w:ilvl="2"/>
+    <w:lvlOverride w:ilvl="3"/>
+    <w:lvlOverride w:ilvl="4"/>
+    <w:lvlOverride w:ilvl="5"/>
+    <w:lvlOverride w:ilvl="6"/>
+    <w:lvlOverride w:ilvl="7"/>
+    <w:lvlOverride w:ilvl="8"/>
+  </w:num>
 </w:numbering>
 </file>
 
 <file path=word/styles.xml><?xml version="1.0" encoding="utf-8"?>
-<w:styles xmlns:mc="http://schemas.openxmlformats.org/markup-compatibility/2006" xmlns:r="http://purl.oclc.org/ooxml/officeDocument/relationships" xmlns:w="http://purl.oclc.org/ooxml/wordprocessingml/main" xmlns:w14="http://schemas.microsoft.com/office/word/2010/wordml" xmlns:w15="http://schemas.microsoft.com/office/word/2012/wordml" xmlns:w16cex="http://schemas.microsoft.com/office/word/2018/wordml/cex" xmlns:w16cid="http://schemas.microsoft.com/office/word/2016/wordml/cid" xmlns:w16="http://schemas.microsoft.com/office/word/2018/wordml" xmlns:w16sdtdh="http://schemas.microsoft.com/office/word/2020/wordml/sdtdatahash" xmlns:w16se="http://schemas.microsoft.com/office/word/2015/wordml/symex" mc:Ignorable="w14 w15 w16se w16cid w16 w16cex w16sdtdh">
+<w:styles xmlns:mc="http://schemas.openxmlformats.org/markup-compatibility/2006" xmlns:r="http://purl.oclc.org/ooxml/officeDocument/relationships" xmlns:w="http://purl.oclc.org/ooxml/wordprocessingml/main" xmlns:w14="http://schemas.microsoft.com/office/word/2010/wordml" xmlns:w15="http://schemas.microsoft.com/office/word/2012/wordml" xmlns:w16cex="http://schemas.microsoft.com/office/word/2018/wordml/cex" xmlns:w16cid="http://schemas.microsoft.com/office/word/2016/wordml/cid" xmlns:w16="http://schemas.microsoft.com/office/word/2018/wordml" xmlns:w16du="http://schemas.microsoft.com/office/word/2023/wordml/word16du" xmlns:w16sdtdh="http://schemas.microsoft.com/office/word/2020/wordml/sdtdatahash" xmlns:w16se="http://schemas.microsoft.com/office/word/2015/wordml/symex" mc:Ignorable="w14 w15 w16se w16cid w16 w16cex w16sdtdh w16du">
   <w:docDefaults>
     <w:rPrDefault>
       <w:rPr>
@@ -4520,6 +5072,27 @@
       <w:shd w:val="clear" w:color="auto" w:fill="E1DFDD"/>
     </w:rPr>
   </w:style>
+  <w:style w:type="paragraph" w:styleId="ListParagraph">
+    <w:name w:val="List Paragraph"/>
+    <w:basedOn w:val="Normal"/>
+    <w:uiPriority w:val="34"/>
+    <w:qFormat/>
+    <w:rsid w:val="005A4C4B"/>
+    <w:pPr>
+      <w:spacing w:after="8pt" w:line="12.80pt" w:lineRule="auto"/>
+      <w:ind w:start="36pt"/>
+      <w:contextualSpacing/>
+      <w:jc w:val="start"/>
+    </w:pPr>
+    <w:rPr>
+      <w:rFonts w:eastAsiaTheme="minorHAnsi"/>
+      <w:kern w:val="2"/>
+      <w:sz w:val="24"/>
+      <w:szCs w:val="24"/>
+      <w:lang/>
+      <w14:ligatures w14:val="standardContextual"/>
+    </w:rPr>
+  </w:style>
 </w:styles>
 </file>
 

</xml_diff>